<commit_message>
Update resume and skill tab
</commit_message>
<xml_diff>
--- a/doc/HardikResume.docx
+++ b/doc/HardikResume.docx
@@ -156,7 +156,7 @@
           <w:sz w:val="20"/>
           <w:szCs w:val="20"/>
         </w:rPr>
-        <w:instrText xml:space="preserve"> HYPERLINK "http://www.hardikpatelweb.com" </w:instrText>
+        <w:instrText xml:space="preserve"> HYPERLINK "http://</w:instrText>
       </w:r>
       <w:r>
         <w:rPr>
@@ -165,7 +165,7 @@
           <w:sz w:val="20"/>
           <w:szCs w:val="20"/>
         </w:rPr>
-        <w:fldChar w:fldCharType="separate"/>
+        <w:instrText>www.hardikkumar.com</w:instrText>
       </w:r>
       <w:r>
         <w:rPr>
@@ -174,7 +174,25 @@
           <w:sz w:val="20"/>
           <w:szCs w:val="20"/>
         </w:rPr>
-        <w:t>www.hardikpatelweb.com</w:t>
+        <w:instrText xml:space="preserve">" </w:instrText>
+      </w:r>
+      <w:r>
+        <w:rPr>
+          <w:rStyle w:val="Hyperlink"/>
+          <w:rFonts w:ascii="Arial" w:eastAsia="Times New Roman" w:hAnsi="Arial" w:cs="Arial"/>
+          <w:sz w:val="20"/>
+          <w:szCs w:val="20"/>
+        </w:rPr>
+        <w:fldChar w:fldCharType="separate"/>
+      </w:r>
+      <w:r>
+        <w:rPr>
+          <w:rStyle w:val="Hyperlink"/>
+          <w:rFonts w:ascii="Arial" w:eastAsia="Times New Roman" w:hAnsi="Arial" w:cs="Arial"/>
+          <w:sz w:val="20"/>
+          <w:szCs w:val="20"/>
+        </w:rPr>
+        <w:t>www.hardikkumar.com</w:t>
       </w:r>
       <w:r>
         <w:rPr>
@@ -310,7 +328,19 @@
           <w:sz w:val="20"/>
           <w:szCs w:val="20"/>
         </w:rPr>
-        <w:t xml:space="preserve">jQuery, JavaScript </w:t>
+        <w:t>jQue</w:t>
+      </w:r>
+      <w:bookmarkStart w:id="13" w:name="_GoBack"/>
+      <w:bookmarkEnd w:id="13"/>
+      <w:r>
+        <w:rPr>
+          <w:rFonts w:ascii="Arial" w:eastAsia="Times New Roman" w:hAnsi="Arial" w:cs="Arial"/>
+          <w:b w:val="0"/>
+          <w:bCs w:val="0"/>
+          <w:sz w:val="20"/>
+          <w:szCs w:val="20"/>
+        </w:rPr>
+        <w:t xml:space="preserve">ry, JavaScript </w:t>
       </w:r>
       <w:r>
         <w:rPr>
@@ -524,8 +554,8 @@
                 <w:szCs w:val="20"/>
               </w:rPr>
             </w:pPr>
-            <w:bookmarkStart w:id="13" w:name="OLE_LINK6"/>
-            <w:bookmarkStart w:id="14" w:name="OLE_LINK69"/>
+            <w:bookmarkStart w:id="14" w:name="OLE_LINK6"/>
+            <w:bookmarkStart w:id="15" w:name="OLE_LINK69"/>
             <w:r>
               <w:rPr>
                 <w:rFonts w:ascii="Arial" w:eastAsia="Times New Roman" w:hAnsi="Arial" w:cs="Arial"/>
@@ -661,8 +691,8 @@
                 <w:szCs w:val="20"/>
               </w:rPr>
             </w:pPr>
-            <w:bookmarkStart w:id="15" w:name="OLE_LINK10"/>
-            <w:bookmarkStart w:id="16" w:name="OLE_LINK11"/>
+            <w:bookmarkStart w:id="16" w:name="OLE_LINK10"/>
+            <w:bookmarkStart w:id="17" w:name="OLE_LINK11"/>
             <w:r>
               <w:rPr>
                 <w:rFonts w:ascii="Arial" w:hAnsi="Arial" w:cs="Arial"/>
@@ -819,8 +849,8 @@
               <w:t xml:space="preserve"> project.</w:t>
             </w:r>
           </w:p>
-          <w:bookmarkEnd w:id="15"/>
           <w:bookmarkEnd w:id="16"/>
+          <w:bookmarkEnd w:id="17"/>
           <w:p>
             <w:pPr>
               <w:pStyle w:val="NormalWeb"/>
@@ -875,23 +905,7 @@
                 <w:sz w:val="20"/>
                 <w:lang w:val="en-AU"/>
               </w:rPr>
-              <w:t>Substantially increased performance of system</w:t>
-            </w:r>
-            <w:r>
-              <w:rPr>
-                <w:rFonts w:ascii="Arial" w:eastAsia="Times New Roman" w:hAnsi="Arial" w:cs="Arial"/>
-                <w:sz w:val="20"/>
-                <w:lang w:val="en-AU"/>
-              </w:rPr>
-              <w:t>s by implementing new strategies in</w:t>
-            </w:r>
-            <w:r>
-              <w:rPr>
-                <w:rFonts w:ascii="Arial" w:eastAsia="Times New Roman" w:hAnsi="Arial" w:cs="Arial"/>
-                <w:sz w:val="20"/>
-                <w:lang w:val="en-AU"/>
-              </w:rPr>
-              <w:t xml:space="preserve"> software and critical system updates.</w:t>
+              <w:t>I have experienced MSSQL, ASP.NET, and .NET technologies.</w:t>
             </w:r>
           </w:p>
           <w:p>
@@ -908,15 +922,13 @@
                 <w:lang w:val="en-AU"/>
               </w:rPr>
             </w:pPr>
-            <w:bookmarkStart w:id="17" w:name="OLE_LINK12"/>
-            <w:bookmarkStart w:id="18" w:name="OLE_LINK13"/>
             <w:r>
               <w:rPr>
                 <w:rFonts w:ascii="Arial" w:eastAsia="Times New Roman" w:hAnsi="Arial" w:cs="Arial"/>
                 <w:sz w:val="20"/>
                 <w:lang w:val="en-AU"/>
               </w:rPr>
-              <w:t xml:space="preserve">Improved my knowledge of jQuery and </w:t>
+              <w:t xml:space="preserve">I learned advanced features of Web and Windows applications. Includes: HTML, jQuery, Ajax, </w:t>
             </w:r>
             <w:r>
               <w:rPr>
@@ -924,7 +936,7 @@
                 <w:sz w:val="20"/>
                 <w:lang w:val="en-AU"/>
               </w:rPr>
-              <w:t>gain</w:t>
+              <w:t>Web Form</w:t>
             </w:r>
             <w:r>
               <w:rPr>
@@ -932,19 +944,9 @@
                 <w:sz w:val="20"/>
                 <w:lang w:val="en-AU"/>
               </w:rPr>
-              <w:t>ed</w:t>
-            </w:r>
-            <w:r>
-              <w:rPr>
-                <w:rFonts w:ascii="Arial" w:eastAsia="Times New Roman" w:hAnsi="Arial" w:cs="Arial"/>
-                <w:sz w:val="20"/>
-                <w:lang w:val="en-AU"/>
-              </w:rPr>
-              <w:t xml:space="preserve"> more expertise in advanced technologies.</w:t>
+              <w:t>, CSS, VB.NET</w:t>
             </w:r>
           </w:p>
-          <w:bookmarkEnd w:id="17"/>
-          <w:bookmarkEnd w:id="18"/>
           <w:p>
             <w:pPr>
               <w:pStyle w:val="ListParagraph"/>
@@ -962,56 +964,48 @@
             <w:r>
               <w:rPr>
                 <w:rFonts w:ascii="Arial" w:eastAsia="Times New Roman" w:hAnsi="Arial" w:cs="Arial"/>
-                <w:noProof/>
                 <w:sz w:val="20"/>
                 <w:lang w:val="en-AU"/>
               </w:rPr>
-              <w:t>I l</w:t>
-            </w:r>
-            <w:r>
+              <w:t>Working closely with customers regarding maintenance of diverse software systems.</w:t>
+            </w:r>
+          </w:p>
+          <w:p>
+            <w:pPr>
+              <w:pStyle w:val="ListParagraph"/>
+              <w:numPr>
+                <w:ilvl w:val="0"/>
+                <w:numId w:val="12"/>
+              </w:numPr>
+              <w:spacing w:line="360" w:lineRule="auto"/>
               <w:rPr>
                 <w:rFonts w:ascii="Arial" w:eastAsia="Times New Roman" w:hAnsi="Arial" w:cs="Arial"/>
-                <w:noProof/>
                 <w:sz w:val="20"/>
                 <w:lang w:val="en-AU"/>
               </w:rPr>
-              <w:t>earned advance</w:t>
-            </w:r>
+            </w:pPr>
             <w:r>
               <w:rPr>
                 <w:rFonts w:ascii="Arial" w:eastAsia="Times New Roman" w:hAnsi="Arial" w:cs="Arial"/>
-                <w:noProof/>
                 <w:sz w:val="20"/>
                 <w:lang w:val="en-AU"/>
               </w:rPr>
-              <w:t>d</w:t>
+              <w:t>I have experienced software support using various remote desktop tools</w:t>
             </w:r>
             <w:r>
               <w:rPr>
                 <w:rFonts w:ascii="Arial" w:eastAsia="Times New Roman" w:hAnsi="Arial" w:cs="Arial"/>
-                <w:noProof/>
                 <w:sz w:val="20"/>
                 <w:lang w:val="en-AU"/>
               </w:rPr>
-              <w:t xml:space="preserve"> features of Web and Windows applications.</w:t>
+              <w:t>.</w:t>
             </w:r>
           </w:p>
         </w:tc>
       </w:tr>
-      <w:bookmarkEnd w:id="13"/>
       <w:bookmarkEnd w:id="14"/>
+      <w:bookmarkEnd w:id="15"/>
     </w:tbl>
-    <w:p>
-      <w:pPr>
-        <w:rPr>
-          <w:rFonts w:ascii="Arial" w:eastAsia="Times New Roman" w:hAnsi="Arial" w:cs="Arial"/>
-          <w:b/>
-          <w:bCs/>
-          <w:sz w:val="36"/>
-          <w:szCs w:val="36"/>
-        </w:rPr>
-      </w:pPr>
-    </w:p>
     <w:p>
       <w:pPr>
         <w:rPr>
@@ -1615,23 +1609,23 @@
                 <w:sz w:val="20"/>
                 <w:szCs w:val="20"/>
               </w:rPr>
-              <w:t xml:space="preserve">Designing and maintaining </w:t>
-            </w:r>
-            <w:r>
-              <w:rPr>
-                <w:rFonts w:ascii="Arial" w:hAnsi="Arial" w:cs="Arial"/>
-                <w:sz w:val="20"/>
-                <w:szCs w:val="20"/>
-              </w:rPr>
-              <w:t>Web</w:t>
-            </w:r>
-            <w:r>
-              <w:rPr>
-                <w:rFonts w:ascii="Arial" w:hAnsi="Arial" w:cs="Arial"/>
-                <w:sz w:val="20"/>
-                <w:szCs w:val="20"/>
-              </w:rPr>
-              <w:t xml:space="preserve"> applications; Providing technical support for </w:t>
+              <w:t>Developing web-based appli</w:t>
+            </w:r>
+            <w:r>
+              <w:rPr>
+                <w:rFonts w:ascii="Arial" w:hAnsi="Arial" w:cs="Arial"/>
+                <w:sz w:val="20"/>
+                <w:szCs w:val="20"/>
+              </w:rPr>
+              <w:t>cation, maintaining and testing</w:t>
+            </w:r>
+            <w:r>
+              <w:rPr>
+                <w:rFonts w:ascii="Arial" w:hAnsi="Arial" w:cs="Arial"/>
+                <w:sz w:val="20"/>
+                <w:szCs w:val="20"/>
+              </w:rPr>
+              <w:t xml:space="preserve">; Providing technical support for </w:t>
             </w:r>
             <w:r>
               <w:rPr>
@@ -1854,265 +1848,6 @@
                 <w:szCs w:val="20"/>
               </w:rPr>
               <w:t>:</w:t>
-            </w:r>
-          </w:p>
-          <w:p>
-            <w:pPr>
-              <w:pStyle w:val="NormalWeb"/>
-              <w:numPr>
-                <w:ilvl w:val="0"/>
-                <w:numId w:val="20"/>
-              </w:numPr>
-              <w:spacing w:before="0" w:beforeAutospacing="0" w:after="0" w:afterAutospacing="0" w:line="360" w:lineRule="auto"/>
-              <w:rPr>
-                <w:rFonts w:ascii="Arial" w:hAnsi="Arial" w:cs="Arial"/>
-                <w:sz w:val="20"/>
-                <w:szCs w:val="20"/>
-              </w:rPr>
-            </w:pPr>
-            <w:r>
-              <w:rPr>
-                <w:rFonts w:ascii="Arial" w:hAnsi="Arial" w:cs="Arial"/>
-                <w:noProof/>
-                <w:sz w:val="20"/>
-                <w:szCs w:val="20"/>
-              </w:rPr>
-              <w:t xml:space="preserve">I </w:t>
-            </w:r>
-            <w:r>
-              <w:rPr>
-                <w:rFonts w:ascii="Arial" w:hAnsi="Arial" w:cs="Arial"/>
-                <w:noProof/>
-                <w:sz w:val="20"/>
-                <w:szCs w:val="20"/>
-              </w:rPr>
-              <w:t xml:space="preserve">have </w:t>
-            </w:r>
-            <w:r>
-              <w:rPr>
-                <w:rFonts w:ascii="Arial" w:hAnsi="Arial" w:cs="Arial"/>
-                <w:noProof/>
-                <w:sz w:val="20"/>
-                <w:szCs w:val="20"/>
-              </w:rPr>
-              <w:t>l</w:t>
-            </w:r>
-            <w:r>
-              <w:rPr>
-                <w:rFonts w:ascii="Arial" w:hAnsi="Arial" w:cs="Arial"/>
-                <w:noProof/>
-                <w:sz w:val="20"/>
-                <w:szCs w:val="20"/>
-              </w:rPr>
-              <w:t xml:space="preserve">earned </w:t>
-            </w:r>
-            <w:r>
-              <w:rPr>
-                <w:rFonts w:ascii="Arial" w:hAnsi="Arial" w:cs="Arial"/>
-                <w:noProof/>
-                <w:sz w:val="20"/>
-                <w:szCs w:val="20"/>
-              </w:rPr>
-              <w:t xml:space="preserve">a </w:t>
-            </w:r>
-            <w:r>
-              <w:rPr>
-                <w:rFonts w:ascii="Arial" w:hAnsi="Arial" w:cs="Arial"/>
-                <w:noProof/>
-                <w:sz w:val="20"/>
-                <w:szCs w:val="20"/>
-              </w:rPr>
-              <w:t xml:space="preserve">new programming language </w:t>
-            </w:r>
-            <w:r>
-              <w:rPr>
-                <w:rFonts w:ascii="Arial" w:hAnsi="Arial" w:cs="Arial"/>
-                <w:noProof/>
-                <w:sz w:val="20"/>
-                <w:szCs w:val="20"/>
-              </w:rPr>
-              <w:t>python and project management tool</w:t>
-            </w:r>
-            <w:r>
-              <w:rPr>
-                <w:rFonts w:ascii="Arial" w:hAnsi="Arial" w:cs="Arial"/>
-                <w:noProof/>
-                <w:sz w:val="20"/>
-                <w:szCs w:val="20"/>
-              </w:rPr>
-              <w:t>,</w:t>
-            </w:r>
-            <w:r>
-              <w:rPr>
-                <w:rFonts w:ascii="Arial" w:hAnsi="Arial" w:cs="Arial"/>
-                <w:noProof/>
-                <w:sz w:val="20"/>
-                <w:szCs w:val="20"/>
-              </w:rPr>
-              <w:t xml:space="preserve"> </w:t>
-            </w:r>
-            <w:r>
-              <w:rPr>
-                <w:rFonts w:ascii="Arial" w:hAnsi="Arial" w:cs="Arial"/>
-                <w:noProof/>
-                <w:sz w:val="20"/>
-                <w:szCs w:val="20"/>
-              </w:rPr>
-              <w:t>G</w:t>
-            </w:r>
-            <w:r>
-              <w:rPr>
-                <w:rFonts w:ascii="Arial" w:hAnsi="Arial" w:cs="Arial"/>
-                <w:noProof/>
-                <w:sz w:val="20"/>
-                <w:szCs w:val="20"/>
-              </w:rPr>
-              <w:t>errit</w:t>
-            </w:r>
-            <w:r>
-              <w:rPr>
-                <w:rFonts w:ascii="Arial" w:hAnsi="Arial" w:cs="Arial"/>
-                <w:noProof/>
-                <w:sz w:val="20"/>
-                <w:szCs w:val="20"/>
-              </w:rPr>
-              <w:t>.</w:t>
-            </w:r>
-          </w:p>
-          <w:p>
-            <w:pPr>
-              <w:pStyle w:val="NormalWeb"/>
-              <w:numPr>
-                <w:ilvl w:val="0"/>
-                <w:numId w:val="20"/>
-              </w:numPr>
-              <w:spacing w:before="0" w:beforeAutospacing="0" w:after="0" w:afterAutospacing="0" w:line="360" w:lineRule="auto"/>
-              <w:rPr>
-                <w:rFonts w:ascii="Arial" w:hAnsi="Arial" w:cs="Arial"/>
-                <w:sz w:val="20"/>
-                <w:szCs w:val="20"/>
-              </w:rPr>
-            </w:pPr>
-            <w:r>
-              <w:rPr>
-                <w:rFonts w:ascii="Arial" w:hAnsi="Arial" w:cs="Arial"/>
-                <w:sz w:val="20"/>
-                <w:szCs w:val="20"/>
-              </w:rPr>
-              <w:t xml:space="preserve">I have learned </w:t>
-            </w:r>
-            <w:r>
-              <w:rPr>
-                <w:rFonts w:ascii="Arial" w:hAnsi="Arial" w:cs="Arial"/>
-                <w:sz w:val="20"/>
-                <w:szCs w:val="20"/>
-              </w:rPr>
-              <w:t>GTFS</w:t>
-            </w:r>
-            <w:r>
-              <w:rPr>
-                <w:rFonts w:ascii="Arial" w:hAnsi="Arial" w:cs="Arial"/>
-                <w:sz w:val="20"/>
-                <w:szCs w:val="20"/>
-              </w:rPr>
-              <w:t xml:space="preserve"> </w:t>
-            </w:r>
-            <w:r>
-              <w:rPr>
-                <w:rFonts w:ascii="Arial" w:hAnsi="Arial" w:cs="Arial"/>
-                <w:sz w:val="20"/>
-                <w:szCs w:val="20"/>
-              </w:rPr>
-              <w:t>(</w:t>
-            </w:r>
-            <w:r>
-              <w:rPr>
-                <w:rFonts w:ascii="Arial" w:hAnsi="Arial" w:cs="Arial"/>
-                <w:sz w:val="20"/>
-                <w:szCs w:val="20"/>
-              </w:rPr>
-              <w:t>General Transit Feed Specification</w:t>
-            </w:r>
-            <w:r>
-              <w:rPr>
-                <w:rFonts w:ascii="Arial" w:hAnsi="Arial" w:cs="Arial"/>
-                <w:sz w:val="20"/>
-                <w:szCs w:val="20"/>
-              </w:rPr>
-              <w:t>) structure</w:t>
-            </w:r>
-            <w:r>
-              <w:rPr>
-                <w:rFonts w:ascii="Arial" w:hAnsi="Arial" w:cs="Arial"/>
-                <w:sz w:val="20"/>
-                <w:szCs w:val="20"/>
-              </w:rPr>
-              <w:t>,</w:t>
-            </w:r>
-            <w:r>
-              <w:rPr>
-                <w:rFonts w:ascii="Arial" w:hAnsi="Arial" w:cs="Arial"/>
-                <w:sz w:val="20"/>
-                <w:szCs w:val="20"/>
-              </w:rPr>
-              <w:t xml:space="preserve"> </w:t>
-            </w:r>
-            <w:r>
-              <w:rPr>
-                <w:rFonts w:ascii="Arial" w:hAnsi="Arial" w:cs="Arial"/>
-                <w:noProof/>
-                <w:sz w:val="20"/>
-                <w:szCs w:val="20"/>
-              </w:rPr>
-              <w:t>which</w:t>
-            </w:r>
-            <w:r>
-              <w:rPr>
-                <w:rFonts w:ascii="Arial" w:hAnsi="Arial" w:cs="Arial"/>
-                <w:sz w:val="20"/>
-                <w:szCs w:val="20"/>
-              </w:rPr>
-              <w:t xml:space="preserve"> is</w:t>
-            </w:r>
-            <w:r>
-              <w:rPr>
-                <w:rFonts w:ascii="Arial" w:hAnsi="Arial" w:cs="Arial"/>
-                <w:sz w:val="20"/>
-                <w:szCs w:val="20"/>
-              </w:rPr>
-              <w:t xml:space="preserve"> a common format for public transportation schedules and associated geographic information</w:t>
-            </w:r>
-            <w:r>
-              <w:rPr>
-                <w:rFonts w:ascii="Arial" w:hAnsi="Arial" w:cs="Arial"/>
-                <w:sz w:val="20"/>
-                <w:szCs w:val="20"/>
-              </w:rPr>
-              <w:t>.</w:t>
-            </w:r>
-          </w:p>
-          <w:p>
-            <w:pPr>
-              <w:pStyle w:val="NormalWeb"/>
-              <w:numPr>
-                <w:ilvl w:val="0"/>
-                <w:numId w:val="20"/>
-              </w:numPr>
-              <w:spacing w:before="0" w:beforeAutospacing="0" w:after="0" w:afterAutospacing="0" w:line="360" w:lineRule="auto"/>
-              <w:rPr>
-                <w:rFonts w:ascii="Arial" w:hAnsi="Arial" w:cs="Arial"/>
-                <w:sz w:val="20"/>
-                <w:szCs w:val="20"/>
-              </w:rPr>
-            </w:pPr>
-            <w:r>
-              <w:rPr>
-                <w:rFonts w:ascii="Arial" w:hAnsi="Arial" w:cs="Arial"/>
-                <w:noProof/>
-                <w:sz w:val="20"/>
-                <w:szCs w:val="20"/>
-              </w:rPr>
-              <w:t>Learned hardware and software integrations.</w:t>
             </w:r>
           </w:p>
           <w:p>
@@ -2135,47 +1870,76 @@
                 <w:sz w:val="20"/>
                 <w:lang w:val="en-AU"/>
               </w:rPr>
-              <w:t>Improved my knowledge of jQuery,</w:t>
-            </w:r>
-            <w:r>
+              <w:t>I have learned a python programming language and Gerrit, which is a web-based team code collaboration tool.</w:t>
+            </w:r>
+          </w:p>
+          <w:p>
+            <w:pPr>
+              <w:pStyle w:val="ListParagraph"/>
+              <w:numPr>
+                <w:ilvl w:val="0"/>
+                <w:numId w:val="20"/>
+              </w:numPr>
+              <w:spacing w:line="360" w:lineRule="auto"/>
               <w:rPr>
                 <w:rFonts w:ascii="Arial" w:eastAsia="Times New Roman" w:hAnsi="Arial" w:cs="Arial"/>
                 <w:sz w:val="20"/>
                 <w:lang w:val="en-AU"/>
               </w:rPr>
-              <w:t xml:space="preserve"> CSS3,</w:t>
-            </w:r>
+            </w:pPr>
             <w:r>
               <w:rPr>
                 <w:rFonts w:ascii="Arial" w:eastAsia="Times New Roman" w:hAnsi="Arial" w:cs="Arial"/>
                 <w:sz w:val="20"/>
                 <w:lang w:val="en-AU"/>
               </w:rPr>
-              <w:t xml:space="preserve"> Bootstrap</w:t>
-            </w:r>
-            <w:r>
+              <w:t xml:space="preserve">I have learned GTFS (General Transit Feed Specification) structure, which is a standard format for public transportation schedules and associated geographic information. GTFS commonly use in applications such as google map and transit for navigations routs of buses and trains. </w:t>
+            </w:r>
+          </w:p>
+          <w:p>
+            <w:pPr>
+              <w:pStyle w:val="ListParagraph"/>
+              <w:numPr>
+                <w:ilvl w:val="0"/>
+                <w:numId w:val="20"/>
+              </w:numPr>
+              <w:spacing w:line="360" w:lineRule="auto"/>
               <w:rPr>
                 <w:rFonts w:ascii="Arial" w:eastAsia="Times New Roman" w:hAnsi="Arial" w:cs="Arial"/>
                 <w:sz w:val="20"/>
                 <w:lang w:val="en-AU"/>
               </w:rPr>
-              <w:t xml:space="preserve"> </w:t>
-            </w:r>
+            </w:pPr>
             <w:r>
               <w:rPr>
                 <w:rFonts w:ascii="Arial" w:eastAsia="Times New Roman" w:hAnsi="Arial" w:cs="Arial"/>
                 <w:sz w:val="20"/>
                 <w:lang w:val="en-AU"/>
               </w:rPr>
-              <w:t xml:space="preserve">and </w:t>
-            </w:r>
-            <w:r>
+              <w:t>I have learned Redmine project management and issue tracking tool, hardware and software integrations.</w:t>
+            </w:r>
+          </w:p>
+          <w:p>
+            <w:pPr>
+              <w:pStyle w:val="ListParagraph"/>
+              <w:numPr>
+                <w:ilvl w:val="0"/>
+                <w:numId w:val="20"/>
+              </w:numPr>
+              <w:spacing w:line="360" w:lineRule="auto"/>
               <w:rPr>
                 <w:rFonts w:ascii="Arial" w:eastAsia="Times New Roman" w:hAnsi="Arial" w:cs="Arial"/>
                 <w:sz w:val="20"/>
                 <w:lang w:val="en-AU"/>
               </w:rPr>
-              <w:t>gain more expertise in advanced technologies.</w:t>
+            </w:pPr>
+            <w:r>
+              <w:rPr>
+                <w:rFonts w:ascii="Arial" w:eastAsia="Times New Roman" w:hAnsi="Arial" w:cs="Arial"/>
+                <w:sz w:val="20"/>
+                <w:lang w:val="en-AU"/>
+              </w:rPr>
+              <w:t>Improved my knowledge of jQuery, CSS3, Bootstrap and gain more expertise in advanced technologies.</w:t>
             </w:r>
           </w:p>
         </w:tc>
@@ -2233,6 +1997,14 @@
                 <w:sz w:val="20"/>
                 <w:szCs w:val="20"/>
               </w:rPr>
+              <w:t>Oct -</w:t>
+            </w:r>
+            <w:r>
+              <w:rPr>
+                <w:rFonts w:ascii="Arial" w:eastAsia="Times New Roman" w:hAnsi="Arial" w:cs="Arial"/>
+                <w:sz w:val="20"/>
+                <w:szCs w:val="20"/>
+              </w:rPr>
               <w:t>2018</w:t>
             </w:r>
           </w:p>
@@ -2428,7 +2200,6 @@
                 <w:sz w:val="20"/>
                 <w:szCs w:val="20"/>
               </w:rPr>
-              <w:lastRenderedPageBreak/>
               <w:t>May-2013</w:t>
             </w:r>
           </w:p>
@@ -3073,9 +2844,9 @@
                 <w:szCs w:val="20"/>
               </w:rPr>
             </w:pPr>
-            <w:bookmarkStart w:id="19" w:name="OLE_LINK19"/>
-            <w:bookmarkStart w:id="20" w:name="OLE_LINK20"/>
-            <w:bookmarkStart w:id="21" w:name="OLE_LINK21"/>
+            <w:bookmarkStart w:id="18" w:name="OLE_LINK19"/>
+            <w:bookmarkStart w:id="19" w:name="OLE_LINK20"/>
+            <w:bookmarkStart w:id="20" w:name="OLE_LINK21"/>
             <w:r>
               <w:rPr>
                 <w:rStyle w:val="Strong"/>
@@ -3733,8 +3504,8 @@
                 <w:szCs w:val="20"/>
               </w:rPr>
             </w:pPr>
-            <w:bookmarkStart w:id="22" w:name="OLE_LINK97"/>
-            <w:bookmarkStart w:id="23" w:name="OLE_LINK98"/>
+            <w:bookmarkStart w:id="21" w:name="OLE_LINK97"/>
+            <w:bookmarkStart w:id="22" w:name="OLE_LINK98"/>
             <w:r>
               <w:rPr>
                 <w:rStyle w:val="Strong"/>
@@ -3788,6 +3559,7 @@
                 <w:sz w:val="20"/>
                 <w:szCs w:val="20"/>
               </w:rPr>
+              <w:lastRenderedPageBreak/>
               <w:t xml:space="preserve">It </w:t>
             </w:r>
             <w:r>
@@ -3976,7 +3748,6 @@
                 <w:sz w:val="20"/>
                 <w:szCs w:val="20"/>
               </w:rPr>
-              <w:lastRenderedPageBreak/>
               <w:t>The s</w:t>
             </w:r>
             <w:r>
@@ -4285,8 +4056,8 @@
               <w:t>, Data table, SQL, Ajax, HTML, CSS, jQuery.</w:t>
             </w:r>
           </w:p>
+          <w:bookmarkEnd w:id="21"/>
           <w:bookmarkEnd w:id="22"/>
-          <w:bookmarkEnd w:id="23"/>
           <w:p>
             <w:pPr>
               <w:pStyle w:val="NormalWeb"/>
@@ -4344,8 +4115,8 @@
                 <w:szCs w:val="20"/>
               </w:rPr>
             </w:pPr>
-            <w:bookmarkStart w:id="24" w:name="OLE_LINK99"/>
-            <w:bookmarkStart w:id="25" w:name="OLE_LINK100"/>
+            <w:bookmarkStart w:id="23" w:name="OLE_LINK99"/>
+            <w:bookmarkStart w:id="24" w:name="OLE_LINK100"/>
             <w:proofErr w:type="spellStart"/>
             <w:r>
               <w:rPr>
@@ -4368,8 +4139,8 @@
               </w:rPr>
               <w:t>+ (Web ERP)</w:t>
             </w:r>
+            <w:bookmarkEnd w:id="23"/>
             <w:bookmarkEnd w:id="24"/>
-            <w:bookmarkEnd w:id="25"/>
             <w:r>
               <w:rPr>
                 <w:rStyle w:val="Strong"/>
@@ -4445,8 +4216,8 @@
                 <w:szCs w:val="20"/>
               </w:rPr>
             </w:pPr>
-            <w:bookmarkStart w:id="26" w:name="OLE_LINK103"/>
-            <w:bookmarkStart w:id="27" w:name="OLE_LINK104"/>
+            <w:bookmarkStart w:id="25" w:name="OLE_LINK103"/>
+            <w:bookmarkStart w:id="26" w:name="OLE_LINK104"/>
             <w:r>
               <w:rPr>
                 <w:rStyle w:val="Strong"/>
@@ -4640,15 +4411,15 @@
               </w:rPr>
               <w:t>.</w:t>
             </w:r>
+            <w:bookmarkEnd w:id="25"/>
             <w:bookmarkEnd w:id="26"/>
-            <w:bookmarkEnd w:id="27"/>
           </w:p>
         </w:tc>
       </w:tr>
     </w:tbl>
+    <w:bookmarkEnd w:id="18"/>
     <w:bookmarkEnd w:id="19"/>
     <w:bookmarkEnd w:id="20"/>
-    <w:bookmarkEnd w:id="21"/>
     <w:p>
       <w:pPr>
         <w:pStyle w:val="Heading2"/>
@@ -4671,8 +4442,8 @@
           <w:szCs w:val="20"/>
         </w:rPr>
       </w:pPr>
-      <w:bookmarkStart w:id="28" w:name="OLE_LINK15"/>
-      <w:bookmarkStart w:id="29" w:name="OLE_LINK16"/>
+      <w:bookmarkStart w:id="27" w:name="OLE_LINK15"/>
+      <w:bookmarkStart w:id="28" w:name="OLE_LINK16"/>
       <w:r>
         <w:rPr>
           <w:rStyle w:val="Strong"/>
@@ -5488,7 +5259,7 @@
           <w:sz w:val="20"/>
           <w:szCs w:val="20"/>
         </w:rPr>
-        <w:t>Angular.js</w:t>
+        <w:t>AngularJS</w:t>
       </w:r>
       <w:r>
         <w:rPr>
@@ -5530,6 +5301,7 @@
           <w:sz w:val="20"/>
           <w:szCs w:val="20"/>
         </w:rPr>
+        <w:lastRenderedPageBreak/>
         <w:t>Operating System &amp; Office Automation</w:t>
       </w:r>
     </w:p>
@@ -5567,7 +5339,6 @@
           <w:sz w:val="20"/>
           <w:szCs w:val="20"/>
         </w:rPr>
-        <w:lastRenderedPageBreak/>
         <w:t>Twelve</w:t>
       </w:r>
       <w:r>
@@ -5610,8 +5381,8 @@
         <w:t>MS Office 2007, 2010 &amp; 2013 and Open Office</w:t>
       </w:r>
     </w:p>
+    <w:bookmarkEnd w:id="27"/>
     <w:bookmarkEnd w:id="28"/>
-    <w:bookmarkEnd w:id="29"/>
     <w:p>
       <w:pPr>
         <w:pStyle w:val="Heading2"/>
@@ -5664,7 +5435,7 @@
                 <w:szCs w:val="20"/>
               </w:rPr>
             </w:pPr>
-            <w:bookmarkStart w:id="30" w:name="_Hlk532052900"/>
+            <w:bookmarkStart w:id="29" w:name="_Hlk532052900"/>
             <w:r>
               <w:rPr>
                 <w:rFonts w:ascii="Arial" w:eastAsia="Times New Roman" w:hAnsi="Arial" w:cs="Arial"/>
@@ -5888,7 +5659,7 @@
         </w:tc>
       </w:tr>
     </w:tbl>
-    <w:bookmarkEnd w:id="30"/>
+    <w:bookmarkEnd w:id="29"/>
     <w:p>
       <w:pPr>
         <w:pStyle w:val="Heading2"/>
@@ -6600,8 +6371,8 @@
                 <w:szCs w:val="20"/>
               </w:rPr>
             </w:pPr>
-            <w:bookmarkStart w:id="31" w:name="OLE_LINK105"/>
-            <w:bookmarkStart w:id="32" w:name="OLE_LINK106"/>
+            <w:bookmarkStart w:id="30" w:name="OLE_LINK105"/>
+            <w:bookmarkStart w:id="31" w:name="OLE_LINK106"/>
             <w:r>
               <w:rPr>
                 <w:rFonts w:ascii="Arial" w:hAnsi="Arial" w:cs="Arial"/>
@@ -6642,8 +6413,8 @@
               </w:rPr>
               <w:t>ertificate for Electrical Department using Photoshop.</w:t>
             </w:r>
+            <w:bookmarkEnd w:id="30"/>
             <w:bookmarkEnd w:id="31"/>
-            <w:bookmarkEnd w:id="32"/>
           </w:p>
         </w:tc>
       </w:tr>
@@ -6788,17 +6559,7 @@
                 <w:sz w:val="20"/>
                 <w:szCs w:val="20"/>
               </w:rPr>
-              <w:t xml:space="preserve"> </w:t>
-            </w:r>
-            <w:bookmarkStart w:id="33" w:name="_GoBack"/>
-            <w:bookmarkEnd w:id="33"/>
-            <w:r>
-              <w:rPr>
-                <w:rFonts w:ascii="Arial" w:hAnsi="Arial" w:cs="Arial"/>
-                <w:sz w:val="20"/>
-                <w:szCs w:val="20"/>
-              </w:rPr>
-              <w:t>(</w:t>
+              <w:t xml:space="preserve"> (</w:t>
             </w:r>
             <w:hyperlink r:id="rId9" w:history="1">
               <w:r>
@@ -7109,6 +6870,7 @@
           <w:sz w:val="32"/>
           <w:szCs w:val="32"/>
         </w:rPr>
+        <w:lastRenderedPageBreak/>
         <w:t>Additional Information</w:t>
       </w:r>
     </w:p>
@@ -7132,7 +6894,6 @@
           <w:sz w:val="20"/>
           <w:szCs w:val="20"/>
         </w:rPr>
-        <w:lastRenderedPageBreak/>
         <w:t>Professional Memberships</w:t>
       </w:r>
     </w:p>

</xml_diff>

<commit_message>
Update Resume with React
</commit_message>
<xml_diff>
--- a/doc/HardikResume.docx
+++ b/doc/HardikResume.docx
@@ -1,6 +1,6 @@
 
 <file path=word/document.xml><?xml version="1.0" encoding="utf-8"?>
-<w:document xmlns:wpc="http://schemas.microsoft.com/office/word/2010/wordprocessingCanvas" xmlns:cx="http://schemas.microsoft.com/office/drawing/2014/chartex" xmlns:cx1="http://schemas.microsoft.com/office/drawing/2015/9/8/chartex" xmlns:mc="http://schemas.openxmlformats.org/markup-compatibility/2006" xmlns:o="urn:schemas-microsoft-com:office:office" xmlns:r="http://schemas.openxmlformats.org/officeDocument/2006/relationships" xmlns:m="http://schemas.openxmlformats.org/officeDocument/2006/math" xmlns:v="urn:schemas-microsoft-com:vml" xmlns:wp14="http://schemas.microsoft.com/office/word/2010/wordprocessingDrawing" xmlns:wp="http://schemas.openxmlformats.org/drawingml/2006/wordprocessingDrawing" xmlns:w10="urn:schemas-microsoft-com:office:word" xmlns:w="http://schemas.openxmlformats.org/wordprocessingml/2006/main" xmlns:w14="http://schemas.microsoft.com/office/word/2010/wordml" xmlns:w15="http://schemas.microsoft.com/office/word/2012/wordml" xmlns:w16se="http://schemas.microsoft.com/office/word/2015/wordml/symex" xmlns:wpg="http://schemas.microsoft.com/office/word/2010/wordprocessingGroup" xmlns:wpi="http://schemas.microsoft.com/office/word/2010/wordprocessingInk" xmlns:wne="http://schemas.microsoft.com/office/word/2006/wordml" xmlns:wps="http://schemas.microsoft.com/office/word/2010/wordprocessingShape" mc:Ignorable="w14 w15 w16se wp14">
+<w:document xmlns:wpc="http://schemas.microsoft.com/office/word/2010/wordprocessingCanvas" xmlns:cx="http://schemas.microsoft.com/office/drawing/2014/chartex" xmlns:cx1="http://schemas.microsoft.com/office/drawing/2015/9/8/chartex" xmlns:cx2="http://schemas.microsoft.com/office/drawing/2015/10/21/chartex" xmlns:cx3="http://schemas.microsoft.com/office/drawing/2016/5/9/chartex" xmlns:cx4="http://schemas.microsoft.com/office/drawing/2016/5/10/chartex" xmlns:cx5="http://schemas.microsoft.com/office/drawing/2016/5/11/chartex" xmlns:cx6="http://schemas.microsoft.com/office/drawing/2016/5/12/chartex" xmlns:cx7="http://schemas.microsoft.com/office/drawing/2016/5/13/chartex" xmlns:cx8="http://schemas.microsoft.com/office/drawing/2016/5/14/chartex" xmlns:mc="http://schemas.openxmlformats.org/markup-compatibility/2006" xmlns:aink="http://schemas.microsoft.com/office/drawing/2016/ink" xmlns:am3d="http://schemas.microsoft.com/office/drawing/2017/model3d" xmlns:o="urn:schemas-microsoft-com:office:office" xmlns:r="http://schemas.openxmlformats.org/officeDocument/2006/relationships" xmlns:m="http://schemas.openxmlformats.org/officeDocument/2006/math" xmlns:v="urn:schemas-microsoft-com:vml" xmlns:wp14="http://schemas.microsoft.com/office/word/2010/wordprocessingDrawing" xmlns:wp="http://schemas.openxmlformats.org/drawingml/2006/wordprocessingDrawing" xmlns:w10="urn:schemas-microsoft-com:office:word" xmlns:w="http://schemas.openxmlformats.org/wordprocessingml/2006/main" xmlns:w14="http://schemas.microsoft.com/office/word/2010/wordml" xmlns:w15="http://schemas.microsoft.com/office/word/2012/wordml" xmlns:w16cex="http://schemas.microsoft.com/office/word/2018/wordml/cex" xmlns:w16cid="http://schemas.microsoft.com/office/word/2016/wordml/cid" xmlns:w16="http://schemas.microsoft.com/office/word/2018/wordml" xmlns:w16sdtdh="http://schemas.microsoft.com/office/word/2020/wordml/sdtdatahash" xmlns:w16se="http://schemas.microsoft.com/office/word/2015/wordml/symex" xmlns:wpg="http://schemas.microsoft.com/office/word/2010/wordprocessingGroup" xmlns:wpi="http://schemas.microsoft.com/office/word/2010/wordprocessingInk" xmlns:wne="http://schemas.microsoft.com/office/word/2006/wordml" xmlns:wps="http://schemas.microsoft.com/office/word/2010/wordprocessingShape" mc:Ignorable="w14 w15 w16se w16cid w16 w16cex w16sdtdh wp14">
   <w:body>
     <w:p>
       <w:pPr>
@@ -216,9 +216,8 @@
           <w:sz w:val="20"/>
           <w:szCs w:val="20"/>
         </w:rPr>
-        <w:t xml:space="preserve">With over five years of professional experience as a full-stack web developer, I bring knowledge and expertise to software application development. My skills span various programming languages, including Python with the Flask framework, jQuery, JavaScript, CSS, HTML, and MySQL. Additionally, I possess strong proficiency in software testing, ensuring the delivery of robust and high-quality applications. As a full-stack developer, I am </w:t>
+        <w:t xml:space="preserve">With over five years of professional experience as a full-stack developer, I bring knowledge and expertise to software application development. My skills span various programming languages, including Python with the Flask framework, jQuery, </w:t>
       </w:r>
-      <w:proofErr w:type="gramStart"/>
       <w:r>
         <w:rPr>
           <w:rFonts w:ascii="Arial" w:eastAsia="Times New Roman" w:hAnsi="Arial" w:cs="Arial"/>
@@ -227,9 +226,8 @@
           <w:sz w:val="20"/>
           <w:szCs w:val="20"/>
         </w:rPr>
-        <w:t>well-versed</w:t>
+        <w:t xml:space="preserve">React, </w:t>
       </w:r>
-      <w:proofErr w:type="gramEnd"/>
       <w:r>
         <w:rPr>
           <w:rFonts w:ascii="Arial" w:eastAsia="Times New Roman" w:hAnsi="Arial" w:cs="Arial"/>
@@ -238,7 +236,7 @@
           <w:sz w:val="20"/>
           <w:szCs w:val="20"/>
         </w:rPr>
-        <w:t xml:space="preserve"> in front-end and back-end development, allowing me to create dynamic and seamless web experiences. I am dedicated to achieving excellence and excited to bring my skills and determination to a dynamic team that values innovation and strives for exceptional results.</w:t>
+        <w:t>JavaScript, CSS, HTML, and MySQL. Additionally, I possess strong proficiency in software testing, ensuring the delivery of robust and high-quality applications. As a full-stack developer, I am well-versed in front-end and back-end development, allowing me to create dynamic and seamless web experiences. I am dedicated to achieving excellence and excited to bring my skills and determination to a dynamic team that values innovation and strives for exceptional results.</w:t>
       </w:r>
     </w:p>
     <w:bookmarkEnd w:id="6"/>
@@ -617,7 +615,143 @@
                 <w:sz w:val="20"/>
                 <w:lang w:val="en-AU"/>
               </w:rPr>
-              <w:t>Finally, I have enhanced my skills in JS, jQuery, CSS3, Bootstrap, SQL, and other advanced technologies.</w:t>
+              <w:t xml:space="preserve">Finally, I have enhanced my skills in </w:t>
+            </w:r>
+            <w:r>
+              <w:rPr>
+                <w:rFonts w:ascii="Arial" w:eastAsia="Times New Roman" w:hAnsi="Arial" w:cs="Arial"/>
+                <w:sz w:val="20"/>
+                <w:lang w:val="en-AU"/>
+              </w:rPr>
+              <w:t>React</w:t>
+            </w:r>
+            <w:r>
+              <w:rPr>
+                <w:rFonts w:ascii="Arial" w:eastAsia="Times New Roman" w:hAnsi="Arial" w:cs="Arial"/>
+                <w:sz w:val="20"/>
+                <w:lang w:val="en-AU"/>
+              </w:rPr>
+              <w:t>JS</w:t>
+            </w:r>
+            <w:r>
+              <w:rPr>
+                <w:rFonts w:ascii="Arial" w:eastAsia="Times New Roman" w:hAnsi="Arial" w:cs="Arial"/>
+                <w:sz w:val="20"/>
+                <w:lang w:val="en-AU"/>
+              </w:rPr>
+              <w:t xml:space="preserve">, </w:t>
+            </w:r>
+            <w:r>
+              <w:rPr>
+                <w:rFonts w:ascii="Arial" w:eastAsia="Times New Roman" w:hAnsi="Arial" w:cs="Arial"/>
+                <w:sz w:val="20"/>
+                <w:lang w:val="en-AU"/>
+              </w:rPr>
+              <w:t>J</w:t>
+            </w:r>
+            <w:r>
+              <w:rPr>
+                <w:rFonts w:ascii="Arial" w:eastAsia="Times New Roman" w:hAnsi="Arial" w:cs="Arial"/>
+                <w:sz w:val="20"/>
+                <w:lang w:val="en-AU"/>
+              </w:rPr>
+              <w:t>ava</w:t>
+            </w:r>
+            <w:r>
+              <w:rPr>
+                <w:rFonts w:ascii="Arial" w:eastAsia="Times New Roman" w:hAnsi="Arial" w:cs="Arial"/>
+                <w:sz w:val="20"/>
+                <w:lang w:val="en-AU"/>
+              </w:rPr>
+              <w:t>S</w:t>
+            </w:r>
+            <w:r>
+              <w:rPr>
+                <w:rFonts w:ascii="Arial" w:eastAsia="Times New Roman" w:hAnsi="Arial" w:cs="Arial"/>
+                <w:sz w:val="20"/>
+                <w:lang w:val="en-AU"/>
+              </w:rPr>
+              <w:t>cript</w:t>
+            </w:r>
+            <w:r>
+              <w:rPr>
+                <w:rFonts w:ascii="Arial" w:eastAsia="Times New Roman" w:hAnsi="Arial" w:cs="Arial"/>
+                <w:sz w:val="20"/>
+                <w:lang w:val="en-AU"/>
+              </w:rPr>
+              <w:t xml:space="preserve">, jQuery, CSS3, Bootstrap, </w:t>
+            </w:r>
+            <w:r>
+              <w:rPr>
+                <w:rFonts w:ascii="Arial" w:eastAsia="Times New Roman" w:hAnsi="Arial" w:cs="Arial"/>
+                <w:sz w:val="20"/>
+                <w:lang w:val="en-AU"/>
+              </w:rPr>
+              <w:t xml:space="preserve">Python flask, </w:t>
+            </w:r>
+            <w:r>
+              <w:rPr>
+                <w:rFonts w:ascii="Arial" w:eastAsia="Times New Roman" w:hAnsi="Arial" w:cs="Arial"/>
+                <w:sz w:val="20"/>
+                <w:lang w:val="en-AU"/>
+              </w:rPr>
+              <w:t>My</w:t>
+            </w:r>
+            <w:r>
+              <w:rPr>
+                <w:rFonts w:ascii="Arial" w:eastAsia="Times New Roman" w:hAnsi="Arial" w:cs="Arial"/>
+                <w:sz w:val="20"/>
+                <w:lang w:val="en-AU"/>
+              </w:rPr>
+              <w:t xml:space="preserve">SQL, </w:t>
+            </w:r>
+            <w:r>
+              <w:rPr>
+                <w:rFonts w:ascii="Arial" w:eastAsia="Times New Roman" w:hAnsi="Arial" w:cs="Arial"/>
+                <w:sz w:val="20"/>
+                <w:lang w:val="en-AU"/>
+              </w:rPr>
+              <w:t>Linux system</w:t>
+            </w:r>
+            <w:r>
+              <w:rPr>
+                <w:rFonts w:ascii="Arial" w:eastAsia="Times New Roman" w:hAnsi="Arial" w:cs="Arial"/>
+                <w:sz w:val="20"/>
+                <w:lang w:val="en-AU"/>
+              </w:rPr>
+              <w:t>s</w:t>
+            </w:r>
+            <w:r>
+              <w:rPr>
+                <w:rFonts w:ascii="Arial" w:eastAsia="Times New Roman" w:hAnsi="Arial" w:cs="Arial"/>
+                <w:sz w:val="20"/>
+                <w:lang w:val="en-AU"/>
+              </w:rPr>
+              <w:t xml:space="preserve">, Virtual machines, </w:t>
+            </w:r>
+            <w:r>
+              <w:rPr>
+                <w:rFonts w:ascii="Arial" w:eastAsia="Times New Roman" w:hAnsi="Arial" w:cs="Arial"/>
+                <w:sz w:val="20"/>
+                <w:lang w:val="en-AU"/>
+              </w:rPr>
+              <w:t>B</w:t>
+            </w:r>
+            <w:r>
+              <w:rPr>
+                <w:rFonts w:ascii="Arial" w:eastAsia="Times New Roman" w:hAnsi="Arial" w:cs="Arial"/>
+                <w:sz w:val="20"/>
+                <w:lang w:val="en-AU"/>
+              </w:rPr>
+              <w:t xml:space="preserve">ash scripting </w:t>
+            </w:r>
+            <w:r>
+              <w:rPr>
+                <w:rFonts w:ascii="Arial" w:eastAsia="Times New Roman" w:hAnsi="Arial" w:cs="Arial"/>
+                <w:sz w:val="20"/>
+                <w:lang w:val="en-AU"/>
+              </w:rPr>
+              <w:t>and other advanced technologies.</w:t>
             </w:r>
           </w:p>
         </w:tc>
@@ -1283,25 +1417,7 @@
                 <w:sz w:val="20"/>
                 <w:szCs w:val="20"/>
               </w:rPr>
-              <w:t xml:space="preserve">, </w:t>
-            </w:r>
-            <w:proofErr w:type="spellStart"/>
-            <w:r>
-              <w:rPr>
-                <w:rFonts w:ascii="Arial" w:eastAsia="Times New Roman" w:hAnsi="Arial" w:cs="Arial"/>
-                <w:sz w:val="20"/>
-                <w:szCs w:val="20"/>
-              </w:rPr>
-              <w:t>Mehsana</w:t>
-            </w:r>
-            <w:proofErr w:type="spellEnd"/>
-            <w:r>
-              <w:rPr>
-                <w:rFonts w:ascii="Arial" w:eastAsia="Times New Roman" w:hAnsi="Arial" w:cs="Arial"/>
-                <w:sz w:val="20"/>
-                <w:szCs w:val="20"/>
-              </w:rPr>
-              <w:t xml:space="preserve"> Gujarat India</w:t>
+              <w:t>, Mehsana Gujarat India</w:t>
             </w:r>
           </w:p>
         </w:tc>
@@ -1556,29 +1672,7 @@
                 <w:sz w:val="20"/>
                 <w:szCs w:val="20"/>
               </w:rPr>
-              <w:t xml:space="preserve">The Jacques MNS app makes sending mass text notifications to contacts easy based on events in the Jacques system. These notifications </w:t>
-            </w:r>
-            <w:proofErr w:type="gramStart"/>
-            <w:r>
-              <w:rPr>
-                <w:rStyle w:val="Strong"/>
-                <w:rFonts w:ascii="Arial" w:hAnsi="Arial" w:cs="Arial"/>
-                <w:b w:val="0"/>
-                <w:sz w:val="20"/>
-                <w:szCs w:val="20"/>
-              </w:rPr>
-              <w:t>are distributed</w:t>
-            </w:r>
-            <w:proofErr w:type="gramEnd"/>
-            <w:r>
-              <w:rPr>
-                <w:rStyle w:val="Strong"/>
-                <w:rFonts w:ascii="Arial" w:hAnsi="Arial" w:cs="Arial"/>
-                <w:b w:val="0"/>
-                <w:sz w:val="20"/>
-                <w:szCs w:val="20"/>
-              </w:rPr>
-              <w:t xml:space="preserve"> through APIs or Hardware using AT commands to MNS distribution providers online.</w:t>
+              <w:t>The Jacques MNS app makes sending mass text notifications to contacts easy based on events in the Jacques system. These notifications are distributed through APIs or Hardware using AT commands to MNS distribution providers online.</w:t>
             </w:r>
           </w:p>
           <w:p>
@@ -1706,29 +1800,7 @@
                 <w:sz w:val="20"/>
                 <w:szCs w:val="20"/>
               </w:rPr>
-              <w:t xml:space="preserve">The "Roles and Permissions" application ensures secure and password-protected access to JELinux server applications. Users </w:t>
-            </w:r>
-            <w:proofErr w:type="gramStart"/>
-            <w:r>
-              <w:rPr>
-                <w:rStyle w:val="Strong"/>
-                <w:rFonts w:ascii="Arial" w:hAnsi="Arial" w:cs="Arial"/>
-                <w:b w:val="0"/>
-                <w:sz w:val="20"/>
-                <w:szCs w:val="20"/>
-              </w:rPr>
-              <w:t>can be classified</w:t>
-            </w:r>
-            <w:proofErr w:type="gramEnd"/>
-            <w:r>
-              <w:rPr>
-                <w:rStyle w:val="Strong"/>
-                <w:rFonts w:ascii="Arial" w:hAnsi="Arial" w:cs="Arial"/>
-                <w:b w:val="0"/>
-                <w:sz w:val="20"/>
-                <w:szCs w:val="20"/>
-              </w:rPr>
-              <w:t xml:space="preserve"> as administrators with full access or system users with limited acces</w:t>
+              <w:t>The "Roles and Permissions" application ensures secure and password-protected access to JELinux server applications. Users can be classified as administrators with full access or system users with limited acces</w:t>
             </w:r>
             <w:r>
               <w:rPr>
@@ -2455,14 +2527,190 @@
     </w:p>
     <w:p>
       <w:pPr>
+        <w:pStyle w:val="NormalWeb"/>
+        <w:spacing w:before="0" w:beforeAutospacing="0" w:after="0" w:afterAutospacing="0" w:line="276" w:lineRule="auto"/>
+        <w:rPr>
+          <w:rStyle w:val="Strong"/>
+        </w:rPr>
+      </w:pPr>
+      <w:bookmarkStart w:id="20" w:name="OLE_LINK15"/>
+      <w:bookmarkStart w:id="21" w:name="OLE_LINK16"/>
+      <w:r>
+        <w:rPr>
+          <w:rStyle w:val="Strong"/>
+          <w:rFonts w:ascii="Arial" w:hAnsi="Arial" w:cs="Arial"/>
+          <w:sz w:val="20"/>
+          <w:szCs w:val="20"/>
+        </w:rPr>
+        <w:t xml:space="preserve">Experience </w:t>
+      </w:r>
+      <w:r>
+        <w:rPr>
+          <w:rStyle w:val="Strong"/>
+          <w:rFonts w:ascii="Arial" w:hAnsi="Arial" w:cs="Arial"/>
+          <w:noProof/>
+          <w:sz w:val="20"/>
+          <w:szCs w:val="20"/>
+        </w:rPr>
+        <w:t>in</w:t>
+      </w:r>
+      <w:r>
+        <w:rPr>
+          <w:rStyle w:val="Strong"/>
+          <w:rFonts w:ascii="Arial" w:hAnsi="Arial" w:cs="Arial"/>
+          <w:sz w:val="20"/>
+          <w:szCs w:val="20"/>
+        </w:rPr>
+        <w:t xml:space="preserve"> web technology and languages </w:t>
+      </w:r>
+    </w:p>
+    <w:p>
+      <w:pPr>
+        <w:pStyle w:val="NormalWeb"/>
+        <w:numPr>
+          <w:ilvl w:val="0"/>
+          <w:numId w:val="35"/>
+        </w:numPr>
+        <w:spacing w:before="0" w:beforeAutospacing="0" w:line="276" w:lineRule="auto"/>
+        <w:ind w:left="720"/>
+        <w:rPr>
+          <w:rFonts w:ascii="Arial" w:hAnsi="Arial" w:cs="Arial"/>
+          <w:sz w:val="20"/>
+          <w:szCs w:val="20"/>
+        </w:rPr>
+      </w:pPr>
+      <w:r>
+        <w:rPr>
+          <w:rFonts w:ascii="Arial" w:hAnsi="Arial" w:cs="Arial"/>
+          <w:sz w:val="20"/>
+          <w:szCs w:val="20"/>
+        </w:rPr>
+        <w:t>Proficient in HTML, JavaScript, jQuery,</w:t>
+      </w:r>
+      <w:r>
+        <w:rPr>
+          <w:rFonts w:ascii="Arial" w:hAnsi="Arial" w:cs="Arial"/>
+          <w:sz w:val="20"/>
+          <w:szCs w:val="20"/>
+        </w:rPr>
+        <w:t xml:space="preserve"> ReactJS,</w:t>
+      </w:r>
+      <w:r>
+        <w:rPr>
+          <w:rFonts w:ascii="Arial" w:hAnsi="Arial" w:cs="Arial"/>
+          <w:sz w:val="20"/>
+          <w:szCs w:val="20"/>
+        </w:rPr>
+        <w:t xml:space="preserve"> Jinja, CSS3, XML, Ajax, Bootstrap, and GTFS API for web development.</w:t>
+      </w:r>
+    </w:p>
+    <w:p>
+      <w:pPr>
+        <w:pStyle w:val="NormalWeb"/>
+        <w:numPr>
+          <w:ilvl w:val="0"/>
+          <w:numId w:val="35"/>
+        </w:numPr>
+        <w:spacing w:before="0" w:beforeAutospacing="0" w:line="276" w:lineRule="auto"/>
+        <w:ind w:left="720"/>
+        <w:rPr>
+          <w:rFonts w:ascii="Arial" w:hAnsi="Arial" w:cs="Arial"/>
+          <w:sz w:val="20"/>
+          <w:szCs w:val="20"/>
+        </w:rPr>
+      </w:pPr>
+      <w:r>
+        <w:rPr>
+          <w:rFonts w:ascii="Arial" w:hAnsi="Arial" w:cs="Arial"/>
+          <w:sz w:val="20"/>
+          <w:szCs w:val="20"/>
+        </w:rPr>
+        <w:t>Proficient in VSCode, and Visual Studio code editor tools.</w:t>
+      </w:r>
+    </w:p>
+    <w:p>
+      <w:pPr>
+        <w:pStyle w:val="NormalWeb"/>
+        <w:numPr>
+          <w:ilvl w:val="0"/>
+          <w:numId w:val="35"/>
+        </w:numPr>
+        <w:spacing w:line="276" w:lineRule="auto"/>
+        <w:ind w:left="720"/>
+        <w:rPr>
+          <w:rFonts w:ascii="Arial" w:hAnsi="Arial" w:cs="Arial"/>
+          <w:sz w:val="20"/>
+          <w:szCs w:val="20"/>
+        </w:rPr>
+      </w:pPr>
+      <w:r>
+        <w:rPr>
+          <w:rFonts w:ascii="Arial" w:hAnsi="Arial" w:cs="Arial"/>
+          <w:sz w:val="20"/>
+          <w:szCs w:val="20"/>
+        </w:rPr>
+        <w:t xml:space="preserve">Familiarity with remote control tools such as </w:t>
+      </w:r>
+      <w:r>
+        <w:rPr>
+          <w:rFonts w:ascii="Arial" w:hAnsi="Arial" w:cs="Arial"/>
+          <w:sz w:val="20"/>
+          <w:szCs w:val="20"/>
+        </w:rPr>
+        <w:t>Microsoft teams,</w:t>
+      </w:r>
+      <w:r>
+        <w:rPr>
+          <w:rFonts w:ascii="Arial" w:hAnsi="Arial" w:cs="Arial"/>
+          <w:sz w:val="20"/>
+          <w:szCs w:val="20"/>
+        </w:rPr>
+        <w:t xml:space="preserve"> TeamViewer</w:t>
+      </w:r>
+      <w:r>
+        <w:rPr>
+          <w:rFonts w:ascii="Arial" w:hAnsi="Arial" w:cs="Arial"/>
+          <w:sz w:val="20"/>
+          <w:szCs w:val="20"/>
+        </w:rPr>
+        <w:t xml:space="preserve"> and Ammy Admin.</w:t>
+      </w:r>
+    </w:p>
+    <w:p>
+      <w:pPr>
+        <w:pStyle w:val="NormalWeb"/>
+        <w:numPr>
+          <w:ilvl w:val="0"/>
+          <w:numId w:val="35"/>
+        </w:numPr>
+        <w:spacing w:line="276" w:lineRule="auto"/>
+        <w:ind w:left="720"/>
+        <w:rPr>
+          <w:rStyle w:val="Strong"/>
+          <w:rFonts w:ascii="Arial" w:hAnsi="Arial" w:cs="Arial"/>
+          <w:b w:val="0"/>
+          <w:bCs w:val="0"/>
+          <w:sz w:val="20"/>
+          <w:szCs w:val="20"/>
+        </w:rPr>
+      </w:pPr>
+      <w:r>
+        <w:rPr>
+          <w:rFonts w:ascii="Arial" w:hAnsi="Arial" w:cs="Arial"/>
+          <w:sz w:val="20"/>
+          <w:szCs w:val="20"/>
+        </w:rPr>
+        <w:t>Understanding of project management and collaboration tools like Redmine, Trello, and GitHub pages.</w:t>
+      </w:r>
+    </w:p>
+    <w:p>
+      <w:pPr>
         <w:spacing w:line="276" w:lineRule="auto"/>
         <w:rPr>
           <w:rStyle w:val="Strong"/>
           <w:szCs w:val="20"/>
         </w:rPr>
       </w:pPr>
-      <w:bookmarkStart w:id="20" w:name="OLE_LINK15"/>
-      <w:bookmarkStart w:id="21" w:name="OLE_LINK16"/>
       <w:r>
         <w:rPr>
           <w:rStyle w:val="Strong"/>
@@ -2674,6 +2922,7 @@
           <w:sz w:val="20"/>
           <w:szCs w:val="20"/>
         </w:rPr>
+        <w:lastRenderedPageBreak/>
         <w:t>Knowledge of SQL Server Reporting Services (SSRS) for creating and managing reports.</w:t>
       </w:r>
     </w:p>
@@ -2682,7 +2931,9 @@
         <w:pStyle w:val="NormalWeb"/>
         <w:spacing w:before="0" w:beforeAutospacing="0" w:after="0" w:afterAutospacing="0" w:line="276" w:lineRule="auto"/>
         <w:rPr>
-          <w:rStyle w:val="Strong"/>
+          <w:rFonts w:ascii="Arial" w:hAnsi="Arial" w:cs="Arial"/>
+          <w:sz w:val="20"/>
+          <w:szCs w:val="20"/>
         </w:rPr>
       </w:pPr>
       <w:r>
@@ -2692,199 +2943,6 @@
           <w:sz w:val="20"/>
           <w:szCs w:val="20"/>
         </w:rPr>
-        <w:t xml:space="preserve">Experience </w:t>
-      </w:r>
-      <w:r>
-        <w:rPr>
-          <w:rStyle w:val="Strong"/>
-          <w:rFonts w:ascii="Arial" w:hAnsi="Arial" w:cs="Arial"/>
-          <w:noProof/>
-          <w:sz w:val="20"/>
-          <w:szCs w:val="20"/>
-        </w:rPr>
-        <w:t>in</w:t>
-      </w:r>
-      <w:r>
-        <w:rPr>
-          <w:rStyle w:val="Strong"/>
-          <w:rFonts w:ascii="Arial" w:hAnsi="Arial" w:cs="Arial"/>
-          <w:sz w:val="20"/>
-          <w:szCs w:val="20"/>
-        </w:rPr>
-        <w:t xml:space="preserve"> web technology and</w:t>
-      </w:r>
-      <w:r>
-        <w:rPr>
-          <w:rStyle w:val="Strong"/>
-          <w:rFonts w:ascii="Arial" w:hAnsi="Arial" w:cs="Arial"/>
-          <w:sz w:val="20"/>
-          <w:szCs w:val="20"/>
-        </w:rPr>
-        <w:t xml:space="preserve"> </w:t>
-      </w:r>
-      <w:r>
-        <w:rPr>
-          <w:rStyle w:val="Strong"/>
-          <w:rFonts w:ascii="Arial" w:hAnsi="Arial" w:cs="Arial"/>
-          <w:sz w:val="20"/>
-          <w:szCs w:val="20"/>
-        </w:rPr>
-        <w:t>l</w:t>
-      </w:r>
-      <w:r>
-        <w:rPr>
-          <w:rStyle w:val="Strong"/>
-          <w:rFonts w:ascii="Arial" w:hAnsi="Arial" w:cs="Arial"/>
-          <w:sz w:val="20"/>
-          <w:szCs w:val="20"/>
-        </w:rPr>
-        <w:t xml:space="preserve">anguages </w:t>
-      </w:r>
-    </w:p>
-    <w:p>
-      <w:pPr>
-        <w:pStyle w:val="NormalWeb"/>
-        <w:numPr>
-          <w:ilvl w:val="0"/>
-          <w:numId w:val="35"/>
-        </w:numPr>
-        <w:spacing w:before="0" w:beforeAutospacing="0" w:line="276" w:lineRule="auto"/>
-        <w:ind w:left="720"/>
-        <w:rPr>
-          <w:rFonts w:ascii="Arial" w:hAnsi="Arial" w:cs="Arial"/>
-          <w:sz w:val="20"/>
-          <w:szCs w:val="20"/>
-        </w:rPr>
-      </w:pPr>
-      <w:r>
-        <w:rPr>
-          <w:rFonts w:ascii="Arial" w:hAnsi="Arial" w:cs="Arial"/>
-          <w:sz w:val="20"/>
-          <w:szCs w:val="20"/>
-        </w:rPr>
-        <w:t xml:space="preserve">Proficient in HTML, JavaScript, jQuery, </w:t>
-      </w:r>
-      <w:proofErr w:type="spellStart"/>
-      <w:r>
-        <w:rPr>
-          <w:rFonts w:ascii="Arial" w:hAnsi="Arial" w:cs="Arial"/>
-          <w:sz w:val="20"/>
-          <w:szCs w:val="20"/>
-        </w:rPr>
-        <w:t>Jinja</w:t>
-      </w:r>
-      <w:proofErr w:type="spellEnd"/>
-      <w:r>
-        <w:rPr>
-          <w:rFonts w:ascii="Arial" w:hAnsi="Arial" w:cs="Arial"/>
-          <w:sz w:val="20"/>
-          <w:szCs w:val="20"/>
-        </w:rPr>
-        <w:t xml:space="preserve">, CSS3, XML, Ajax, Bootstrap, and </w:t>
-      </w:r>
-      <w:bookmarkStart w:id="22" w:name="_GoBack"/>
-      <w:r>
-        <w:rPr>
-          <w:rFonts w:ascii="Arial" w:hAnsi="Arial" w:cs="Arial"/>
-          <w:sz w:val="20"/>
-          <w:szCs w:val="20"/>
-        </w:rPr>
-        <w:t xml:space="preserve">GTFS API </w:t>
-      </w:r>
-      <w:bookmarkEnd w:id="22"/>
-      <w:r>
-        <w:rPr>
-          <w:rFonts w:ascii="Arial" w:hAnsi="Arial" w:cs="Arial"/>
-          <w:sz w:val="20"/>
-          <w:szCs w:val="20"/>
-        </w:rPr>
-        <w:t>for web development.</w:t>
-      </w:r>
-    </w:p>
-    <w:p>
-      <w:pPr>
-        <w:pStyle w:val="NormalWeb"/>
-        <w:numPr>
-          <w:ilvl w:val="0"/>
-          <w:numId w:val="35"/>
-        </w:numPr>
-        <w:spacing w:line="276" w:lineRule="auto"/>
-        <w:ind w:left="720"/>
-        <w:rPr>
-          <w:rFonts w:ascii="Arial" w:hAnsi="Arial" w:cs="Arial"/>
-          <w:sz w:val="20"/>
-          <w:szCs w:val="20"/>
-        </w:rPr>
-      </w:pPr>
-      <w:r>
-        <w:rPr>
-          <w:rFonts w:ascii="Arial" w:hAnsi="Arial" w:cs="Arial"/>
-          <w:sz w:val="20"/>
-          <w:szCs w:val="20"/>
-        </w:rPr>
-        <w:t xml:space="preserve">Familiarity with remote control tools such as TeamViewer and </w:t>
-      </w:r>
-      <w:proofErr w:type="spellStart"/>
-      <w:r>
-        <w:rPr>
-          <w:rFonts w:ascii="Arial" w:hAnsi="Arial" w:cs="Arial"/>
-          <w:sz w:val="20"/>
-          <w:szCs w:val="20"/>
-        </w:rPr>
-        <w:t>Ammy</w:t>
-      </w:r>
-      <w:proofErr w:type="spellEnd"/>
-      <w:r>
-        <w:rPr>
-          <w:rFonts w:ascii="Arial" w:hAnsi="Arial" w:cs="Arial"/>
-          <w:sz w:val="20"/>
-          <w:szCs w:val="20"/>
-        </w:rPr>
-        <w:t xml:space="preserve"> Admin.</w:t>
-      </w:r>
-    </w:p>
-    <w:p>
-      <w:pPr>
-        <w:pStyle w:val="NormalWeb"/>
-        <w:numPr>
-          <w:ilvl w:val="0"/>
-          <w:numId w:val="35"/>
-        </w:numPr>
-        <w:spacing w:line="276" w:lineRule="auto"/>
-        <w:ind w:left="720"/>
-        <w:rPr>
-          <w:rFonts w:ascii="Arial" w:hAnsi="Arial" w:cs="Arial"/>
-          <w:sz w:val="20"/>
-          <w:szCs w:val="20"/>
-        </w:rPr>
-      </w:pPr>
-      <w:r>
-        <w:rPr>
-          <w:rFonts w:ascii="Arial" w:hAnsi="Arial" w:cs="Arial"/>
-          <w:sz w:val="20"/>
-          <w:szCs w:val="20"/>
-        </w:rPr>
-        <w:t>Understanding of project management and collaboration tools like Redmine, Trello, and GitHub pages.</w:t>
-      </w:r>
-    </w:p>
-    <w:p>
-      <w:pPr>
-        <w:pStyle w:val="NormalWeb"/>
-        <w:spacing w:before="0" w:beforeAutospacing="0" w:after="0" w:afterAutospacing="0" w:line="276" w:lineRule="auto"/>
-        <w:rPr>
-          <w:rFonts w:ascii="Arial" w:hAnsi="Arial" w:cs="Arial"/>
-          <w:sz w:val="20"/>
-          <w:szCs w:val="20"/>
-        </w:rPr>
-      </w:pPr>
-      <w:r>
-        <w:rPr>
-          <w:rStyle w:val="Strong"/>
-          <w:rFonts w:ascii="Arial" w:hAnsi="Arial" w:cs="Arial"/>
-          <w:sz w:val="20"/>
-          <w:szCs w:val="20"/>
-        </w:rPr>
-        <w:lastRenderedPageBreak/>
         <w:t>Knowledge of other language and technology</w:t>
       </w:r>
     </w:p>
@@ -2978,6 +3036,9 @@
         <w:spacing w:before="0" w:beforeAutospacing="0" w:after="0" w:afterAutospacing="0" w:line="276" w:lineRule="auto"/>
         <w:rPr>
           <w:rStyle w:val="Strong"/>
+          <w:rFonts w:ascii="Arial" w:hAnsi="Arial" w:cs="Arial"/>
+          <w:sz w:val="20"/>
+          <w:szCs w:val="20"/>
         </w:rPr>
       </w:pPr>
       <w:r>
@@ -3004,10 +3065,15 @@
         <w:pStyle w:val="NormalWeb"/>
         <w:numPr>
           <w:ilvl w:val="0"/>
-          <w:numId w:val="34"/>
+          <w:numId w:val="33"/>
         </w:numPr>
         <w:spacing w:before="0" w:beforeAutospacing="0" w:after="0" w:afterAutospacing="0" w:line="276" w:lineRule="auto"/>
         <w:ind w:left="720"/>
+        <w:rPr>
+          <w:rFonts w:ascii="Arial" w:hAnsi="Arial" w:cs="Arial"/>
+          <w:sz w:val="20"/>
+          <w:szCs w:val="20"/>
+        </w:rPr>
       </w:pPr>
       <w:r>
         <w:rPr>
@@ -3015,50 +3081,7 @@
           <w:sz w:val="20"/>
           <w:szCs w:val="20"/>
         </w:rPr>
-        <w:t>Windows XP/Vista (Home Edition) / Windows 7 / Windows 8 / Linux(Ubuntu)</w:t>
-      </w:r>
-    </w:p>
-    <w:p>
-      <w:pPr>
-        <w:pStyle w:val="NormalWeb"/>
-        <w:numPr>
-          <w:ilvl w:val="0"/>
-          <w:numId w:val="34"/>
-        </w:numPr>
-        <w:spacing w:before="0" w:beforeAutospacing="0" w:after="0" w:afterAutospacing="0" w:line="276" w:lineRule="auto"/>
-        <w:ind w:left="720"/>
-      </w:pPr>
-      <w:r>
-        <w:rPr>
-          <w:rFonts w:ascii="Arial" w:hAnsi="Arial" w:cs="Arial"/>
-          <w:sz w:val="20"/>
-          <w:szCs w:val="20"/>
-        </w:rPr>
-        <w:t>E</w:t>
-      </w:r>
-      <w:r>
-        <w:rPr>
-          <w:rFonts w:ascii="Arial" w:hAnsi="Arial" w:cs="Arial"/>
-          <w:sz w:val="20"/>
-          <w:szCs w:val="20"/>
-        </w:rPr>
-        <w:t xml:space="preserve">xperience in </w:t>
-      </w:r>
-      <w:r>
-        <w:rPr>
-          <w:rFonts w:ascii="Arial" w:hAnsi="Arial" w:cs="Arial"/>
-          <w:sz w:val="20"/>
-          <w:szCs w:val="20"/>
-        </w:rPr>
-        <w:t>Linux (</w:t>
-      </w:r>
-      <w:r>
-        <w:rPr>
-          <w:rFonts w:ascii="Arial" w:hAnsi="Arial" w:cs="Arial"/>
-          <w:sz w:val="20"/>
-          <w:szCs w:val="20"/>
-        </w:rPr>
-        <w:t>Ubuntu) environment.</w:t>
+        <w:t>I can efficiently operate within both Windows and Linux environments. I am also skilled in utilizing the Oracle VM VirtualBox manager to its fullest potential.</w:t>
       </w:r>
     </w:p>
     <w:bookmarkEnd w:id="20"/>
@@ -3119,7 +3142,7 @@
                 <w:szCs w:val="20"/>
               </w:rPr>
             </w:pPr>
-            <w:bookmarkStart w:id="23" w:name="_Hlk532052900"/>
+            <w:bookmarkStart w:id="22" w:name="_Hlk532052900"/>
             <w:r>
               <w:rPr>
                 <w:rFonts w:ascii="Arial" w:eastAsia="Times New Roman" w:hAnsi="Arial" w:cs="Arial"/>
@@ -3343,7 +3366,7 @@
         </w:tc>
       </w:tr>
     </w:tbl>
-    <w:bookmarkEnd w:id="23"/>
+    <w:bookmarkEnd w:id="22"/>
     <w:p>
       <w:pPr>
         <w:pStyle w:val="Heading2"/>
@@ -3612,8 +3635,8 @@
                 <w:szCs w:val="20"/>
               </w:rPr>
             </w:pPr>
-            <w:bookmarkStart w:id="24" w:name="OLE_LINK105"/>
-            <w:bookmarkStart w:id="25" w:name="OLE_LINK106"/>
+            <w:bookmarkStart w:id="23" w:name="OLE_LINK105"/>
+            <w:bookmarkStart w:id="24" w:name="OLE_LINK106"/>
             <w:r>
               <w:rPr>
                 <w:rFonts w:ascii="Arial" w:hAnsi="Arial" w:cs="Arial"/>
@@ -3654,8 +3677,8 @@
               </w:rPr>
               <w:t>ertificate for Electrical Department using Photoshop.</w:t>
             </w:r>
+            <w:bookmarkEnd w:id="23"/>
             <w:bookmarkEnd w:id="24"/>
-            <w:bookmarkEnd w:id="25"/>
           </w:p>
         </w:tc>
       </w:tr>
@@ -4024,7 +4047,7 @@
 </file>
 
 <file path=word/numbering.xml><?xml version="1.0" encoding="utf-8"?>
-<w:numbering xmlns:wpc="http://schemas.microsoft.com/office/word/2010/wordprocessingCanvas" xmlns:cx="http://schemas.microsoft.com/office/drawing/2014/chartex" xmlns:cx1="http://schemas.microsoft.com/office/drawing/2015/9/8/chartex" xmlns:mc="http://schemas.openxmlformats.org/markup-compatibility/2006" xmlns:o="urn:schemas-microsoft-com:office:office" xmlns:r="http://schemas.openxmlformats.org/officeDocument/2006/relationships" xmlns:m="http://schemas.openxmlformats.org/officeDocument/2006/math" xmlns:v="urn:schemas-microsoft-com:vml" xmlns:wp14="http://schemas.microsoft.com/office/word/2010/wordprocessingDrawing" xmlns:wp="http://schemas.openxmlformats.org/drawingml/2006/wordprocessingDrawing" xmlns:w10="urn:schemas-microsoft-com:office:word" xmlns:w="http://schemas.openxmlformats.org/wordprocessingml/2006/main" xmlns:w14="http://schemas.microsoft.com/office/word/2010/wordml" xmlns:w15="http://schemas.microsoft.com/office/word/2012/wordml" xmlns:w16se="http://schemas.microsoft.com/office/word/2015/wordml/symex" xmlns:wpg="http://schemas.microsoft.com/office/word/2010/wordprocessingGroup" xmlns:wpi="http://schemas.microsoft.com/office/word/2010/wordprocessingInk" xmlns:wne="http://schemas.microsoft.com/office/word/2006/wordml" xmlns:wps="http://schemas.microsoft.com/office/word/2010/wordprocessingShape" mc:Ignorable="w14 w15 w16se wp14">
+<w:numbering xmlns:wpc="http://schemas.microsoft.com/office/word/2010/wordprocessingCanvas" xmlns:cx="http://schemas.microsoft.com/office/drawing/2014/chartex" xmlns:cx1="http://schemas.microsoft.com/office/drawing/2015/9/8/chartex" xmlns:cx2="http://schemas.microsoft.com/office/drawing/2015/10/21/chartex" xmlns:cx3="http://schemas.microsoft.com/office/drawing/2016/5/9/chartex" xmlns:cx4="http://schemas.microsoft.com/office/drawing/2016/5/10/chartex" xmlns:cx5="http://schemas.microsoft.com/office/drawing/2016/5/11/chartex" xmlns:cx6="http://schemas.microsoft.com/office/drawing/2016/5/12/chartex" xmlns:cx7="http://schemas.microsoft.com/office/drawing/2016/5/13/chartex" xmlns:cx8="http://schemas.microsoft.com/office/drawing/2016/5/14/chartex" xmlns:mc="http://schemas.openxmlformats.org/markup-compatibility/2006" xmlns:aink="http://schemas.microsoft.com/office/drawing/2016/ink" xmlns:am3d="http://schemas.microsoft.com/office/drawing/2017/model3d" xmlns:o="urn:schemas-microsoft-com:office:office" xmlns:r="http://schemas.openxmlformats.org/officeDocument/2006/relationships" xmlns:m="http://schemas.openxmlformats.org/officeDocument/2006/math" xmlns:v="urn:schemas-microsoft-com:vml" xmlns:wp14="http://schemas.microsoft.com/office/word/2010/wordprocessingDrawing" xmlns:wp="http://schemas.openxmlformats.org/drawingml/2006/wordprocessingDrawing" xmlns:w10="urn:schemas-microsoft-com:office:word" xmlns:w="http://schemas.openxmlformats.org/wordprocessingml/2006/main" xmlns:w14="http://schemas.microsoft.com/office/word/2010/wordml" xmlns:w15="http://schemas.microsoft.com/office/word/2012/wordml" xmlns:w16cex="http://schemas.microsoft.com/office/word/2018/wordml/cex" xmlns:w16cid="http://schemas.microsoft.com/office/word/2016/wordml/cid" xmlns:w16="http://schemas.microsoft.com/office/word/2018/wordml" xmlns:w16sdtdh="http://schemas.microsoft.com/office/word/2020/wordml/sdtdatahash" xmlns:w16se="http://schemas.microsoft.com/office/word/2015/wordml/symex" xmlns:wpg="http://schemas.microsoft.com/office/word/2010/wordprocessingGroup" xmlns:wpi="http://schemas.microsoft.com/office/word/2010/wordprocessingInk" xmlns:wne="http://schemas.microsoft.com/office/word/2006/wordml" xmlns:wps="http://schemas.microsoft.com/office/word/2010/wordprocessingShape" mc:Ignorable="w14 w15 w16se w16cid w16 w16cex w16sdtdh wp14">
   <w:abstractNum w:abstractNumId="0" w15:restartNumberingAfterBreak="0">
     <w:nsid w:val="02897D64"/>
     <w:multiLevelType w:val="hybridMultilevel"/>
@@ -7962,7 +7985,7 @@
 </file>
 
 <file path=word/styles.xml><?xml version="1.0" encoding="utf-8"?>
-<w:styles xmlns:mc="http://schemas.openxmlformats.org/markup-compatibility/2006" xmlns:r="http://schemas.openxmlformats.org/officeDocument/2006/relationships" xmlns:w="http://schemas.openxmlformats.org/wordprocessingml/2006/main" xmlns:w14="http://schemas.microsoft.com/office/word/2010/wordml" xmlns:w15="http://schemas.microsoft.com/office/word/2012/wordml" xmlns:w16se="http://schemas.microsoft.com/office/word/2015/wordml/symex" mc:Ignorable="w14 w15 w16se">
+<w:styles xmlns:mc="http://schemas.openxmlformats.org/markup-compatibility/2006" xmlns:r="http://schemas.openxmlformats.org/officeDocument/2006/relationships" xmlns:w="http://schemas.openxmlformats.org/wordprocessingml/2006/main" xmlns:w14="http://schemas.microsoft.com/office/word/2010/wordml" xmlns:w15="http://schemas.microsoft.com/office/word/2012/wordml" xmlns:w16cex="http://schemas.microsoft.com/office/word/2018/wordml/cex" xmlns:w16cid="http://schemas.microsoft.com/office/word/2016/wordml/cid" xmlns:w16="http://schemas.microsoft.com/office/word/2018/wordml" xmlns:w16sdtdh="http://schemas.microsoft.com/office/word/2020/wordml/sdtdatahash" xmlns:w16se="http://schemas.microsoft.com/office/word/2015/wordml/symex" mc:Ignorable="w14 w15 w16se w16cid w16 w16cex w16sdtdh">
   <w:docDefaults>
     <w:rPrDefault>
       <w:rPr>
@@ -7972,7 +7995,7 @@
     </w:rPrDefault>
     <w:pPrDefault/>
   </w:docDefaults>
-  <w:latentStyles w:defLockedState="0" w:defUIPriority="99" w:defSemiHidden="0" w:defUnhideWhenUsed="0" w:defQFormat="0" w:count="371">
+  <w:latentStyles w:defLockedState="0" w:defUIPriority="99" w:defSemiHidden="0" w:defUnhideWhenUsed="0" w:defQFormat="0" w:count="376">
     <w:lsdException w:name="Normal" w:uiPriority="0" w:qFormat="1"/>
     <w:lsdException w:name="heading 1" w:uiPriority="9" w:qFormat="1"/>
     <w:lsdException w:name="heading 2" w:uiPriority="9" w:qFormat="1"/>
@@ -8078,7 +8101,6 @@
     <w:lsdException w:name="HTML Sample" w:semiHidden="1" w:unhideWhenUsed="1"/>
     <w:lsdException w:name="HTML Typewriter" w:semiHidden="1" w:unhideWhenUsed="1"/>
     <w:lsdException w:name="HTML Variable" w:semiHidden="1" w:unhideWhenUsed="1"/>
-    <w:lsdException w:name="Normal Table" w:semiHidden="1" w:unhideWhenUsed="1"/>
     <w:lsdException w:name="annotation subject" w:semiHidden="1" w:unhideWhenUsed="1"/>
     <w:lsdException w:name="No List" w:semiHidden="1" w:unhideWhenUsed="1"/>
     <w:lsdException w:name="Outline List 1" w:semiHidden="1" w:unhideWhenUsed="1"/>
@@ -8121,11 +8143,8 @@
     <w:lsdException w:name="Table Contemporary" w:semiHidden="1" w:unhideWhenUsed="1"/>
     <w:lsdException w:name="Table Elegant" w:semiHidden="1" w:unhideWhenUsed="1"/>
     <w:lsdException w:name="Table Professional" w:semiHidden="1" w:unhideWhenUsed="1"/>
-    <w:lsdException w:name="Table Subtle 1" w:semiHidden="1" w:unhideWhenUsed="1"/>
     <w:lsdException w:name="Table Subtle 2" w:semiHidden="1" w:unhideWhenUsed="1"/>
     <w:lsdException w:name="Table Web 1" w:semiHidden="1" w:unhideWhenUsed="1"/>
-    <w:lsdException w:name="Table Web 2" w:semiHidden="1" w:unhideWhenUsed="1"/>
-    <w:lsdException w:name="Table Web 3" w:semiHidden="1" w:unhideWhenUsed="1"/>
     <w:lsdException w:name="Balloon Text" w:semiHidden="1" w:unhideWhenUsed="1"/>
     <w:lsdException w:name="Table Grid" w:uiPriority="39"/>
     <w:lsdException w:name="Table Theme" w:semiHidden="1" w:unhideWhenUsed="1"/>
@@ -8344,6 +8363,11 @@
     <w:lsdException w:name="List Table 5 Dark Accent 6" w:uiPriority="50"/>
     <w:lsdException w:name="List Table 6 Colorful Accent 6" w:uiPriority="51"/>
     <w:lsdException w:name="List Table 7 Colorful Accent 6" w:uiPriority="52"/>
+    <w:lsdException w:name="Mention" w:semiHidden="1" w:unhideWhenUsed="1"/>
+    <w:lsdException w:name="Smart Hyperlink" w:semiHidden="1" w:unhideWhenUsed="1"/>
+    <w:lsdException w:name="Hashtag" w:semiHidden="1" w:unhideWhenUsed="1"/>
+    <w:lsdException w:name="Unresolved Mention" w:semiHidden="1" w:unhideWhenUsed="1"/>
+    <w:lsdException w:name="Smart Link" w:semiHidden="1" w:unhideWhenUsed="1"/>
   </w:latentStyles>
   <w:style w:type="paragraph" w:default="1" w:styleId="Normal">
     <w:name w:val="Normal"/>

</xml_diff>

<commit_message>
Resume duties and skills updated
</commit_message>
<xml_diff>
--- a/doc/HardikResume.docx
+++ b/doc/HardikResume.docx
@@ -190,62 +190,111 @@
       <w:bookmarkEnd w:id="4"/>
       <w:bookmarkEnd w:id="5"/>
     </w:p>
+    <w:bookmarkEnd w:id="6"/>
+    <w:bookmarkEnd w:id="7"/>
     <w:p>
       <w:pPr>
         <w:pStyle w:val="Heading2"/>
-        <w:spacing w:before="0" w:beforeAutospacing="0" w:line="360" w:lineRule="auto"/>
-        <w:rPr>
-          <w:rFonts w:ascii="Arial" w:eastAsia="Times New Roman" w:hAnsi="Arial" w:cs="Arial"/>
-          <w:b w:val="0"/>
-          <w:bCs w:val="0"/>
-          <w:noProof/>
-          <w:sz w:val="20"/>
-          <w:szCs w:val="20"/>
-        </w:rPr>
-      </w:pPr>
-      <w:bookmarkStart w:id="8" w:name="OLE_LINK72"/>
-      <w:bookmarkStart w:id="9" w:name="OLE_LINK73"/>
-      <w:bookmarkStart w:id="10" w:name="OLE_LINK107"/>
-      <w:bookmarkStart w:id="11" w:name="OLE_LINK9"/>
-      <w:bookmarkStart w:id="12" w:name="OLE_LINK14"/>
-      <w:r>
-        <w:rPr>
-          <w:rFonts w:ascii="Arial" w:eastAsia="Times New Roman" w:hAnsi="Arial" w:cs="Arial"/>
+        <w:spacing w:line="276" w:lineRule="auto"/>
+        <w:rPr>
+          <w:rFonts w:ascii="Arial" w:hAnsi="Arial" w:cs="Arial"/>
           <w:b w:val="0"/>
           <w:bCs w:val="0"/>
           <w:sz w:val="20"/>
           <w:szCs w:val="20"/>
         </w:rPr>
-        <w:t xml:space="preserve">With over five years of professional experience as a full-stack developer, I bring knowledge and expertise to software application development. My skills span various programming languages, including Python with the Flask framework, jQuery, </w:t>
-      </w:r>
+      </w:pPr>
       <w:r>
         <w:rPr>
-          <w:rFonts w:ascii="Arial" w:eastAsia="Times New Roman" w:hAnsi="Arial" w:cs="Arial"/>
+          <w:rFonts w:ascii="Arial" w:hAnsi="Arial" w:cs="Arial"/>
           <w:b w:val="0"/>
           <w:bCs w:val="0"/>
           <w:sz w:val="20"/>
           <w:szCs w:val="20"/>
         </w:rPr>
-        <w:t xml:space="preserve">React, </w:t>
+        <w:t xml:space="preserve">With over five years of professional experience as a full-stack developer, I bring a wealth of knowledge and expertise to software application development. My responsibilities include designing, coding, testing, and maintaining software systems using various programming languages, such as Python, jQuery, React, JavaScript and MySQL. My expertise includes Git version control to enhance teamwork </w:t>
       </w:r>
       <w:r>
         <w:rPr>
-          <w:rFonts w:ascii="Arial" w:eastAsia="Times New Roman" w:hAnsi="Arial" w:cs="Arial"/>
+          <w:rFonts w:ascii="Arial" w:hAnsi="Arial" w:cs="Arial"/>
           <w:b w:val="0"/>
           <w:bCs w:val="0"/>
           <w:sz w:val="20"/>
           <w:szCs w:val="20"/>
         </w:rPr>
-        <w:t>JavaScript, CSS, HTML, and MySQL. Additionally, I possess strong proficiency in software testing, ensuring the delivery of robust and high-quality applications. As a full-stack developer, I am well-versed in front-end and back-end development, allowing me to create dynamic and seamless web experiences. I am dedicated to achieving excellence and excited to bring my skills and determination to a dynamic team that values innovation and strives for exceptional results.</w:t>
+        <w:t>e</w:t>
+      </w:r>
+      <w:r>
+        <w:rPr>
+          <w:rFonts w:ascii="Arial" w:hAnsi="Arial" w:cs="Arial"/>
+          <w:b w:val="0"/>
+          <w:bCs w:val="0"/>
+          <w:sz w:val="20"/>
+          <w:szCs w:val="20"/>
+        </w:rPr>
+        <w:t>fficiency</w:t>
+      </w:r>
+      <w:r>
+        <w:rPr>
+          <w:rFonts w:ascii="Arial" w:hAnsi="Arial" w:cs="Arial"/>
+          <w:b w:val="0"/>
+          <w:bCs w:val="0"/>
+          <w:sz w:val="20"/>
+          <w:szCs w:val="20"/>
+        </w:rPr>
+        <w:t xml:space="preserve"> and</w:t>
+      </w:r>
+      <w:r>
+        <w:rPr>
+          <w:rFonts w:ascii="Arial" w:hAnsi="Arial" w:cs="Arial"/>
+          <w:b w:val="0"/>
+          <w:bCs w:val="0"/>
+          <w:sz w:val="20"/>
+          <w:szCs w:val="20"/>
+        </w:rPr>
+        <w:t xml:space="preserve"> </w:t>
+      </w:r>
+      <w:r>
+        <w:rPr>
+          <w:rFonts w:ascii="Arial" w:hAnsi="Arial" w:cs="Arial"/>
+          <w:b w:val="0"/>
+          <w:bCs w:val="0"/>
+          <w:sz w:val="20"/>
+          <w:szCs w:val="20"/>
+        </w:rPr>
+        <w:t>testing techniques</w:t>
+      </w:r>
+      <w:r>
+        <w:rPr>
+          <w:rFonts w:ascii="Arial" w:hAnsi="Arial" w:cs="Arial"/>
+          <w:b w:val="0"/>
+          <w:bCs w:val="0"/>
+          <w:sz w:val="20"/>
+          <w:szCs w:val="20"/>
+        </w:rPr>
+        <w:t xml:space="preserve"> with various</w:t>
+      </w:r>
+      <w:r>
+        <w:rPr>
+          <w:rFonts w:ascii="Arial" w:hAnsi="Arial" w:cs="Arial"/>
+          <w:b w:val="0"/>
+          <w:bCs w:val="0"/>
+          <w:sz w:val="20"/>
+          <w:szCs w:val="20"/>
+        </w:rPr>
+        <w:t xml:space="preserve"> methodologies</w:t>
+      </w:r>
+      <w:r>
+        <w:rPr>
+          <w:rFonts w:ascii="Arial" w:hAnsi="Arial" w:cs="Arial"/>
+          <w:b w:val="0"/>
+          <w:bCs w:val="0"/>
+          <w:sz w:val="20"/>
+          <w:szCs w:val="20"/>
+        </w:rPr>
+        <w:t>. I also have experience in Linux and the administration of its services, as well as virtual machine hosting using Azure and technologies such as VMware and VirtualBox. As a full-stack developer, I am well-versed in both front-end and back-end development, enabling me to create dynamic and seamless web experiences. I am dedicated to achieving excellence in my work and am excited to contribute my skills, determination, and innovation to a dynamic team that values collaborative problem-solving and strives for exceptional results.</w:t>
       </w:r>
     </w:p>
-    <w:bookmarkEnd w:id="6"/>
-    <w:bookmarkEnd w:id="7"/>
-    <w:bookmarkEnd w:id="8"/>
-    <w:bookmarkEnd w:id="9"/>
-    <w:bookmarkEnd w:id="10"/>
-    <w:bookmarkEnd w:id="11"/>
-    <w:bookmarkEnd w:id="12"/>
     <w:p>
       <w:pPr>
         <w:pStyle w:val="Heading2"/>
@@ -361,6 +410,7 @@
               </w:rPr>
               <w:t xml:space="preserve"> </w:t>
             </w:r>
+            <w:proofErr w:type="spellStart"/>
             <w:r>
               <w:rPr>
                 <w:rFonts w:ascii="Arial" w:eastAsia="Times New Roman" w:hAnsi="Arial" w:cs="Arial"/>
@@ -370,6 +420,7 @@
               </w:rPr>
               <w:t>Pvt.Ltd</w:t>
             </w:r>
+            <w:proofErr w:type="spellEnd"/>
             <w:r>
               <w:rPr>
                 <w:rFonts w:ascii="Arial" w:eastAsia="Times New Roman" w:hAnsi="Arial" w:cs="Arial"/>
@@ -386,7 +437,25 @@
                 <w:sz w:val="20"/>
                 <w:szCs w:val="20"/>
               </w:rPr>
-              <w:t xml:space="preserve">– Software Developer </w:t>
+              <w:t xml:space="preserve">– </w:t>
+            </w:r>
+            <w:r>
+              <w:rPr>
+                <w:rFonts w:ascii="Arial" w:eastAsia="Times New Roman" w:hAnsi="Arial" w:cs="Arial"/>
+                <w:b/>
+                <w:sz w:val="20"/>
+                <w:szCs w:val="20"/>
+              </w:rPr>
+              <w:t>Software Development Engineer</w:t>
+            </w:r>
+            <w:r>
+              <w:rPr>
+                <w:rFonts w:ascii="Arial" w:eastAsia="Times New Roman" w:hAnsi="Arial" w:cs="Arial"/>
+                <w:b/>
+                <w:sz w:val="20"/>
+                <w:szCs w:val="20"/>
+              </w:rPr>
+              <w:t xml:space="preserve"> </w:t>
             </w:r>
             <w:r>
               <w:rPr>
@@ -420,111 +489,60 @@
           </w:tcPr>
           <w:p>
             <w:pPr>
-              <w:pStyle w:val="NormalWeb"/>
-              <w:spacing w:before="240" w:beforeAutospacing="0" w:after="0" w:afterAutospacing="0" w:line="276" w:lineRule="auto"/>
-              <w:rPr>
-                <w:rFonts w:ascii="Arial" w:hAnsi="Arial" w:cs="Arial"/>
-                <w:b/>
-                <w:bCs/>
-                <w:sz w:val="20"/>
-                <w:szCs w:val="20"/>
+              <w:pStyle w:val="ListParagraph"/>
+              <w:numPr>
+                <w:ilvl w:val="0"/>
+                <w:numId w:val="20"/>
+              </w:numPr>
+              <w:spacing w:line="276" w:lineRule="auto"/>
+              <w:ind w:left="405"/>
+              <w:jc w:val="both"/>
+              <w:rPr>
+                <w:rFonts w:ascii="Arial" w:eastAsia="Times New Roman" w:hAnsi="Arial" w:cs="Arial"/>
+                <w:sz w:val="20"/>
+                <w:lang w:val="en-AU"/>
               </w:rPr>
             </w:pPr>
             <w:r>
               <w:rPr>
-                <w:rFonts w:ascii="Arial" w:hAnsi="Arial" w:cs="Arial"/>
-                <w:b/>
-                <w:bCs/>
-                <w:sz w:val="20"/>
-                <w:szCs w:val="20"/>
-              </w:rPr>
-              <w:t>Duties:</w:t>
+                <w:rFonts w:ascii="Arial" w:eastAsia="Times New Roman" w:hAnsi="Arial" w:cs="Arial"/>
+                <w:sz w:val="20"/>
+                <w:lang w:val="en-AU"/>
+              </w:rPr>
+              <w:t>As an experienced developer, I specialize in building and maintaining web applications using a wide range of technologies. I am proficient in Python and have expertise in web frameworks such as Flask. I have a strong background in designing and optimizing database structures to ensure efficient data storage and retrieval. In terms of hosting environments, I am well-versed in Linux hosting environments and have experience working with both Linux</w:t>
+            </w:r>
+            <w:r>
+              <w:t xml:space="preserve"> </w:t>
+            </w:r>
+            <w:r>
+              <w:rPr>
+                <w:rFonts w:ascii="Arial" w:eastAsia="Times New Roman" w:hAnsi="Arial" w:cs="Arial"/>
+                <w:sz w:val="20"/>
+                <w:lang w:val="en-AU"/>
+              </w:rPr>
+              <w:t xml:space="preserve">shell (bash) scripting </w:t>
+            </w:r>
+            <w:r>
+              <w:rPr>
+                <w:rFonts w:ascii="Arial" w:eastAsia="Times New Roman" w:hAnsi="Arial" w:cs="Arial"/>
+                <w:sz w:val="20"/>
+                <w:lang w:val="en-AU"/>
+              </w:rPr>
+              <w:t>and Windows systems. I am also skilled in setting up and managing virtual machines, including cloud-based solutions and tools like Oracle VirtualBox. To facilitate efficient collaboration and version control, I utilize Git, a popular version control system, to manage and track changes in software development. This allows for seamless teamwork and easy rollbacks when necessary.</w:t>
             </w:r>
           </w:p>
           <w:p>
             <w:pPr>
-              <w:pStyle w:val="NormalWeb"/>
-              <w:spacing w:before="240" w:beforeAutospacing="0" w:after="0" w:afterAutospacing="0" w:line="276" w:lineRule="auto"/>
-              <w:rPr>
-                <w:rFonts w:ascii="Arial" w:hAnsi="Arial" w:cs="Arial"/>
-                <w:sz w:val="20"/>
-                <w:szCs w:val="20"/>
+              <w:pStyle w:val="ListParagraph"/>
+              <w:spacing w:line="276" w:lineRule="auto"/>
+              <w:ind w:left="405"/>
+              <w:jc w:val="both"/>
+              <w:rPr>
+                <w:rFonts w:ascii="Arial" w:eastAsia="Times New Roman" w:hAnsi="Arial" w:cs="Arial"/>
+                <w:sz w:val="20"/>
+                <w:lang w:val="en-AU"/>
               </w:rPr>
             </w:pPr>
-            <w:r>
-              <w:rPr>
-                <w:rFonts w:ascii="Arial" w:hAnsi="Arial" w:cs="Arial"/>
-                <w:sz w:val="20"/>
-                <w:szCs w:val="20"/>
-              </w:rPr>
-              <w:t>As a skilled developer, I create and sustain web applications for Linux and Windows environments, ensuring optimal functionality and performance. I conduct routine</w:t>
-            </w:r>
-            <w:r>
-              <w:rPr>
-                <w:rFonts w:ascii="Arial" w:hAnsi="Arial" w:cs="Arial"/>
-                <w:sz w:val="20"/>
-                <w:szCs w:val="20"/>
-              </w:rPr>
-              <w:t xml:space="preserve"> development, design and </w:t>
-            </w:r>
-            <w:r>
-              <w:rPr>
-                <w:rFonts w:ascii="Arial" w:hAnsi="Arial" w:cs="Arial"/>
-                <w:sz w:val="20"/>
-                <w:szCs w:val="20"/>
-              </w:rPr>
-              <w:t xml:space="preserve">testing of software and coding to detect and fix any bugs or issues, ensuring that all deliverables are of high quality. To enhance collaboration and track changes efficiently, I </w:t>
-            </w:r>
-            <w:r>
-              <w:rPr>
-                <w:rFonts w:ascii="Arial" w:hAnsi="Arial" w:cs="Arial"/>
-                <w:sz w:val="20"/>
-                <w:szCs w:val="20"/>
-              </w:rPr>
-              <w:t>use</w:t>
-            </w:r>
-            <w:r>
-              <w:rPr>
-                <w:rFonts w:ascii="Arial" w:hAnsi="Arial" w:cs="Arial"/>
-                <w:sz w:val="20"/>
-                <w:szCs w:val="20"/>
-              </w:rPr>
-              <w:t xml:space="preserve"> version control systems to manage and maintain software versions. I also provide leadership to a team, fostering a collaborative and agile work environment. I actively participate in team meetings to discuss project progress and plan future development. Additionally, I review and assess coding done by team members, providing feedback and ensuring adherence to coding standards and best practices.</w:t>
-            </w:r>
-          </w:p>
-          <w:p>
-            <w:pPr>
-              <w:pStyle w:val="NormalWeb"/>
-              <w:spacing w:before="240" w:beforeAutospacing="0" w:after="0" w:afterAutospacing="0" w:line="276" w:lineRule="auto"/>
-              <w:ind w:left="42"/>
-              <w:rPr>
-                <w:rFonts w:ascii="Arial" w:hAnsi="Arial" w:cs="Arial"/>
-                <w:b/>
-                <w:bCs/>
-                <w:sz w:val="20"/>
-                <w:szCs w:val="20"/>
-              </w:rPr>
-            </w:pPr>
-            <w:r>
-              <w:rPr>
-                <w:rFonts w:ascii="Arial" w:hAnsi="Arial" w:cs="Arial"/>
-                <w:b/>
-                <w:bCs/>
-                <w:sz w:val="20"/>
-                <w:szCs w:val="20"/>
-              </w:rPr>
-              <w:t>Achievements</w:t>
-            </w:r>
-            <w:r>
-              <w:rPr>
-                <w:rFonts w:ascii="Arial" w:hAnsi="Arial" w:cs="Arial"/>
-                <w:b/>
-                <w:bCs/>
-                <w:sz w:val="20"/>
-                <w:szCs w:val="20"/>
-              </w:rPr>
-              <w:t>:</w:t>
-            </w:r>
           </w:p>
           <w:p>
             <w:pPr>
@@ -534,6 +552,8 @@
                 <w:numId w:val="20"/>
               </w:numPr>
               <w:spacing w:line="276" w:lineRule="auto"/>
+              <w:ind w:left="405"/>
+              <w:jc w:val="both"/>
               <w:rPr>
                 <w:rFonts w:ascii="Arial" w:eastAsia="Times New Roman" w:hAnsi="Arial" w:cs="Arial"/>
                 <w:sz w:val="20"/>
@@ -546,8 +566,39 @@
                 <w:sz w:val="20"/>
                 <w:lang w:val="en-AU"/>
               </w:rPr>
-              <w:t>I have acquired proficiency in Python programming and Gerrit, a web-based tool for team code collaboration.</w:t>
-            </w:r>
+              <w:t xml:space="preserve">API integration is another area of expertise for me. I have successfully integrated various APIs into applications, including VIVI, Telegram, </w:t>
+            </w:r>
+            <w:proofErr w:type="spellStart"/>
+            <w:r>
+              <w:rPr>
+                <w:rFonts w:ascii="Arial" w:eastAsia="Times New Roman" w:hAnsi="Arial" w:cs="Arial"/>
+                <w:sz w:val="20"/>
+                <w:lang w:val="en-AU"/>
+              </w:rPr>
+              <w:t>ClickSend</w:t>
+            </w:r>
+            <w:proofErr w:type="spellEnd"/>
+            <w:r>
+              <w:rPr>
+                <w:rFonts w:ascii="Arial" w:eastAsia="Times New Roman" w:hAnsi="Arial" w:cs="Arial"/>
+                <w:sz w:val="20"/>
+                <w:lang w:val="en-AU"/>
+              </w:rPr>
+              <w:t>, and GTFS Realtime. This enables seamless communication and data exchange between different systems, enhancing the functionality of the applications. In addition to backend development, I have a solid understanding of front-end technologies. I am experienced in working with frontend libraries such as React, jQuery, and Bootstrap, enabling me to create intuitive and visually appealing user interfaces.</w:t>
+            </w:r>
+          </w:p>
+          <w:p>
+            <w:pPr>
+              <w:pStyle w:val="ListParagraph"/>
+              <w:spacing w:line="276" w:lineRule="auto"/>
+              <w:ind w:left="405"/>
+              <w:jc w:val="both"/>
+              <w:rPr>
+                <w:rFonts w:ascii="Arial" w:eastAsia="Times New Roman" w:hAnsi="Arial" w:cs="Arial"/>
+                <w:sz w:val="20"/>
+                <w:lang w:val="en-AU"/>
+              </w:rPr>
+            </w:pPr>
           </w:p>
           <w:p>
             <w:pPr>
@@ -557,6 +608,8 @@
                 <w:numId w:val="20"/>
               </w:numPr>
               <w:spacing w:line="276" w:lineRule="auto"/>
+              <w:ind w:left="405"/>
+              <w:jc w:val="both"/>
               <w:rPr>
                 <w:rFonts w:ascii="Arial" w:eastAsia="Times New Roman" w:hAnsi="Arial" w:cs="Arial"/>
                 <w:sz w:val="20"/>
@@ -569,8 +622,51 @@
                 <w:sz w:val="20"/>
                 <w:lang w:val="en-AU"/>
               </w:rPr>
-              <w:t>Additionally, I have familiarized myself with the GTFS structure, a widely used standard format for public transportation schedules and associated geographic data. This format is commonly used in applications like Google Maps and Transit for navigating bus and train routes.</w:t>
-            </w:r>
+              <w:t xml:space="preserve">In my role, I conduct white box testing using the unit, integration, and performance methodologies to identify and resolve any bugs or issues that may arise. Furthermore, I possess leadership skills and have provided guidance to teams, fostering a collaborative and </w:t>
+            </w:r>
+            <w:r>
+              <w:rPr>
+                <w:rFonts w:ascii="Arial" w:eastAsia="Times New Roman" w:hAnsi="Arial" w:cs="Arial"/>
+                <w:sz w:val="20"/>
+                <w:lang w:val="en-AU"/>
+              </w:rPr>
+              <w:t xml:space="preserve">participate in Agile Software Development Life Cycle (SDLC) practices, collaborate with cross-functional teams, and communicate effectively with both technical and non-technical </w:t>
+            </w:r>
+            <w:r>
+              <w:rPr>
+                <w:rFonts w:ascii="Arial" w:eastAsia="Times New Roman" w:hAnsi="Arial" w:cs="Arial"/>
+                <w:sz w:val="20"/>
+                <w:lang w:val="en-AU"/>
+              </w:rPr>
+              <w:t xml:space="preserve">people </w:t>
+            </w:r>
+            <w:r>
+              <w:rPr>
+                <w:rFonts w:ascii="Arial" w:eastAsia="Times New Roman" w:hAnsi="Arial" w:cs="Arial"/>
+                <w:sz w:val="20"/>
+                <w:lang w:val="en-AU"/>
+              </w:rPr>
+              <w:t>to deliver high-quality products</w:t>
+            </w:r>
+            <w:r>
+              <w:rPr>
+                <w:rFonts w:ascii="Arial" w:eastAsia="Times New Roman" w:hAnsi="Arial" w:cs="Arial"/>
+                <w:sz w:val="20"/>
+                <w:lang w:val="en-AU"/>
+              </w:rPr>
+              <w:t>. I also review and assess code written by team members, providing valuable feedback to ensure code quality and adherence to coding standards.</w:t>
+            </w:r>
+          </w:p>
+          <w:p>
+            <w:pPr>
+              <w:pStyle w:val="ListParagraph"/>
+              <w:jc w:val="both"/>
+              <w:rPr>
+                <w:rFonts w:ascii="Arial" w:eastAsia="Times New Roman" w:hAnsi="Arial" w:cs="Arial"/>
+                <w:sz w:val="20"/>
+                <w:lang w:val="en-AU"/>
+              </w:rPr>
+            </w:pPr>
           </w:p>
           <w:p>
             <w:pPr>
@@ -580,6 +676,8 @@
                 <w:numId w:val="20"/>
               </w:numPr>
               <w:spacing w:line="276" w:lineRule="auto"/>
+              <w:ind w:left="403"/>
+              <w:jc w:val="both"/>
               <w:rPr>
                 <w:rFonts w:ascii="Arial" w:eastAsia="Times New Roman" w:hAnsi="Arial" w:cs="Arial"/>
                 <w:sz w:val="20"/>
@@ -592,8 +690,22 @@
                 <w:sz w:val="20"/>
                 <w:lang w:val="en-AU"/>
               </w:rPr>
-              <w:t>In addition, I have developed a program that enables communication with the serial port and allows for sending SMS through API and hardware-based AT Commands. I have also gained experience using Redmine for project management, issue tracking, and hardware and software integration.</w:t>
-            </w:r>
+              <w:lastRenderedPageBreak/>
+              <w:t>In terms of achievements, I have gained proficiency in Python programming and have expertise in using Gerrit, a web-based tool for team code collaboration. Additionally, I have familiarized myself with the GTFS structure, a widely used standard format for public transportation schedules and associated geographic data. I have also developed a program that enables communication with the serial port and allows for sending SMS through API and hardware-based AT Commands. Additionally, I have experience using Redmine for project management, issue tracking, and hardware and software integration.</w:t>
+            </w:r>
+          </w:p>
+          <w:p>
+            <w:pPr>
+              <w:pStyle w:val="ListParagraph"/>
+              <w:spacing w:line="276" w:lineRule="auto"/>
+              <w:ind w:left="762"/>
+              <w:jc w:val="both"/>
+              <w:rPr>
+                <w:rFonts w:ascii="Arial" w:eastAsia="Times New Roman" w:hAnsi="Arial" w:cs="Arial"/>
+                <w:sz w:val="20"/>
+                <w:lang w:val="en-AU"/>
+              </w:rPr>
+            </w:pPr>
           </w:p>
           <w:p>
             <w:pPr>
@@ -603,6 +715,7 @@
                 <w:numId w:val="20"/>
               </w:numPr>
               <w:spacing w:line="276" w:lineRule="auto"/>
+              <w:ind w:left="403"/>
               <w:rPr>
                 <w:rFonts w:ascii="Arial" w:eastAsia="Times New Roman" w:hAnsi="Arial" w:cs="Arial"/>
                 <w:sz w:val="20"/>
@@ -615,23 +728,25 @@
                 <w:sz w:val="20"/>
                 <w:lang w:val="en-AU"/>
               </w:rPr>
-              <w:t xml:space="preserve">Finally, I have enhanced my skills in </w:t>
-            </w:r>
+              <w:t xml:space="preserve">Additionally, I </w:t>
+            </w:r>
+            <w:proofErr w:type="spellStart"/>
             <w:r>
               <w:rPr>
                 <w:rFonts w:ascii="Arial" w:eastAsia="Times New Roman" w:hAnsi="Arial" w:cs="Arial"/>
                 <w:sz w:val="20"/>
                 <w:lang w:val="en-AU"/>
               </w:rPr>
-              <w:t>React</w:t>
-            </w:r>
+              <w:t>analyze</w:t>
+            </w:r>
+            <w:proofErr w:type="spellEnd"/>
             <w:r>
               <w:rPr>
                 <w:rFonts w:ascii="Arial" w:eastAsia="Times New Roman" w:hAnsi="Arial" w:cs="Arial"/>
                 <w:sz w:val="20"/>
                 <w:lang w:val="en-AU"/>
               </w:rPr>
-              <w:t>JS</w:t>
+              <w:t xml:space="preserve"> system specifications, support </w:t>
             </w:r>
             <w:r>
               <w:rPr>
@@ -639,7 +754,7 @@
                 <w:sz w:val="20"/>
                 <w:lang w:val="en-AU"/>
               </w:rPr>
-              <w:t xml:space="preserve">, </w:t>
+              <w:t>production</w:t>
             </w:r>
             <w:r>
               <w:rPr>
@@ -647,111 +762,7 @@
                 <w:sz w:val="20"/>
                 <w:lang w:val="en-AU"/>
               </w:rPr>
-              <w:t>J</w:t>
-            </w:r>
-            <w:r>
-              <w:rPr>
-                <w:rFonts w:ascii="Arial" w:eastAsia="Times New Roman" w:hAnsi="Arial" w:cs="Arial"/>
-                <w:sz w:val="20"/>
-                <w:lang w:val="en-AU"/>
-              </w:rPr>
-              <w:t>ava</w:t>
-            </w:r>
-            <w:r>
-              <w:rPr>
-                <w:rFonts w:ascii="Arial" w:eastAsia="Times New Roman" w:hAnsi="Arial" w:cs="Arial"/>
-                <w:sz w:val="20"/>
-                <w:lang w:val="en-AU"/>
-              </w:rPr>
-              <w:t>S</w:t>
-            </w:r>
-            <w:r>
-              <w:rPr>
-                <w:rFonts w:ascii="Arial" w:eastAsia="Times New Roman" w:hAnsi="Arial" w:cs="Arial"/>
-                <w:sz w:val="20"/>
-                <w:lang w:val="en-AU"/>
-              </w:rPr>
-              <w:t>cript</w:t>
-            </w:r>
-            <w:r>
-              <w:rPr>
-                <w:rFonts w:ascii="Arial" w:eastAsia="Times New Roman" w:hAnsi="Arial" w:cs="Arial"/>
-                <w:sz w:val="20"/>
-                <w:lang w:val="en-AU"/>
-              </w:rPr>
-              <w:t xml:space="preserve">, jQuery, CSS3, Bootstrap, </w:t>
-            </w:r>
-            <w:r>
-              <w:rPr>
-                <w:rFonts w:ascii="Arial" w:eastAsia="Times New Roman" w:hAnsi="Arial" w:cs="Arial"/>
-                <w:sz w:val="20"/>
-                <w:lang w:val="en-AU"/>
-              </w:rPr>
-              <w:t xml:space="preserve">Python flask, </w:t>
-            </w:r>
-            <w:r>
-              <w:rPr>
-                <w:rFonts w:ascii="Arial" w:eastAsia="Times New Roman" w:hAnsi="Arial" w:cs="Arial"/>
-                <w:sz w:val="20"/>
-                <w:lang w:val="en-AU"/>
-              </w:rPr>
-              <w:t>My</w:t>
-            </w:r>
-            <w:r>
-              <w:rPr>
-                <w:rFonts w:ascii="Arial" w:eastAsia="Times New Roman" w:hAnsi="Arial" w:cs="Arial"/>
-                <w:sz w:val="20"/>
-                <w:lang w:val="en-AU"/>
-              </w:rPr>
-              <w:t xml:space="preserve">SQL, </w:t>
-            </w:r>
-            <w:r>
-              <w:rPr>
-                <w:rFonts w:ascii="Arial" w:eastAsia="Times New Roman" w:hAnsi="Arial" w:cs="Arial"/>
-                <w:sz w:val="20"/>
-                <w:lang w:val="en-AU"/>
-              </w:rPr>
-              <w:t>Linux system</w:t>
-            </w:r>
-            <w:r>
-              <w:rPr>
-                <w:rFonts w:ascii="Arial" w:eastAsia="Times New Roman" w:hAnsi="Arial" w:cs="Arial"/>
-                <w:sz w:val="20"/>
-                <w:lang w:val="en-AU"/>
-              </w:rPr>
-              <w:t>s</w:t>
-            </w:r>
-            <w:r>
-              <w:rPr>
-                <w:rFonts w:ascii="Arial" w:eastAsia="Times New Roman" w:hAnsi="Arial" w:cs="Arial"/>
-                <w:sz w:val="20"/>
-                <w:lang w:val="en-AU"/>
-              </w:rPr>
-              <w:t xml:space="preserve">, Virtual machines, </w:t>
-            </w:r>
-            <w:r>
-              <w:rPr>
-                <w:rFonts w:ascii="Arial" w:eastAsia="Times New Roman" w:hAnsi="Arial" w:cs="Arial"/>
-                <w:sz w:val="20"/>
-                <w:lang w:val="en-AU"/>
-              </w:rPr>
-              <w:t>B</w:t>
-            </w:r>
-            <w:r>
-              <w:rPr>
-                <w:rFonts w:ascii="Arial" w:eastAsia="Times New Roman" w:hAnsi="Arial" w:cs="Arial"/>
-                <w:sz w:val="20"/>
-                <w:lang w:val="en-AU"/>
-              </w:rPr>
-              <w:t xml:space="preserve">ash scripting </w:t>
-            </w:r>
-            <w:r>
-              <w:rPr>
-                <w:rFonts w:ascii="Arial" w:eastAsia="Times New Roman" w:hAnsi="Arial" w:cs="Arial"/>
-                <w:sz w:val="20"/>
-                <w:lang w:val="en-AU"/>
-              </w:rPr>
-              <w:t>and other advanced technologies.</w:t>
+              <w:t xml:space="preserve"> issue investigation and troubleshooting activities, stay current with new software technologies, and ensure compliance with industry standards and regulations. Finally, I uphold the business reputation, assist other areas of the business when required, and adhere to the company's Workplace Health and Safety policy and procedures.</w:t>
             </w:r>
           </w:p>
         </w:tc>
@@ -790,6 +801,7 @@
                 <w:sz w:val="20"/>
                 <w:szCs w:val="20"/>
               </w:rPr>
+              <w:lastRenderedPageBreak/>
               <w:t xml:space="preserve">June 2013 - </w:t>
             </w:r>
             <w:r>
@@ -875,93 +887,52 @@
           </w:tcPr>
           <w:p>
             <w:pPr>
-              <w:pStyle w:val="NormalWeb"/>
-              <w:spacing w:before="240" w:beforeAutospacing="0" w:after="0" w:afterAutospacing="0" w:line="276" w:lineRule="auto"/>
-              <w:rPr>
-                <w:rFonts w:ascii="Arial" w:hAnsi="Arial" w:cs="Arial"/>
-                <w:b/>
-                <w:bCs/>
-                <w:sz w:val="20"/>
-                <w:szCs w:val="20"/>
+              <w:pStyle w:val="ListParagraph"/>
+              <w:numPr>
+                <w:ilvl w:val="0"/>
+                <w:numId w:val="36"/>
+              </w:numPr>
+              <w:spacing w:line="276" w:lineRule="auto"/>
+              <w:ind w:left="403"/>
+              <w:jc w:val="both"/>
+              <w:rPr>
+                <w:rFonts w:ascii="Arial" w:eastAsia="Times New Roman" w:hAnsi="Arial" w:cs="Arial"/>
+                <w:sz w:val="20"/>
+                <w:lang w:val="en-AU"/>
               </w:rPr>
             </w:pPr>
             <w:r>
               <w:rPr>
-                <w:rFonts w:ascii="Arial" w:hAnsi="Arial" w:cs="Arial"/>
-                <w:b/>
-                <w:bCs/>
-                <w:sz w:val="20"/>
-                <w:szCs w:val="20"/>
-              </w:rPr>
-              <w:lastRenderedPageBreak/>
-              <w:t>Duties:</w:t>
+                <w:rFonts w:ascii="Arial" w:eastAsia="Times New Roman" w:hAnsi="Arial" w:cs="Arial"/>
+                <w:sz w:val="20"/>
+                <w:lang w:val="en-AU"/>
+              </w:rPr>
+              <w:t>As a skilled software developer, I take pride in my ability to design and develop user-friendly Windows and Web applications using C# programming and ASP.NET technologies. My expertise lies in building applications using the MVC (Model-View-Controller) architectural pattern, ensuring separation of concerns and scalability.</w:t>
             </w:r>
           </w:p>
           <w:p>
             <w:pPr>
-              <w:pStyle w:val="NormalWeb"/>
-              <w:spacing w:before="0" w:beforeAutospacing="0" w:after="0" w:afterAutospacing="0" w:line="276" w:lineRule="auto"/>
-              <w:rPr>
-                <w:rFonts w:ascii="Arial" w:hAnsi="Arial" w:cs="Arial"/>
-                <w:sz w:val="20"/>
-                <w:szCs w:val="20"/>
+              <w:pStyle w:val="ListParagraph"/>
+              <w:spacing w:line="276" w:lineRule="auto"/>
+              <w:ind w:left="403"/>
+              <w:jc w:val="both"/>
+              <w:rPr>
+                <w:rFonts w:ascii="Arial" w:eastAsia="Times New Roman" w:hAnsi="Arial" w:cs="Arial"/>
+                <w:sz w:val="20"/>
+                <w:lang w:val="en-AU"/>
               </w:rPr>
             </w:pPr>
-            <w:bookmarkStart w:id="13" w:name="OLE_LINK10"/>
-            <w:bookmarkStart w:id="14" w:name="OLE_LINK11"/>
-            <w:r>
-              <w:rPr>
-                <w:rFonts w:ascii="Arial" w:hAnsi="Arial" w:cs="Arial"/>
-                <w:sz w:val="20"/>
-                <w:szCs w:val="20"/>
-              </w:rPr>
-              <w:t>I design and develop user-friendly Windows and Web applications, provide technical support for SQL databases and Windows apps, and ensure customer satisfaction. I am part of a team that upgraded Windows apps to a web-based project, using the latest technologies.</w:t>
-            </w:r>
-          </w:p>
-          <w:bookmarkEnd w:id="13"/>
-          <w:bookmarkEnd w:id="14"/>
-          <w:p>
-            <w:pPr>
-              <w:pStyle w:val="NormalWeb"/>
-              <w:spacing w:before="240" w:beforeAutospacing="0" w:after="0" w:afterAutospacing="0" w:line="276" w:lineRule="auto"/>
-              <w:ind w:left="42"/>
-              <w:rPr>
-                <w:rFonts w:ascii="Arial" w:hAnsi="Arial" w:cs="Arial"/>
-                <w:b/>
-                <w:bCs/>
-                <w:sz w:val="20"/>
-                <w:szCs w:val="20"/>
-              </w:rPr>
-            </w:pPr>
-            <w:r>
-              <w:rPr>
-                <w:rFonts w:ascii="Arial" w:hAnsi="Arial" w:cs="Arial"/>
-                <w:b/>
-                <w:bCs/>
-                <w:sz w:val="20"/>
-                <w:szCs w:val="20"/>
-              </w:rPr>
-              <w:t>Achievements</w:t>
-            </w:r>
-            <w:r>
-              <w:rPr>
-                <w:rFonts w:ascii="Arial" w:hAnsi="Arial" w:cs="Arial"/>
-                <w:b/>
-                <w:bCs/>
-                <w:sz w:val="20"/>
-                <w:szCs w:val="20"/>
-              </w:rPr>
-              <w:t>:</w:t>
-            </w:r>
           </w:p>
           <w:p>
             <w:pPr>
               <w:pStyle w:val="ListParagraph"/>
               <w:numPr>
                 <w:ilvl w:val="0"/>
-                <w:numId w:val="12"/>
+                <w:numId w:val="36"/>
               </w:numPr>
               <w:spacing w:line="276" w:lineRule="auto"/>
+              <w:ind w:left="403"/>
+              <w:jc w:val="both"/>
               <w:rPr>
                 <w:rFonts w:ascii="Arial" w:eastAsia="Times New Roman" w:hAnsi="Arial" w:cs="Arial"/>
                 <w:sz w:val="20"/>
@@ -974,17 +945,32 @@
                 <w:sz w:val="20"/>
                 <w:lang w:val="en-AU"/>
               </w:rPr>
-              <w:t>Acquired expertise in MSSQL, ASP.NET, and .NET technologies, enhancing my proficiency in developing robust and scalable software solutions.</w:t>
-            </w:r>
+              <w:t>In addition, I am well-versed in deploying and managing applications within a Windows server hosting environment, leveraging my knowledge of Windows Server technologies. I am also proficient in using VirtualBox for virtual machine management and deployment. Testing is an essential component of the software development process, and I have experience in both black-box and white-box testing methodologies.</w:t>
+            </w:r>
+          </w:p>
+          <w:p>
+            <w:pPr>
+              <w:pStyle w:val="ListParagraph"/>
+              <w:spacing w:line="276" w:lineRule="auto"/>
+              <w:ind w:left="403"/>
+              <w:jc w:val="both"/>
+              <w:rPr>
+                <w:rFonts w:ascii="Arial" w:eastAsia="Times New Roman" w:hAnsi="Arial" w:cs="Arial"/>
+                <w:sz w:val="20"/>
+                <w:lang w:val="en-AU"/>
+              </w:rPr>
+            </w:pPr>
           </w:p>
           <w:p>
             <w:pPr>
               <w:pStyle w:val="ListParagraph"/>
               <w:numPr>
                 <w:ilvl w:val="0"/>
-                <w:numId w:val="12"/>
+                <w:numId w:val="36"/>
               </w:numPr>
               <w:spacing w:line="276" w:lineRule="auto"/>
+              <w:ind w:left="403"/>
+              <w:jc w:val="both"/>
               <w:rPr>
                 <w:rFonts w:ascii="Arial" w:eastAsia="Times New Roman" w:hAnsi="Arial" w:cs="Arial"/>
                 <w:sz w:val="20"/>
@@ -997,17 +983,32 @@
                 <w:sz w:val="20"/>
                 <w:lang w:val="en-AU"/>
               </w:rPr>
-              <w:t>Expanded my skill set by mastering advanced web and Windows application features, including HTML, jQuery, Ajax, Web Form, CSS, and VB.NET.</w:t>
-            </w:r>
+              <w:t>My experience with MS SQL Server technologies enables me to design and optimize data structures for applications. I am proficient in writing stored procedures and views to manipulate and retrieve data efficiently. Additionally, I am experienced in using frontend languages such as jQuery, JavaScript, and Bootstrap frameworks to create interactive and visually appealing user interfaces.</w:t>
+            </w:r>
+          </w:p>
+          <w:p>
+            <w:pPr>
+              <w:pStyle w:val="ListParagraph"/>
+              <w:spacing w:line="276" w:lineRule="auto"/>
+              <w:ind w:left="403"/>
+              <w:jc w:val="both"/>
+              <w:rPr>
+                <w:rFonts w:ascii="Arial" w:eastAsia="Times New Roman" w:hAnsi="Arial" w:cs="Arial"/>
+                <w:sz w:val="20"/>
+                <w:lang w:val="en-AU"/>
+              </w:rPr>
+            </w:pPr>
           </w:p>
           <w:p>
             <w:pPr>
               <w:pStyle w:val="ListParagraph"/>
               <w:numPr>
                 <w:ilvl w:val="0"/>
-                <w:numId w:val="12"/>
+                <w:numId w:val="36"/>
               </w:numPr>
               <w:spacing w:line="276" w:lineRule="auto"/>
+              <w:ind w:left="403"/>
+              <w:jc w:val="both"/>
               <w:rPr>
                 <w:rFonts w:ascii="Arial" w:eastAsia="Times New Roman" w:hAnsi="Arial" w:cs="Arial"/>
                 <w:sz w:val="20"/>
@@ -1020,17 +1021,32 @@
                 <w:sz w:val="20"/>
                 <w:lang w:val="en-AU"/>
               </w:rPr>
-              <w:t>Collaborated closely with customers to ensure the smooth operation and maintenance of diverse software systems, displaying strong customer service and problem-solving skills.</w:t>
-            </w:r>
+              <w:t>Providing software support is also an integral part of my role, as I am responsible for resolving technical issues and ensuring customer satisfaction with the use of various remote desktop tools. Throughout my career, I have achieved expertise in MSSQL, ASP.NET, and .NET technologies, further enhancing my proficiency in developing robust and scalable software solutions. I have expanded my skill set by mastering advanced web and Windows application features, including HTML, jQuery, Ajax, Web Form, CSS, and VB.NET.</w:t>
+            </w:r>
+          </w:p>
+          <w:p>
+            <w:pPr>
+              <w:pStyle w:val="ListParagraph"/>
+              <w:spacing w:line="276" w:lineRule="auto"/>
+              <w:ind w:left="403"/>
+              <w:jc w:val="both"/>
+              <w:rPr>
+                <w:rFonts w:ascii="Arial" w:eastAsia="Times New Roman" w:hAnsi="Arial" w:cs="Arial"/>
+                <w:sz w:val="20"/>
+                <w:lang w:val="en-AU"/>
+              </w:rPr>
+            </w:pPr>
           </w:p>
           <w:p>
             <w:pPr>
               <w:pStyle w:val="ListParagraph"/>
               <w:numPr>
                 <w:ilvl w:val="0"/>
-                <w:numId w:val="12"/>
+                <w:numId w:val="36"/>
               </w:numPr>
               <w:spacing w:line="276" w:lineRule="auto"/>
+              <w:ind w:left="403"/>
+              <w:jc w:val="both"/>
               <w:rPr>
                 <w:rFonts w:ascii="Arial" w:eastAsia="Times New Roman" w:hAnsi="Arial" w:cs="Arial"/>
                 <w:sz w:val="20"/>
@@ -1043,7 +1059,7 @@
                 <w:sz w:val="20"/>
                 <w:lang w:val="en-AU"/>
               </w:rPr>
-              <w:t>Demonstrated proficiency in providing software support utilizing a range of remote desktop tools, effectively resolving technical issues and ensuring customer satisfaction.</w:t>
+              <w:t>Overall, I am dedicated to delivering high-quality applications, providing technical support, and ensuring customer satisfaction in all software development projects.</w:t>
             </w:r>
           </w:p>
         </w:tc>
@@ -1327,6 +1343,7 @@
                 <w:sz w:val="20"/>
                 <w:szCs w:val="20"/>
               </w:rPr>
+              <w:lastRenderedPageBreak/>
               <w:t>May-2013</w:t>
             </w:r>
           </w:p>
@@ -1491,7 +1508,16 @@
                 <w:sz w:val="22"/>
                 <w:szCs w:val="20"/>
               </w:rPr>
-              <w:t>QLD, Australia – Software Developer</w:t>
+              <w:t xml:space="preserve">QLD, Australia – </w:t>
+            </w:r>
+            <w:r>
+              <w:rPr>
+                <w:rFonts w:ascii="Arial" w:eastAsia="Times New Roman" w:hAnsi="Arial" w:cs="Arial"/>
+                <w:b/>
+                <w:sz w:val="22"/>
+                <w:szCs w:val="20"/>
+              </w:rPr>
+              <w:t>Software Development Engineer</w:t>
             </w:r>
           </w:p>
         </w:tc>
@@ -1504,411 +1530,361 @@
           <w:p>
             <w:pPr>
               <w:pStyle w:val="NormalWeb"/>
+              <w:numPr>
+                <w:ilvl w:val="0"/>
+                <w:numId w:val="37"/>
+              </w:numPr>
               <w:spacing w:before="0" w:beforeAutospacing="0" w:after="0" w:afterAutospacing="0" w:line="276" w:lineRule="auto"/>
-              <w:ind w:left="70"/>
+              <w:ind w:left="435" w:hanging="435"/>
+              <w:jc w:val="both"/>
               <w:rPr>
                 <w:rStyle w:val="Strong"/>
                 <w:rFonts w:ascii="Arial" w:hAnsi="Arial" w:cs="Arial"/>
                 <w:b w:val="0"/>
                 <w:bCs w:val="0"/>
+                <w:noProof/>
                 <w:sz w:val="20"/>
                 <w:szCs w:val="20"/>
               </w:rPr>
             </w:pPr>
-            <w:r>
-              <w:rPr>
-                <w:rStyle w:val="Strong"/>
-                <w:rFonts w:ascii="Arial" w:hAnsi="Arial" w:cs="Arial"/>
-                <w:sz w:val="20"/>
-                <w:szCs w:val="20"/>
-              </w:rPr>
-              <w:t>JE</w:t>
-            </w:r>
-            <w:r>
-              <w:rPr>
-                <w:rStyle w:val="Strong"/>
-                <w:rFonts w:ascii="Arial" w:hAnsi="Arial" w:cs="Arial"/>
-                <w:sz w:val="20"/>
-                <w:szCs w:val="20"/>
-              </w:rPr>
-              <w:t xml:space="preserve">Linux web interface </w:t>
-            </w:r>
             <w:r>
               <w:rPr>
                 <w:rStyle w:val="Strong"/>
                 <w:rFonts w:ascii="Arial" w:hAnsi="Arial" w:cs="Arial"/>
                 <w:b w:val="0"/>
                 <w:bCs w:val="0"/>
-                <w:sz w:val="20"/>
-                <w:szCs w:val="20"/>
-              </w:rPr>
-              <w:t>(Team Size:</w:t>
-            </w:r>
+                <w:noProof/>
+                <w:sz w:val="20"/>
+                <w:szCs w:val="20"/>
+              </w:rPr>
+              <w:t xml:space="preserve">These projects involve various applications and interfaces that work together to enhance the Jacques system ecosystem. One key project is the </w:t>
+            </w:r>
+            <w:proofErr w:type="spellStart"/>
+            <w:r>
+              <w:rPr>
+                <w:rStyle w:val="Strong"/>
+                <w:rFonts w:ascii="Arial" w:hAnsi="Arial" w:cs="Arial"/>
+                <w:noProof/>
+                <w:sz w:val="20"/>
+                <w:szCs w:val="20"/>
+              </w:rPr>
+              <w:t>JELinux</w:t>
+            </w:r>
+            <w:proofErr w:type="spellEnd"/>
             <w:r>
               <w:rPr>
                 <w:rStyle w:val="Strong"/>
                 <w:rFonts w:ascii="Arial" w:hAnsi="Arial" w:cs="Arial"/>
                 <w:b w:val="0"/>
                 <w:bCs w:val="0"/>
-                <w:sz w:val="20"/>
-                <w:szCs w:val="20"/>
-              </w:rPr>
-              <w:t xml:space="preserve"> 4</w:t>
-            </w:r>
-            <w:r>
+                <w:noProof/>
+                <w:sz w:val="20"/>
+                <w:szCs w:val="20"/>
+              </w:rPr>
+              <w:t xml:space="preserve"> Web Interface, a centralised platform for configuring software packages, system settings, and device features on the Jacques system server. Version 8 of the interface introduces significant enhancements in security, user experience, and feature configuration. This project involves a team of four members dedicated to ensuring a seamless and efficient web interface for managing the Jacques system.</w:t>
+            </w:r>
+          </w:p>
+          <w:p>
+            <w:pPr>
+              <w:pStyle w:val="NormalWeb"/>
+              <w:spacing w:before="0" w:beforeAutospacing="0" w:after="0" w:afterAutospacing="0" w:line="276" w:lineRule="auto"/>
+              <w:ind w:left="255"/>
+              <w:jc w:val="both"/>
               <w:rPr>
                 <w:rStyle w:val="Strong"/>
                 <w:rFonts w:ascii="Arial" w:hAnsi="Arial" w:cs="Arial"/>
                 <w:b w:val="0"/>
                 <w:bCs w:val="0"/>
-                <w:sz w:val="20"/>
-                <w:szCs w:val="20"/>
-              </w:rPr>
-              <w:t>)</w:t>
-            </w:r>
+                <w:noProof/>
+                <w:sz w:val="20"/>
+                <w:szCs w:val="20"/>
+              </w:rPr>
+            </w:pPr>
           </w:p>
           <w:p>
             <w:pPr>
               <w:pStyle w:val="NormalWeb"/>
               <w:numPr>
                 <w:ilvl w:val="0"/>
-                <w:numId w:val="28"/>
+                <w:numId w:val="37"/>
               </w:numPr>
               <w:spacing w:before="0" w:beforeAutospacing="0" w:after="0" w:afterAutospacing="0" w:line="276" w:lineRule="auto"/>
-              <w:ind w:left="790"/>
-              <w:rPr>
-                <w:rStyle w:val="Strong"/>
-                <w:rFonts w:ascii="Arial" w:hAnsi="Arial" w:cs="Arial"/>
-                <w:sz w:val="20"/>
-                <w:szCs w:val="20"/>
-              </w:rPr>
-            </w:pPr>
-            <w:r>
+              <w:ind w:left="435" w:hanging="435"/>
+              <w:jc w:val="both"/>
               <w:rPr>
                 <w:rStyle w:val="Strong"/>
                 <w:rFonts w:ascii="Arial" w:hAnsi="Arial" w:cs="Arial"/>
                 <w:b w:val="0"/>
-                <w:sz w:val="20"/>
-                <w:szCs w:val="20"/>
-              </w:rPr>
-              <w:t xml:space="preserve">The Jacques IP Communications System runs on JELinux, its operating system. Through the JELinux web interface, users have the ability to configure software packages, system settings, and device features on the Jacques system server. Version 8 has significant improvements to security, user experience, and feature configuration. </w:t>
-            </w:r>
+                <w:bCs w:val="0"/>
+                <w:noProof/>
+                <w:sz w:val="20"/>
+                <w:szCs w:val="20"/>
+              </w:rPr>
+            </w:pPr>
             <w:r>
               <w:rPr>
                 <w:rStyle w:val="Strong"/>
                 <w:rFonts w:ascii="Arial" w:hAnsi="Arial" w:cs="Arial"/>
                 <w:b w:val="0"/>
-                <w:sz w:val="20"/>
-                <w:szCs w:val="20"/>
-              </w:rPr>
-              <w:t>The JELinux server comprises numerous packages, including the following application packages.</w:t>
+                <w:bCs w:val="0"/>
+                <w:noProof/>
+                <w:sz w:val="20"/>
+                <w:szCs w:val="20"/>
+              </w:rPr>
+              <w:t xml:space="preserve">Another important project is the </w:t>
+            </w:r>
+            <w:r>
+              <w:rPr>
+                <w:rStyle w:val="Strong"/>
+                <w:rFonts w:ascii="Arial" w:hAnsi="Arial" w:cs="Arial"/>
+                <w:noProof/>
+                <w:sz w:val="20"/>
+                <w:szCs w:val="20"/>
+              </w:rPr>
+              <w:t>Mass Notification System (MNS),</w:t>
+            </w:r>
+            <w:r>
+              <w:rPr>
+                <w:rStyle w:val="Strong"/>
+                <w:rFonts w:ascii="Arial" w:hAnsi="Arial" w:cs="Arial"/>
+                <w:b w:val="0"/>
+                <w:bCs w:val="0"/>
+                <w:noProof/>
+                <w:sz w:val="20"/>
+                <w:szCs w:val="20"/>
+              </w:rPr>
+              <w:t xml:space="preserve"> which facilitates the easy sending of mass text notifications to contacts with the hardware-software integration in the Jacques system. This application utilises APIs and AT commands to distribute messages through various MNS distribution providers. The team of two members working on this project focuses on developing and integrating a user-friendly interface with the Jacques system, enabling efficient and timely communication with system users during critical events.</w:t>
             </w:r>
           </w:p>
           <w:p>
             <w:pPr>
               <w:pStyle w:val="NormalWeb"/>
               <w:spacing w:before="0" w:beforeAutospacing="0" w:after="0" w:afterAutospacing="0" w:line="276" w:lineRule="auto"/>
-              <w:rPr>
-                <w:rStyle w:val="Strong"/>
-                <w:rFonts w:ascii="Arial" w:hAnsi="Arial" w:cs="Arial"/>
-                <w:sz w:val="20"/>
-                <w:szCs w:val="20"/>
-              </w:rPr>
-            </w:pPr>
-          </w:p>
-          <w:p>
-            <w:pPr>
-              <w:pStyle w:val="NormalWeb"/>
-              <w:spacing w:before="0" w:beforeAutospacing="0" w:after="0" w:afterAutospacing="0" w:line="276" w:lineRule="auto"/>
-              <w:ind w:left="70"/>
-              <w:rPr>
-                <w:rStyle w:val="Strong"/>
-                <w:rFonts w:ascii="Arial" w:hAnsi="Arial" w:cs="Arial"/>
-                <w:sz w:val="20"/>
-                <w:szCs w:val="20"/>
-              </w:rPr>
-            </w:pPr>
-            <w:r>
-              <w:rPr>
-                <w:rStyle w:val="Strong"/>
-                <w:rFonts w:ascii="Arial" w:hAnsi="Arial" w:cs="Arial"/>
-                <w:sz w:val="20"/>
-                <w:szCs w:val="20"/>
-              </w:rPr>
-              <w:t xml:space="preserve">MNS (Mass notification System) </w:t>
-            </w:r>
-            <w:r>
+              <w:ind w:left="255"/>
+              <w:jc w:val="both"/>
               <w:rPr>
                 <w:rStyle w:val="Strong"/>
                 <w:rFonts w:ascii="Arial" w:hAnsi="Arial" w:cs="Arial"/>
                 <w:b w:val="0"/>
-                <w:sz w:val="20"/>
-                <w:szCs w:val="20"/>
-              </w:rPr>
-              <w:t>(Team size: 2)</w:t>
-            </w:r>
+                <w:bCs w:val="0"/>
+                <w:noProof/>
+                <w:sz w:val="20"/>
+                <w:szCs w:val="20"/>
+              </w:rPr>
+            </w:pPr>
           </w:p>
           <w:p>
             <w:pPr>
               <w:pStyle w:val="NormalWeb"/>
               <w:numPr>
                 <w:ilvl w:val="0"/>
-                <w:numId w:val="28"/>
+                <w:numId w:val="37"/>
               </w:numPr>
               <w:spacing w:before="0" w:beforeAutospacing="0" w:after="0" w:afterAutospacing="0" w:line="276" w:lineRule="auto"/>
-              <w:ind w:left="790"/>
-              <w:rPr>
-                <w:rStyle w:val="Strong"/>
-                <w:rFonts w:ascii="Arial" w:hAnsi="Arial" w:cs="Arial"/>
-                <w:sz w:val="20"/>
-                <w:szCs w:val="20"/>
-              </w:rPr>
-            </w:pPr>
-            <w:r>
+              <w:ind w:left="435"/>
+              <w:jc w:val="both"/>
               <w:rPr>
                 <w:rStyle w:val="Strong"/>
                 <w:rFonts w:ascii="Arial" w:hAnsi="Arial" w:cs="Arial"/>
                 <w:b w:val="0"/>
-                <w:sz w:val="20"/>
-                <w:szCs w:val="20"/>
-              </w:rPr>
-              <w:t>The Jacques MNS app makes sending mass text notifications to contacts easy based on events in the Jacques system. These notifications are distributed through APIs or Hardware using AT commands to MNS distribution providers online.</w:t>
+                <w:bCs w:val="0"/>
+                <w:noProof/>
+                <w:sz w:val="20"/>
+                <w:szCs w:val="20"/>
+              </w:rPr>
+            </w:pPr>
+            <w:r>
+              <w:rPr>
+                <w:rStyle w:val="Strong"/>
+                <w:rFonts w:ascii="Arial" w:hAnsi="Arial" w:cs="Arial"/>
+                <w:b w:val="0"/>
+                <w:bCs w:val="0"/>
+                <w:noProof/>
+                <w:sz w:val="20"/>
+                <w:szCs w:val="20"/>
+              </w:rPr>
+              <w:t xml:space="preserve">The </w:t>
+            </w:r>
+            <w:r>
+              <w:rPr>
+                <w:rStyle w:val="Strong"/>
+                <w:rFonts w:ascii="Arial" w:hAnsi="Arial" w:cs="Arial"/>
+                <w:noProof/>
+                <w:sz w:val="20"/>
+                <w:szCs w:val="20"/>
+              </w:rPr>
+              <w:t>User Roles and Permissions (URP)</w:t>
+            </w:r>
+            <w:r>
+              <w:rPr>
+                <w:rStyle w:val="Strong"/>
+                <w:rFonts w:ascii="Arial" w:hAnsi="Arial" w:cs="Arial"/>
+                <w:b w:val="0"/>
+                <w:bCs w:val="0"/>
+                <w:noProof/>
+                <w:sz w:val="20"/>
+                <w:szCs w:val="20"/>
+              </w:rPr>
+              <w:t xml:space="preserve"> application ensures secure and password-protected access to JELinux server applications. Users are categorised into administrators with full access and system users with limited access based on their defined roles. With a team of three members, this project aims to enhance the security and control of the Jacques system, allowing administrators to manage user permissions effectively and safeguard sensitive information.</w:t>
             </w:r>
           </w:p>
           <w:p>
             <w:pPr>
               <w:pStyle w:val="NormalWeb"/>
               <w:spacing w:before="0" w:beforeAutospacing="0" w:after="0" w:afterAutospacing="0" w:line="276" w:lineRule="auto"/>
-              <w:ind w:left="790"/>
-              <w:rPr>
-                <w:rStyle w:val="Strong"/>
-                <w:rFonts w:ascii="Arial" w:hAnsi="Arial" w:cs="Arial"/>
-                <w:sz w:val="20"/>
-                <w:szCs w:val="20"/>
-              </w:rPr>
-            </w:pPr>
-          </w:p>
-          <w:p>
-            <w:pPr>
-              <w:pStyle w:val="NormalWeb"/>
-              <w:spacing w:before="0" w:beforeAutospacing="0" w:after="0" w:afterAutospacing="0" w:line="276" w:lineRule="auto"/>
-              <w:ind w:left="70"/>
-              <w:rPr>
-                <w:rStyle w:val="Strong"/>
-                <w:rFonts w:ascii="Arial" w:hAnsi="Arial" w:cs="Arial"/>
-                <w:sz w:val="20"/>
-                <w:szCs w:val="20"/>
-              </w:rPr>
-            </w:pPr>
-            <w:r>
-              <w:rPr>
-                <w:rStyle w:val="Strong"/>
-                <w:rFonts w:ascii="Arial" w:hAnsi="Arial" w:cs="Arial"/>
-                <w:sz w:val="20"/>
-                <w:szCs w:val="20"/>
-              </w:rPr>
-              <w:t>URP</w:t>
-            </w:r>
-            <w:r>
-              <w:rPr>
-                <w:rStyle w:val="Strong"/>
-                <w:rFonts w:ascii="Arial" w:hAnsi="Arial" w:cs="Arial"/>
-                <w:sz w:val="20"/>
-                <w:szCs w:val="20"/>
-              </w:rPr>
-              <w:t xml:space="preserve"> (</w:t>
-            </w:r>
-            <w:r>
-              <w:rPr>
-                <w:rStyle w:val="Strong"/>
-                <w:rFonts w:ascii="Arial" w:hAnsi="Arial" w:cs="Arial"/>
-                <w:sz w:val="20"/>
-                <w:szCs w:val="20"/>
-              </w:rPr>
-              <w:t xml:space="preserve">User </w:t>
-            </w:r>
-            <w:r>
-              <w:rPr>
-                <w:rStyle w:val="Strong"/>
-                <w:rFonts w:ascii="Arial" w:hAnsi="Arial" w:cs="Arial"/>
-                <w:sz w:val="20"/>
-                <w:szCs w:val="20"/>
-              </w:rPr>
-              <w:t>Roles and Permissions</w:t>
-            </w:r>
-            <w:r>
-              <w:rPr>
-                <w:rStyle w:val="Strong"/>
-                <w:rFonts w:ascii="Arial" w:hAnsi="Arial" w:cs="Arial"/>
-                <w:sz w:val="20"/>
-                <w:szCs w:val="20"/>
-              </w:rPr>
-              <w:t xml:space="preserve">) </w:t>
-            </w:r>
-            <w:r>
+              <w:ind w:left="435"/>
+              <w:jc w:val="both"/>
               <w:rPr>
                 <w:rStyle w:val="Strong"/>
                 <w:rFonts w:ascii="Arial" w:hAnsi="Arial" w:cs="Arial"/>
                 <w:b w:val="0"/>
-                <w:sz w:val="20"/>
-                <w:szCs w:val="20"/>
-              </w:rPr>
-              <w:t xml:space="preserve">(Team size: </w:t>
-            </w:r>
-            <w:r>
-              <w:rPr>
-                <w:rStyle w:val="Strong"/>
-                <w:rFonts w:ascii="Arial" w:hAnsi="Arial" w:cs="Arial"/>
-                <w:b w:val="0"/>
-                <w:sz w:val="20"/>
-                <w:szCs w:val="20"/>
-              </w:rPr>
-              <w:t>3</w:t>
-            </w:r>
-            <w:r>
-              <w:rPr>
-                <w:rStyle w:val="Strong"/>
-                <w:rFonts w:ascii="Arial" w:hAnsi="Arial" w:cs="Arial"/>
-                <w:b w:val="0"/>
-                <w:sz w:val="20"/>
-                <w:szCs w:val="20"/>
-              </w:rPr>
-              <w:t>)</w:t>
-            </w:r>
+                <w:bCs w:val="0"/>
+                <w:noProof/>
+                <w:sz w:val="20"/>
+                <w:szCs w:val="20"/>
+              </w:rPr>
+            </w:pPr>
           </w:p>
           <w:p>
             <w:pPr>
               <w:pStyle w:val="NormalWeb"/>
               <w:numPr>
                 <w:ilvl w:val="0"/>
-                <w:numId w:val="28"/>
+                <w:numId w:val="37"/>
               </w:numPr>
               <w:spacing w:before="0" w:beforeAutospacing="0" w:after="0" w:afterAutospacing="0" w:line="276" w:lineRule="auto"/>
-              <w:ind w:left="790"/>
-              <w:rPr>
-                <w:rStyle w:val="Strong"/>
-                <w:rFonts w:ascii="Arial" w:hAnsi="Arial" w:cs="Arial"/>
-                <w:sz w:val="20"/>
-                <w:szCs w:val="20"/>
-              </w:rPr>
-            </w:pPr>
-            <w:r>
+              <w:ind w:left="435"/>
+              <w:jc w:val="both"/>
               <w:rPr>
                 <w:rStyle w:val="Strong"/>
                 <w:rFonts w:ascii="Arial" w:hAnsi="Arial" w:cs="Arial"/>
                 <w:b w:val="0"/>
-                <w:sz w:val="20"/>
-                <w:szCs w:val="20"/>
-              </w:rPr>
-              <w:t>The "Roles and Permissions" application ensures secure and password-protected access to JELinux server applications. Users can be classified as administrators with full access or system users with limited acces</w:t>
-            </w:r>
+                <w:bCs w:val="0"/>
+                <w:noProof/>
+                <w:sz w:val="20"/>
+                <w:szCs w:val="20"/>
+              </w:rPr>
+            </w:pPr>
             <w:r>
               <w:rPr>
                 <w:rStyle w:val="Strong"/>
                 <w:rFonts w:ascii="Arial" w:hAnsi="Arial" w:cs="Arial"/>
                 <w:b w:val="0"/>
-                <w:sz w:val="20"/>
-                <w:szCs w:val="20"/>
-              </w:rPr>
-              <w:t>s, based on their defined roles</w:t>
+                <w:bCs w:val="0"/>
+                <w:noProof/>
+                <w:sz w:val="20"/>
+                <w:szCs w:val="20"/>
+              </w:rPr>
+              <w:t xml:space="preserve">In addition, the </w:t>
+            </w:r>
+            <w:r>
+              <w:rPr>
+                <w:rStyle w:val="Strong"/>
+                <w:rFonts w:ascii="Arial" w:hAnsi="Arial" w:cs="Arial"/>
+                <w:noProof/>
+                <w:sz w:val="20"/>
+                <w:szCs w:val="20"/>
+              </w:rPr>
+              <w:t>Jacques Announcement Scheduler (JAS)</w:t>
             </w:r>
             <w:r>
               <w:rPr>
                 <w:rStyle w:val="Strong"/>
                 <w:rFonts w:ascii="Arial" w:hAnsi="Arial" w:cs="Arial"/>
                 <w:b w:val="0"/>
-                <w:sz w:val="20"/>
-                <w:szCs w:val="20"/>
-              </w:rPr>
-              <w:t>.</w:t>
-            </w:r>
-          </w:p>
-          <w:p>
-            <w:pPr>
-              <w:pStyle w:val="NormalWeb"/>
-              <w:spacing w:before="0" w:beforeAutospacing="0" w:after="0" w:afterAutospacing="0" w:line="360" w:lineRule="auto"/>
+                <w:bCs w:val="0"/>
+                <w:noProof/>
+                <w:sz w:val="20"/>
+                <w:szCs w:val="20"/>
+              </w:rPr>
+              <w:t xml:space="preserve"> project introduces an advanced scheduling interface for seamless broadcasting across multiple zones. Usin</w:t>
+            </w:r>
+            <w:r>
               <w:rPr>
                 <w:rStyle w:val="Strong"/>
                 <w:rFonts w:ascii="Arial" w:hAnsi="Arial" w:cs="Arial"/>
-                <w:sz w:val="20"/>
-                <w:szCs w:val="20"/>
-              </w:rPr>
-            </w:pPr>
+                <w:b w:val="0"/>
+                <w:bCs w:val="0"/>
+                <w:noProof/>
+                <w:sz w:val="20"/>
+                <w:szCs w:val="20"/>
+              </w:rPr>
+              <w:t xml:space="preserve">g </w:t>
+            </w:r>
+            <w:r>
+              <w:rPr>
+                <w:rStyle w:val="Strong"/>
+                <w:rFonts w:ascii="Arial" w:hAnsi="Arial" w:cs="Arial"/>
+                <w:b w:val="0"/>
+                <w:bCs w:val="0"/>
+                <w:noProof/>
+                <w:sz w:val="20"/>
+                <w:szCs w:val="20"/>
+              </w:rPr>
+              <w:t xml:space="preserve">efficent </w:t>
+            </w:r>
+            <w:r>
+              <w:rPr>
+                <w:rStyle w:val="Strong"/>
+                <w:rFonts w:ascii="Arial" w:hAnsi="Arial" w:cs="Arial"/>
+                <w:b w:val="0"/>
+                <w:bCs w:val="0"/>
+                <w:noProof/>
+                <w:sz w:val="20"/>
+                <w:szCs w:val="20"/>
+              </w:rPr>
+              <w:t>bac</w:t>
+            </w:r>
+            <w:r>
+              <w:rPr>
+                <w:rStyle w:val="Strong"/>
+                <w:rFonts w:ascii="Arial" w:hAnsi="Arial" w:cs="Arial"/>
+                <w:b w:val="0"/>
+                <w:bCs w:val="0"/>
+                <w:noProof/>
+                <w:sz w:val="20"/>
+                <w:szCs w:val="20"/>
+              </w:rPr>
+              <w:t>kend and frontend technologies</w:t>
+            </w:r>
+            <w:r>
+              <w:rPr>
+                <w:rStyle w:val="Strong"/>
+                <w:rFonts w:ascii="Arial" w:hAnsi="Arial" w:cs="Arial"/>
+                <w:b w:val="0"/>
+                <w:bCs w:val="0"/>
+                <w:noProof/>
+                <w:sz w:val="20"/>
+                <w:szCs w:val="20"/>
+              </w:rPr>
+              <w:t>, JAS enables users to upload audio files and create broadcasting timetables effortlessly. This project, led by a single team member, optimises the user experience and provides a powerful tool for managing audio announcements within the Jacques system.</w:t>
+            </w:r>
           </w:p>
           <w:p>
             <w:pPr>
               <w:pStyle w:val="NormalWeb"/>
               <w:spacing w:before="0" w:beforeAutospacing="0" w:after="0" w:afterAutospacing="0" w:line="276" w:lineRule="auto"/>
-              <w:ind w:left="70"/>
+              <w:ind w:left="435"/>
               <w:rPr>
                 <w:rStyle w:val="Strong"/>
                 <w:rFonts w:ascii="Arial" w:hAnsi="Arial" w:cs="Arial"/>
                 <w:b w:val="0"/>
                 <w:bCs w:val="0"/>
+                <w:noProof/>
                 <w:sz w:val="20"/>
                 <w:szCs w:val="20"/>
               </w:rPr>
             </w:pPr>
-            <w:r>
-              <w:rPr>
-                <w:rStyle w:val="Strong"/>
-                <w:rFonts w:ascii="Arial" w:hAnsi="Arial" w:cs="Arial"/>
-                <w:sz w:val="20"/>
-                <w:szCs w:val="20"/>
-              </w:rPr>
-              <w:t>JAS (Jacques Announcement Scheduler)</w:t>
-            </w:r>
-            <w:r>
-              <w:rPr>
-                <w:rStyle w:val="Strong"/>
-                <w:rFonts w:ascii="Arial" w:hAnsi="Arial" w:cs="Arial"/>
-                <w:sz w:val="20"/>
-                <w:szCs w:val="20"/>
-              </w:rPr>
-              <w:t xml:space="preserve"> </w:t>
-            </w:r>
-            <w:r>
-              <w:rPr>
-                <w:rStyle w:val="Strong"/>
-                <w:rFonts w:ascii="Arial" w:hAnsi="Arial" w:cs="Arial"/>
-                <w:b w:val="0"/>
-                <w:bCs w:val="0"/>
-                <w:sz w:val="20"/>
-                <w:szCs w:val="20"/>
-              </w:rPr>
-              <w:t>(Team Size:</w:t>
-            </w:r>
-            <w:r>
-              <w:rPr>
-                <w:rStyle w:val="Strong"/>
-                <w:rFonts w:ascii="Arial" w:hAnsi="Arial" w:cs="Arial"/>
-                <w:b w:val="0"/>
-                <w:bCs w:val="0"/>
-                <w:sz w:val="20"/>
-                <w:szCs w:val="20"/>
-              </w:rPr>
-              <w:t xml:space="preserve"> 1</w:t>
-            </w:r>
-            <w:r>
-              <w:rPr>
-                <w:rStyle w:val="Strong"/>
-                <w:rFonts w:ascii="Arial" w:hAnsi="Arial" w:cs="Arial"/>
-                <w:b w:val="0"/>
-                <w:bCs w:val="0"/>
-                <w:sz w:val="20"/>
-                <w:szCs w:val="20"/>
-              </w:rPr>
-              <w:t>)</w:t>
-            </w:r>
           </w:p>
           <w:p>
             <w:pPr>
               <w:pStyle w:val="NormalWeb"/>
               <w:numPr>
                 <w:ilvl w:val="0"/>
-                <w:numId w:val="22"/>
+                <w:numId w:val="37"/>
               </w:numPr>
               <w:spacing w:before="0" w:beforeAutospacing="0" w:after="0" w:afterAutospacing="0" w:line="276" w:lineRule="auto"/>
+              <w:ind w:left="435"/>
               <w:rPr>
                 <w:rStyle w:val="Strong"/>
                 <w:rFonts w:ascii="Arial" w:hAnsi="Arial" w:cs="Arial"/>
@@ -1923,27 +1899,13 @@
                 <w:rStyle w:val="Strong"/>
                 <w:rFonts w:ascii="Arial" w:hAnsi="Arial" w:cs="Arial"/>
                 <w:b w:val="0"/>
-                <w:sz w:val="20"/>
-                <w:szCs w:val="20"/>
-              </w:rPr>
-              <w:lastRenderedPageBreak/>
-              <w:t>Introducing JAS - the ultimate scheduling interface for Jacques systems. With JAS, you can effortlessly upload audio files and create a seamless broadcasting timetable across multiple zones. Developed using cutting-edge technologies including Python, Flask, jQuery, Ajax, Bootstrap, and CSS3, JAS is fully optimized for mobile use. Get ready to take your broadcasting game to the next level with JAS.</w:t>
-            </w:r>
-          </w:p>
-          <w:p>
-            <w:pPr>
-              <w:pStyle w:val="NormalWeb"/>
-              <w:spacing w:before="0" w:beforeAutospacing="0" w:after="0" w:afterAutospacing="0" w:line="360" w:lineRule="auto"/>
-              <w:ind w:left="360"/>
-              <w:rPr>
-                <w:rStyle w:val="Strong"/>
-                <w:rFonts w:ascii="Arial" w:hAnsi="Arial" w:cs="Arial"/>
-                <w:b w:val="0"/>
+                <w:bCs w:val="0"/>
                 <w:noProof/>
                 <w:sz w:val="20"/>
                 <w:szCs w:val="20"/>
               </w:rPr>
-            </w:pPr>
+              <w:t>Overall, the combined projects encompass a range of functionalities, including system configuration, mass notifications, user access control, and broadcasting scheduling. These projects involve dedicated teams working collaboratively to enhance the Jacques system's performance, security, and user satisfaction. The projects aim to deliver a comprehensive and efficient seamless communication and system management method by incorporating advanced technologies and robust development practices.</w:t>
+            </w:r>
           </w:p>
         </w:tc>
       </w:tr>
@@ -1952,276 +1914,6 @@
           <w:tcPr>
             <w:tcW w:w="9350" w:type="dxa"/>
           </w:tcPr>
-          <w:p>
-            <w:pPr>
-              <w:pStyle w:val="NormalWeb"/>
-              <w:spacing w:before="0" w:beforeAutospacing="0" w:after="0" w:afterAutospacing="0" w:line="276" w:lineRule="auto"/>
-              <w:ind w:left="70"/>
-              <w:rPr>
-                <w:rStyle w:val="Strong"/>
-                <w:rFonts w:ascii="Arial" w:hAnsi="Arial" w:cs="Arial"/>
-                <w:b w:val="0"/>
-                <w:bCs w:val="0"/>
-                <w:sz w:val="20"/>
-                <w:szCs w:val="20"/>
-              </w:rPr>
-            </w:pPr>
-            <w:bookmarkStart w:id="15" w:name="OLE_LINK19"/>
-            <w:bookmarkStart w:id="16" w:name="OLE_LINK20"/>
-            <w:bookmarkStart w:id="17" w:name="OLE_LINK21"/>
-            <w:r>
-              <w:rPr>
-                <w:rStyle w:val="Strong"/>
-                <w:rFonts w:ascii="Arial" w:hAnsi="Arial" w:cs="Arial"/>
-                <w:sz w:val="20"/>
-                <w:szCs w:val="20"/>
-              </w:rPr>
-              <w:lastRenderedPageBreak/>
-              <w:t>4Trak NSW train (</w:t>
-            </w:r>
-            <w:r>
-              <w:rPr>
-                <w:rStyle w:val="Strong"/>
-                <w:rFonts w:ascii="Arial" w:hAnsi="Arial" w:cs="Arial"/>
-                <w:noProof/>
-                <w:sz w:val="20"/>
-                <w:szCs w:val="20"/>
-              </w:rPr>
-              <w:t>gtfs</w:t>
-            </w:r>
-            <w:r>
-              <w:rPr>
-                <w:rStyle w:val="Strong"/>
-                <w:rFonts w:ascii="Arial" w:hAnsi="Arial" w:cs="Arial"/>
-                <w:sz w:val="20"/>
-                <w:szCs w:val="20"/>
-              </w:rPr>
-              <w:t xml:space="preserve"> train schedule system)</w:t>
-            </w:r>
-            <w:r>
-              <w:rPr>
-                <w:rStyle w:val="Strong"/>
-                <w:rFonts w:ascii="Arial" w:hAnsi="Arial" w:cs="Arial"/>
-                <w:b w:val="0"/>
-                <w:bCs w:val="0"/>
-                <w:sz w:val="20"/>
-                <w:szCs w:val="20"/>
-              </w:rPr>
-              <w:t xml:space="preserve"> (Team Size: </w:t>
-            </w:r>
-            <w:r>
-              <w:rPr>
-                <w:rStyle w:val="Strong"/>
-                <w:rFonts w:ascii="Arial" w:hAnsi="Arial" w:cs="Arial"/>
-                <w:b w:val="0"/>
-                <w:bCs w:val="0"/>
-                <w:sz w:val="20"/>
-                <w:szCs w:val="20"/>
-              </w:rPr>
-              <w:t>1</w:t>
-            </w:r>
-            <w:r>
-              <w:rPr>
-                <w:rStyle w:val="Strong"/>
-                <w:rFonts w:ascii="Arial" w:hAnsi="Arial" w:cs="Arial"/>
-                <w:b w:val="0"/>
-                <w:bCs w:val="0"/>
-                <w:sz w:val="20"/>
-                <w:szCs w:val="20"/>
-              </w:rPr>
-              <w:t>)</w:t>
-            </w:r>
-          </w:p>
-          <w:p>
-            <w:pPr>
-              <w:pStyle w:val="NormalWeb"/>
-              <w:numPr>
-                <w:ilvl w:val="0"/>
-                <w:numId w:val="22"/>
-              </w:numPr>
-              <w:spacing w:before="0" w:beforeAutospacing="0" w:after="0" w:afterAutospacing="0" w:line="276" w:lineRule="auto"/>
-              <w:rPr>
-                <w:rStyle w:val="Strong"/>
-                <w:rFonts w:ascii="Arial" w:hAnsi="Arial" w:cs="Arial"/>
-                <w:b w:val="0"/>
-                <w:sz w:val="20"/>
-                <w:szCs w:val="20"/>
-              </w:rPr>
-            </w:pPr>
-            <w:r>
-              <w:rPr>
-                <w:rStyle w:val="Strong"/>
-                <w:rFonts w:ascii="Arial" w:hAnsi="Arial" w:cs="Arial"/>
-                <w:b w:val="0"/>
-                <w:sz w:val="20"/>
-                <w:szCs w:val="20"/>
-              </w:rPr>
-              <w:t>Get live feeds from API and display schedule of NSW regional trains in the Jacques devices</w:t>
-            </w:r>
-          </w:p>
-          <w:p>
-            <w:pPr>
-              <w:pStyle w:val="NormalWeb"/>
-              <w:numPr>
-                <w:ilvl w:val="0"/>
-                <w:numId w:val="22"/>
-              </w:numPr>
-              <w:spacing w:before="0" w:beforeAutospacing="0" w:after="0" w:afterAutospacing="0" w:line="276" w:lineRule="auto"/>
-              <w:rPr>
-                <w:rStyle w:val="Strong"/>
-                <w:rFonts w:ascii="Arial" w:hAnsi="Arial" w:cs="Arial"/>
-                <w:b w:val="0"/>
-                <w:sz w:val="20"/>
-                <w:szCs w:val="20"/>
-              </w:rPr>
-            </w:pPr>
-            <w:r>
-              <w:rPr>
-                <w:rStyle w:val="Strong"/>
-                <w:rFonts w:ascii="Arial" w:hAnsi="Arial" w:cs="Arial"/>
-                <w:b w:val="0"/>
-                <w:sz w:val="20"/>
-                <w:szCs w:val="20"/>
-              </w:rPr>
-              <w:t>Worked with GTFS data structure and NSW open data API.</w:t>
-            </w:r>
-          </w:p>
-          <w:p>
-            <w:pPr>
-              <w:pStyle w:val="NormalWeb"/>
-              <w:numPr>
-                <w:ilvl w:val="0"/>
-                <w:numId w:val="22"/>
-              </w:numPr>
-              <w:spacing w:before="0" w:beforeAutospacing="0" w:after="0" w:afterAutospacing="0" w:line="276" w:lineRule="auto"/>
-              <w:rPr>
-                <w:rStyle w:val="Strong"/>
-                <w:rFonts w:ascii="Arial" w:hAnsi="Arial" w:cs="Arial"/>
-                <w:b w:val="0"/>
-                <w:sz w:val="20"/>
-                <w:szCs w:val="20"/>
-              </w:rPr>
-            </w:pPr>
-            <w:r>
-              <w:rPr>
-                <w:rStyle w:val="Strong"/>
-                <w:rFonts w:ascii="Arial" w:hAnsi="Arial" w:cs="Arial"/>
-                <w:b w:val="0"/>
-                <w:sz w:val="20"/>
-                <w:szCs w:val="20"/>
-              </w:rPr>
-              <w:t xml:space="preserve">A web service configures with help point devices which </w:t>
-            </w:r>
-            <w:r>
-              <w:rPr>
-                <w:rStyle w:val="Strong"/>
-                <w:rFonts w:ascii="Arial" w:hAnsi="Arial" w:cs="Arial"/>
-                <w:b w:val="0"/>
-                <w:noProof/>
-                <w:sz w:val="20"/>
-                <w:szCs w:val="20"/>
-              </w:rPr>
-              <w:t>ha</w:t>
-            </w:r>
-            <w:r>
-              <w:rPr>
-                <w:rStyle w:val="Strong"/>
-                <w:rFonts w:ascii="Arial" w:hAnsi="Arial" w:cs="Arial"/>
-                <w:b w:val="0"/>
-                <w:noProof/>
-                <w:sz w:val="20"/>
-                <w:szCs w:val="20"/>
-              </w:rPr>
-              <w:t>ve</w:t>
-            </w:r>
-            <w:r>
-              <w:rPr>
-                <w:rStyle w:val="Strong"/>
-                <w:rFonts w:ascii="Arial" w:hAnsi="Arial" w:cs="Arial"/>
-                <w:b w:val="0"/>
-                <w:sz w:val="20"/>
-                <w:szCs w:val="20"/>
-              </w:rPr>
-              <w:t xml:space="preserve"> developed in Python </w:t>
-            </w:r>
-            <w:r>
-              <w:rPr>
-                <w:rStyle w:val="Strong"/>
-                <w:rFonts w:ascii="Arial" w:hAnsi="Arial" w:cs="Arial"/>
-                <w:b w:val="0"/>
-                <w:sz w:val="20"/>
-                <w:szCs w:val="20"/>
-              </w:rPr>
-              <w:t xml:space="preserve">programming </w:t>
-            </w:r>
-            <w:r>
-              <w:rPr>
-                <w:rStyle w:val="Strong"/>
-                <w:rFonts w:ascii="Arial" w:hAnsi="Arial" w:cs="Arial"/>
-                <w:b w:val="0"/>
-                <w:sz w:val="20"/>
-                <w:szCs w:val="20"/>
-              </w:rPr>
-              <w:t xml:space="preserve">language, </w:t>
-            </w:r>
-            <w:r>
-              <w:rPr>
-                <w:rStyle w:val="Strong"/>
-                <w:rFonts w:ascii="Arial" w:hAnsi="Arial" w:cs="Arial"/>
-                <w:b w:val="0"/>
-                <w:noProof/>
-                <w:sz w:val="20"/>
-                <w:szCs w:val="20"/>
-              </w:rPr>
-              <w:t>A</w:t>
-            </w:r>
-            <w:r>
-              <w:rPr>
-                <w:rStyle w:val="Strong"/>
-                <w:rFonts w:ascii="Arial" w:hAnsi="Arial" w:cs="Arial"/>
-                <w:b w:val="0"/>
-                <w:noProof/>
-                <w:sz w:val="20"/>
-                <w:szCs w:val="20"/>
-              </w:rPr>
-              <w:t>jax</w:t>
-            </w:r>
-            <w:r>
-              <w:rPr>
-                <w:rStyle w:val="Strong"/>
-                <w:rFonts w:ascii="Arial" w:hAnsi="Arial" w:cs="Arial"/>
-                <w:b w:val="0"/>
-                <w:sz w:val="20"/>
-                <w:szCs w:val="20"/>
-              </w:rPr>
-              <w:t>, CSS, jQuery and flask framework.</w:t>
-            </w:r>
-          </w:p>
-          <w:p>
-            <w:pPr>
-              <w:pStyle w:val="ListParagraph"/>
-              <w:numPr>
-                <w:ilvl w:val="0"/>
-                <w:numId w:val="22"/>
-              </w:numPr>
-              <w:spacing w:after="0" w:line="276" w:lineRule="auto"/>
-              <w:rPr>
-                <w:rStyle w:val="Strong"/>
-                <w:rFonts w:ascii="Arial" w:eastAsiaTheme="minorEastAsia" w:hAnsi="Arial" w:cs="Arial"/>
-                <w:b w:val="0"/>
-                <w:sz w:val="20"/>
-              </w:rPr>
-            </w:pPr>
-            <w:r>
-              <w:rPr>
-                <w:rStyle w:val="Strong"/>
-                <w:rFonts w:ascii="Arial" w:eastAsiaTheme="minorEastAsia" w:hAnsi="Arial" w:cs="Arial"/>
-                <w:b w:val="0"/>
-                <w:sz w:val="20"/>
-              </w:rPr>
-              <w:t>Technology: Python Flask, Pandas Data Frame, GTFS, Google Map and text to audio API services, Ajax, HTML, CSS, jQuery.</w:t>
-            </w:r>
-          </w:p>
           <w:p>
             <w:pPr>
               <w:pStyle w:val="NormalWeb"/>
@@ -2253,6 +1945,9 @@
                 <w:szCs w:val="20"/>
               </w:rPr>
             </w:pPr>
+            <w:bookmarkStart w:id="8" w:name="OLE_LINK19"/>
+            <w:bookmarkStart w:id="9" w:name="OLE_LINK20"/>
+            <w:bookmarkStart w:id="10" w:name="OLE_LINK21"/>
             <w:r>
               <w:rPr>
                 <w:rFonts w:ascii="Arial" w:eastAsia="Times New Roman" w:hAnsi="Arial" w:cs="Arial"/>
@@ -2288,6 +1983,138 @@
                 <w:szCs w:val="20"/>
               </w:rPr>
               <w:t xml:space="preserve"> Developer</w:t>
+            </w:r>
+          </w:p>
+        </w:tc>
+      </w:tr>
+      <w:tr>
+        <w:tc>
+          <w:tcPr>
+            <w:tcW w:w="9350" w:type="dxa"/>
+          </w:tcPr>
+          <w:p>
+            <w:pPr>
+              <w:pStyle w:val="NormalWeb"/>
+              <w:numPr>
+                <w:ilvl w:val="0"/>
+                <w:numId w:val="38"/>
+              </w:numPr>
+              <w:spacing w:before="0" w:beforeAutospacing="0" w:after="0" w:afterAutospacing="0" w:line="276" w:lineRule="auto"/>
+              <w:ind w:left="435"/>
+              <w:rPr>
+                <w:rStyle w:val="Strong"/>
+                <w:rFonts w:ascii="Arial" w:hAnsi="Arial" w:cs="Arial"/>
+                <w:b w:val="0"/>
+                <w:bCs w:val="0"/>
+                <w:noProof/>
+                <w:sz w:val="20"/>
+                <w:szCs w:val="20"/>
+              </w:rPr>
+            </w:pPr>
+            <w:r>
+              <w:rPr>
+                <w:rStyle w:val="Strong"/>
+                <w:rFonts w:ascii="Arial" w:hAnsi="Arial" w:cs="Arial"/>
+                <w:b w:val="0"/>
+                <w:bCs w:val="0"/>
+                <w:noProof/>
+                <w:sz w:val="20"/>
+                <w:szCs w:val="20"/>
+              </w:rPr>
+              <w:t>E-MILK PRO (RMRD) is a comprehensive milk procurement software to optimise dairy inventory management. The application allows businesses to make informed decisions by collecting data on farmers and their dairy product quantities. Notably, it features a Two-way sync capability that enables easy synchronization of databases. The development team, consisting of three members, utilizes advanced technologies such as ASP.NET, C#, SQL, and jQuery to create a robust and efficient system for dairy inventory management.</w:t>
+            </w:r>
+          </w:p>
+          <w:p>
+            <w:pPr>
+              <w:pStyle w:val="NormalWeb"/>
+              <w:spacing w:before="0" w:beforeAutospacing="0" w:after="0" w:afterAutospacing="0" w:line="276" w:lineRule="auto"/>
+              <w:ind w:left="360"/>
+              <w:rPr>
+                <w:rStyle w:val="Strong"/>
+                <w:rFonts w:ascii="Arial" w:hAnsi="Arial" w:cs="Arial"/>
+                <w:b w:val="0"/>
+                <w:bCs w:val="0"/>
+                <w:noProof/>
+                <w:sz w:val="20"/>
+                <w:szCs w:val="20"/>
+              </w:rPr>
+            </w:pPr>
+          </w:p>
+          <w:p>
+            <w:pPr>
+              <w:pStyle w:val="NormalWeb"/>
+              <w:numPr>
+                <w:ilvl w:val="0"/>
+                <w:numId w:val="38"/>
+              </w:numPr>
+              <w:spacing w:before="0" w:beforeAutospacing="0" w:after="0" w:afterAutospacing="0" w:line="276" w:lineRule="auto"/>
+              <w:ind w:left="435"/>
+              <w:rPr>
+                <w:rStyle w:val="Strong"/>
+                <w:rFonts w:ascii="Arial" w:hAnsi="Arial" w:cs="Arial"/>
+                <w:b w:val="0"/>
+                <w:bCs w:val="0"/>
+                <w:noProof/>
+                <w:sz w:val="20"/>
+                <w:szCs w:val="20"/>
+              </w:rPr>
+            </w:pPr>
+            <w:r>
+              <w:rPr>
+                <w:rStyle w:val="Strong"/>
+                <w:rFonts w:ascii="Arial" w:hAnsi="Arial" w:cs="Arial"/>
+                <w:b w:val="0"/>
+                <w:bCs w:val="0"/>
+                <w:noProof/>
+                <w:sz w:val="20"/>
+                <w:szCs w:val="20"/>
+              </w:rPr>
+              <w:lastRenderedPageBreak/>
+              <w:t>In the Hygi+ project, a pharmacy management system is developed to enhance wholesale medical store operations. This web ERP (Enterprise Resource Planning) solution offers user-friendly features, including expiry handling, sales tracking, stock management, and transaction reports. The team of three members leverages advanced technologies like C#, MVC4, jQuery, CSS, Ajax, and MySQL to deliver a comprehensive and efficient solution for managing pharmacy operations.</w:t>
+            </w:r>
+          </w:p>
+          <w:p>
+            <w:pPr>
+              <w:pStyle w:val="NormalWeb"/>
+              <w:spacing w:before="0" w:beforeAutospacing="0" w:after="0" w:afterAutospacing="0" w:line="276" w:lineRule="auto"/>
+              <w:ind w:left="435"/>
+              <w:rPr>
+                <w:rStyle w:val="Strong"/>
+                <w:rFonts w:ascii="Arial" w:hAnsi="Arial" w:cs="Arial"/>
+                <w:b w:val="0"/>
+                <w:bCs w:val="0"/>
+                <w:noProof/>
+                <w:sz w:val="20"/>
+                <w:szCs w:val="20"/>
+              </w:rPr>
+            </w:pPr>
+          </w:p>
+          <w:p>
+            <w:pPr>
+              <w:pStyle w:val="NormalWeb"/>
+              <w:numPr>
+                <w:ilvl w:val="0"/>
+                <w:numId w:val="38"/>
+              </w:numPr>
+              <w:spacing w:before="0" w:beforeAutospacing="0" w:after="0" w:afterAutospacing="0" w:line="276" w:lineRule="auto"/>
+              <w:ind w:left="435"/>
+              <w:rPr>
+                <w:rFonts w:ascii="Arial" w:hAnsi="Arial" w:cs="Arial"/>
+                <w:b/>
+                <w:bCs/>
+              </w:rPr>
+            </w:pPr>
+            <w:r>
+              <w:rPr>
+                <w:rStyle w:val="Strong"/>
+                <w:rFonts w:ascii="Arial" w:hAnsi="Arial" w:cs="Arial"/>
+                <w:b w:val="0"/>
+                <w:bCs w:val="0"/>
+                <w:noProof/>
+                <w:sz w:val="20"/>
+                <w:szCs w:val="20"/>
+              </w:rPr>
+              <w:t>Both projects highlight the use of advanced technologies, user-friendly features, and a team size of three members dedicated to creating powerful and tailored software solutions. Through these applications, businesses in the dairy and pharmacy sectors can benefit from improved inventory management, streamlined operations, and informed decision-making processes.</w:t>
             </w:r>
           </w:p>
         </w:tc>
@@ -2303,106 +2130,9 @@
               <w:spacing w:before="0" w:beforeAutospacing="0" w:after="0" w:afterAutospacing="0" w:line="276" w:lineRule="auto"/>
               <w:rPr>
                 <w:rStyle w:val="Strong"/>
-                <w:sz w:val="20"/>
-                <w:szCs w:val="20"/>
-              </w:rPr>
-            </w:pPr>
-            <w:r>
-              <w:rPr>
-                <w:rStyle w:val="Strong"/>
-                <w:rFonts w:ascii="Arial" w:hAnsi="Arial" w:cs="Arial"/>
-                <w:sz w:val="20"/>
-                <w:szCs w:val="20"/>
-              </w:rPr>
-              <w:tab/>
-            </w:r>
-            <w:r>
-              <w:rPr>
-                <w:rStyle w:val="Strong"/>
-                <w:rFonts w:ascii="Arial" w:hAnsi="Arial" w:cs="Arial"/>
-                <w:sz w:val="20"/>
-                <w:szCs w:val="20"/>
-              </w:rPr>
-              <w:tab/>
-            </w:r>
-          </w:p>
-          <w:p>
-            <w:pPr>
-              <w:pStyle w:val="NormalWeb"/>
-              <w:spacing w:before="0" w:beforeAutospacing="0" w:after="0" w:afterAutospacing="0" w:line="276" w:lineRule="auto"/>
-              <w:rPr>
-                <w:rStyle w:val="Strong"/>
                 <w:rFonts w:ascii="Arial" w:hAnsi="Arial" w:cs="Arial"/>
                 <w:b w:val="0"/>
                 <w:bCs w:val="0"/>
-                <w:sz w:val="20"/>
-                <w:szCs w:val="20"/>
-              </w:rPr>
-            </w:pPr>
-            <w:r>
-              <w:rPr>
-                <w:rStyle w:val="Strong"/>
-                <w:rFonts w:ascii="Arial" w:hAnsi="Arial" w:cs="Arial"/>
-                <w:bCs w:val="0"/>
-                <w:noProof/>
-                <w:sz w:val="20"/>
-                <w:szCs w:val="20"/>
-              </w:rPr>
-              <w:t>E-MILK PRO (RMRD)</w:t>
-            </w:r>
-            <w:r>
-              <w:rPr>
-                <w:rStyle w:val="Strong"/>
-                <w:rFonts w:ascii="Arial" w:hAnsi="Arial" w:cs="Arial"/>
-                <w:bCs w:val="0"/>
-                <w:sz w:val="20"/>
-                <w:szCs w:val="20"/>
-              </w:rPr>
-              <w:t xml:space="preserve"> (Web and Desktop Application Dairy Inventory)</w:t>
-            </w:r>
-            <w:r>
-              <w:rPr>
-                <w:rStyle w:val="Strong"/>
-                <w:rFonts w:ascii="Arial" w:hAnsi="Arial" w:cs="Arial"/>
-                <w:b w:val="0"/>
-                <w:bCs w:val="0"/>
-                <w:sz w:val="20"/>
-                <w:szCs w:val="20"/>
-              </w:rPr>
-              <w:t>(Team Size: 3)</w:t>
-            </w:r>
-          </w:p>
-          <w:p>
-            <w:pPr>
-              <w:pStyle w:val="NormalWeb"/>
-              <w:spacing w:before="0" w:beforeAutospacing="0" w:after="0" w:afterAutospacing="0" w:line="276" w:lineRule="auto"/>
-              <w:ind w:left="360"/>
-              <w:rPr>
-                <w:rStyle w:val="Strong"/>
-                <w:sz w:val="20"/>
-                <w:szCs w:val="20"/>
-              </w:rPr>
-            </w:pPr>
-            <w:r>
-              <w:rPr>
-                <w:rStyle w:val="Strong"/>
-                <w:rFonts w:ascii="Arial" w:hAnsi="Arial" w:cs="Arial"/>
-                <w:b w:val="0"/>
-                <w:bCs w:val="0"/>
-                <w:noProof/>
-                <w:sz w:val="20"/>
-                <w:szCs w:val="20"/>
-              </w:rPr>
-              <w:t>eMillkPro is a comprehensive milk procurement software that lets businesses make informed decisions. It collects data on farmers and their dairy product quantities and features a Two-way sync for easy database syncing. The system uses advanced technology including ASP.net, C#, SQL, and jQuery.</w:t>
-            </w:r>
-          </w:p>
-          <w:p>
-            <w:pPr>
-              <w:pStyle w:val="NormalWeb"/>
-              <w:spacing w:before="0" w:beforeAutospacing="0" w:after="0" w:afterAutospacing="0" w:line="276" w:lineRule="auto"/>
-              <w:ind w:left="720"/>
-              <w:rPr>
-                <w:rStyle w:val="Strong"/>
                 <w:sz w:val="20"/>
                 <w:szCs w:val="20"/>
               </w:rPr>
@@ -2410,103 +2140,10 @@
           </w:p>
         </w:tc>
       </w:tr>
-      <w:tr>
-        <w:tc>
-          <w:tcPr>
-            <w:tcW w:w="9350" w:type="dxa"/>
-          </w:tcPr>
-          <w:p>
-            <w:pPr>
-              <w:pStyle w:val="NormalWeb"/>
-              <w:spacing w:before="0" w:beforeAutospacing="0" w:after="0" w:afterAutospacing="0" w:line="276" w:lineRule="auto"/>
-              <w:rPr>
-                <w:rStyle w:val="Strong"/>
-                <w:rFonts w:ascii="Arial" w:hAnsi="Arial" w:cs="Arial"/>
-                <w:bCs w:val="0"/>
-                <w:sz w:val="20"/>
-                <w:szCs w:val="20"/>
-              </w:rPr>
-            </w:pPr>
-            <w:bookmarkStart w:id="18" w:name="OLE_LINK99"/>
-            <w:bookmarkStart w:id="19" w:name="OLE_LINK100"/>
-            <w:proofErr w:type="spellStart"/>
-            <w:r>
-              <w:rPr>
-                <w:rStyle w:val="Strong"/>
-                <w:rFonts w:ascii="Arial" w:hAnsi="Arial" w:cs="Arial"/>
-                <w:bCs w:val="0"/>
-                <w:sz w:val="20"/>
-                <w:szCs w:val="20"/>
-              </w:rPr>
-              <w:t>Hygi</w:t>
-            </w:r>
-            <w:proofErr w:type="spellEnd"/>
-            <w:r>
-              <w:rPr>
-                <w:rStyle w:val="Strong"/>
-                <w:rFonts w:ascii="Arial" w:hAnsi="Arial" w:cs="Arial"/>
-                <w:bCs w:val="0"/>
-                <w:sz w:val="20"/>
-                <w:szCs w:val="20"/>
-              </w:rPr>
-              <w:t>+ (Web ERP)</w:t>
-            </w:r>
-            <w:bookmarkEnd w:id="18"/>
-            <w:bookmarkEnd w:id="19"/>
-            <w:r>
-              <w:rPr>
-                <w:rStyle w:val="Strong"/>
-                <w:rFonts w:ascii="Arial" w:hAnsi="Arial" w:cs="Arial"/>
-                <w:bCs w:val="0"/>
-                <w:sz w:val="20"/>
-                <w:szCs w:val="20"/>
-              </w:rPr>
-              <w:t xml:space="preserve"> </w:t>
-            </w:r>
-            <w:r>
-              <w:rPr>
-                <w:rStyle w:val="Strong"/>
-                <w:rFonts w:ascii="Arial" w:hAnsi="Arial" w:cs="Arial"/>
-                <w:b w:val="0"/>
-                <w:bCs w:val="0"/>
-                <w:sz w:val="20"/>
-                <w:szCs w:val="20"/>
-              </w:rPr>
-              <w:t>(Team Size: 3)</w:t>
-            </w:r>
-          </w:p>
-          <w:p>
-            <w:pPr>
-              <w:pStyle w:val="NormalWeb"/>
-              <w:spacing w:before="0" w:beforeAutospacing="0" w:after="0" w:afterAutospacing="0" w:line="276" w:lineRule="auto"/>
-              <w:ind w:left="423"/>
-              <w:rPr>
-                <w:rStyle w:val="Strong"/>
-                <w:rFonts w:ascii="Arial" w:hAnsi="Arial" w:cs="Arial"/>
-                <w:b w:val="0"/>
-                <w:bCs w:val="0"/>
-                <w:sz w:val="20"/>
-                <w:szCs w:val="20"/>
-              </w:rPr>
-            </w:pPr>
-            <w:r>
-              <w:rPr>
-                <w:rStyle w:val="Strong"/>
-                <w:rFonts w:ascii="Arial" w:hAnsi="Arial" w:cs="Arial"/>
-                <w:b w:val="0"/>
-                <w:bCs w:val="0"/>
-                <w:sz w:val="20"/>
-                <w:szCs w:val="20"/>
-              </w:rPr>
-              <w:t>I made a pharmacy management system to improve wholesale medical store operations. It has user-friendly features like expiry handling, sales tracking, stock management, and transaction reports. The system uses advanced technologies including C#, MVC4, jQuery, CSS, Ajax, and MySQL.</w:t>
-            </w:r>
-          </w:p>
-        </w:tc>
-      </w:tr>
     </w:tbl>
-    <w:bookmarkEnd w:id="15"/>
-    <w:bookmarkEnd w:id="16"/>
-    <w:bookmarkEnd w:id="17"/>
+    <w:bookmarkEnd w:id="8"/>
+    <w:bookmarkEnd w:id="9"/>
+    <w:bookmarkEnd w:id="10"/>
     <w:p>
       <w:pPr>
         <w:pStyle w:val="Heading2"/>
@@ -2533,8 +2170,8 @@
           <w:rStyle w:val="Strong"/>
         </w:rPr>
       </w:pPr>
-      <w:bookmarkStart w:id="20" w:name="OLE_LINK15"/>
-      <w:bookmarkStart w:id="21" w:name="OLE_LINK16"/>
+      <w:bookmarkStart w:id="11" w:name="OLE_LINK15"/>
+      <w:bookmarkStart w:id="12" w:name="OLE_LINK16"/>
       <w:r>
         <w:rPr>
           <w:rStyle w:val="Strong"/>
@@ -2922,7 +2559,6 @@
           <w:sz w:val="20"/>
           <w:szCs w:val="20"/>
         </w:rPr>
-        <w:lastRenderedPageBreak/>
         <w:t>Knowledge of SQL Server Reporting Services (SSRS) for creating and managing reports.</w:t>
       </w:r>
     </w:p>
@@ -3081,11 +2717,27 @@
           <w:sz w:val="20"/>
           <w:szCs w:val="20"/>
         </w:rPr>
-        <w:t>I can efficiently operate within both Windows and Linux environments. I am also skilled in utilizing the Oracle VM VirtualBox manager to its fullest potential.</w:t>
+        <w:t xml:space="preserve">I can efficiently operate within both Windows and Linux environments. I am also skilled in utilizing the </w:t>
+      </w:r>
+      <w:r>
+        <w:rPr>
+          <w:rFonts w:ascii="Arial" w:hAnsi="Arial" w:cs="Arial"/>
+          <w:sz w:val="20"/>
+          <w:szCs w:val="20"/>
+        </w:rPr>
+        <w:t xml:space="preserve">Virtual cloud and </w:t>
+      </w:r>
+      <w:r>
+        <w:rPr>
+          <w:rFonts w:ascii="Arial" w:hAnsi="Arial" w:cs="Arial"/>
+          <w:sz w:val="20"/>
+          <w:szCs w:val="20"/>
+        </w:rPr>
+        <w:t>Oracle VM VirtualBox manager to its fullest potential.</w:t>
       </w:r>
     </w:p>
-    <w:bookmarkEnd w:id="20"/>
-    <w:bookmarkEnd w:id="21"/>
+    <w:bookmarkEnd w:id="11"/>
+    <w:bookmarkEnd w:id="12"/>
     <w:p>
       <w:pPr>
         <w:pStyle w:val="Heading2"/>
@@ -3142,7 +2794,7 @@
                 <w:szCs w:val="20"/>
               </w:rPr>
             </w:pPr>
-            <w:bookmarkStart w:id="22" w:name="_Hlk532052900"/>
+            <w:bookmarkStart w:id="13" w:name="_Hlk532052900"/>
             <w:r>
               <w:rPr>
                 <w:rFonts w:ascii="Arial" w:eastAsia="Times New Roman" w:hAnsi="Arial" w:cs="Arial"/>
@@ -3193,6 +2845,7 @@
                 <w:sz w:val="20"/>
                 <w:szCs w:val="20"/>
               </w:rPr>
+              <w:lastRenderedPageBreak/>
               <w:t>Good Communication skill</w:t>
             </w:r>
           </w:p>
@@ -3243,6 +2896,7 @@
                 <w:sz w:val="20"/>
                 <w:szCs w:val="20"/>
               </w:rPr>
+              <w:lastRenderedPageBreak/>
               <w:t>Positive</w:t>
             </w:r>
             <w:r>
@@ -3296,6 +2950,7 @@
                 <w:sz w:val="20"/>
                 <w:szCs w:val="20"/>
               </w:rPr>
+              <w:lastRenderedPageBreak/>
               <w:t>Problem</w:t>
             </w:r>
             <w:r>
@@ -3366,7 +3021,7 @@
         </w:tc>
       </w:tr>
     </w:tbl>
-    <w:bookmarkEnd w:id="22"/>
+    <w:bookmarkEnd w:id="13"/>
     <w:p>
       <w:pPr>
         <w:pStyle w:val="Heading2"/>
@@ -3382,6 +3037,7 @@
           <w:sz w:val="28"/>
           <w:szCs w:val="32"/>
         </w:rPr>
+        <w:lastRenderedPageBreak/>
         <w:t>Achievements</w:t>
       </w:r>
     </w:p>
@@ -3635,8 +3291,8 @@
                 <w:szCs w:val="20"/>
               </w:rPr>
             </w:pPr>
-            <w:bookmarkStart w:id="23" w:name="OLE_LINK105"/>
-            <w:bookmarkStart w:id="24" w:name="OLE_LINK106"/>
+            <w:bookmarkStart w:id="14" w:name="OLE_LINK105"/>
+            <w:bookmarkStart w:id="15" w:name="OLE_LINK106"/>
             <w:r>
               <w:rPr>
                 <w:rFonts w:ascii="Arial" w:hAnsi="Arial" w:cs="Arial"/>
@@ -3677,8 +3333,8 @@
               </w:rPr>
               <w:t>ertificate for Electrical Department using Photoshop.</w:t>
             </w:r>
-            <w:bookmarkEnd w:id="23"/>
-            <w:bookmarkEnd w:id="24"/>
+            <w:bookmarkEnd w:id="14"/>
+            <w:bookmarkEnd w:id="15"/>
           </w:p>
         </w:tc>
       </w:tr>
@@ -4686,6 +4342,119 @@
     </w:lvl>
   </w:abstractNum>
   <w:abstractNum w:abstractNumId="5" w15:restartNumberingAfterBreak="0">
+    <w:nsid w:val="138637E9"/>
+    <w:multiLevelType w:val="hybridMultilevel"/>
+    <w:tmpl w:val="472CC2D6"/>
+    <w:lvl w:ilvl="0" w:tplc="04090001">
+      <w:start w:val="1"/>
+      <w:numFmt w:val="bullet"/>
+      <w:lvlText w:val=""/>
+      <w:lvlJc w:val="left"/>
+      <w:pPr>
+        <w:ind w:left="1080" w:hanging="360"/>
+      </w:pPr>
+      <w:rPr>
+        <w:rFonts w:ascii="Symbol" w:hAnsi="Symbol" w:hint="default"/>
+      </w:rPr>
+    </w:lvl>
+    <w:lvl w:ilvl="1" w:tplc="04090003" w:tentative="1">
+      <w:start w:val="1"/>
+      <w:numFmt w:val="bullet"/>
+      <w:lvlText w:val="o"/>
+      <w:lvlJc w:val="left"/>
+      <w:pPr>
+        <w:ind w:left="1800" w:hanging="360"/>
+      </w:pPr>
+      <w:rPr>
+        <w:rFonts w:ascii="Courier New" w:hAnsi="Courier New" w:cs="Courier New" w:hint="default"/>
+      </w:rPr>
+    </w:lvl>
+    <w:lvl w:ilvl="2" w:tplc="04090005" w:tentative="1">
+      <w:start w:val="1"/>
+      <w:numFmt w:val="bullet"/>
+      <w:lvlText w:val=""/>
+      <w:lvlJc w:val="left"/>
+      <w:pPr>
+        <w:ind w:left="2520" w:hanging="360"/>
+      </w:pPr>
+      <w:rPr>
+        <w:rFonts w:ascii="Wingdings" w:hAnsi="Wingdings" w:hint="default"/>
+      </w:rPr>
+    </w:lvl>
+    <w:lvl w:ilvl="3" w:tplc="04090001" w:tentative="1">
+      <w:start w:val="1"/>
+      <w:numFmt w:val="bullet"/>
+      <w:lvlText w:val=""/>
+      <w:lvlJc w:val="left"/>
+      <w:pPr>
+        <w:ind w:left="3240" w:hanging="360"/>
+      </w:pPr>
+      <w:rPr>
+        <w:rFonts w:ascii="Symbol" w:hAnsi="Symbol" w:hint="default"/>
+      </w:rPr>
+    </w:lvl>
+    <w:lvl w:ilvl="4" w:tplc="04090003" w:tentative="1">
+      <w:start w:val="1"/>
+      <w:numFmt w:val="bullet"/>
+      <w:lvlText w:val="o"/>
+      <w:lvlJc w:val="left"/>
+      <w:pPr>
+        <w:ind w:left="3960" w:hanging="360"/>
+      </w:pPr>
+      <w:rPr>
+        <w:rFonts w:ascii="Courier New" w:hAnsi="Courier New" w:cs="Courier New" w:hint="default"/>
+      </w:rPr>
+    </w:lvl>
+    <w:lvl w:ilvl="5" w:tplc="04090005" w:tentative="1">
+      <w:start w:val="1"/>
+      <w:numFmt w:val="bullet"/>
+      <w:lvlText w:val=""/>
+      <w:lvlJc w:val="left"/>
+      <w:pPr>
+        <w:ind w:left="4680" w:hanging="360"/>
+      </w:pPr>
+      <w:rPr>
+        <w:rFonts w:ascii="Wingdings" w:hAnsi="Wingdings" w:hint="default"/>
+      </w:rPr>
+    </w:lvl>
+    <w:lvl w:ilvl="6" w:tplc="04090001" w:tentative="1">
+      <w:start w:val="1"/>
+      <w:numFmt w:val="bullet"/>
+      <w:lvlText w:val=""/>
+      <w:lvlJc w:val="left"/>
+      <w:pPr>
+        <w:ind w:left="5400" w:hanging="360"/>
+      </w:pPr>
+      <w:rPr>
+        <w:rFonts w:ascii="Symbol" w:hAnsi="Symbol" w:hint="default"/>
+      </w:rPr>
+    </w:lvl>
+    <w:lvl w:ilvl="7" w:tplc="04090003" w:tentative="1">
+      <w:start w:val="1"/>
+      <w:numFmt w:val="bullet"/>
+      <w:lvlText w:val="o"/>
+      <w:lvlJc w:val="left"/>
+      <w:pPr>
+        <w:ind w:left="6120" w:hanging="360"/>
+      </w:pPr>
+      <w:rPr>
+        <w:rFonts w:ascii="Courier New" w:hAnsi="Courier New" w:cs="Courier New" w:hint="default"/>
+      </w:rPr>
+    </w:lvl>
+    <w:lvl w:ilvl="8" w:tplc="04090005" w:tentative="1">
+      <w:start w:val="1"/>
+      <w:numFmt w:val="bullet"/>
+      <w:lvlText w:val=""/>
+      <w:lvlJc w:val="left"/>
+      <w:pPr>
+        <w:ind w:left="6840" w:hanging="360"/>
+      </w:pPr>
+      <w:rPr>
+        <w:rFonts w:ascii="Wingdings" w:hAnsi="Wingdings" w:hint="default"/>
+      </w:rPr>
+    </w:lvl>
+  </w:abstractNum>
+  <w:abstractNum w:abstractNumId="6" w15:restartNumberingAfterBreak="0">
     <w:nsid w:val="13EE4FBB"/>
     <w:multiLevelType w:val="hybridMultilevel"/>
     <w:tmpl w:val="FD5C5B12"/>
@@ -4798,7 +4567,7 @@
       </w:rPr>
     </w:lvl>
   </w:abstractNum>
-  <w:abstractNum w:abstractNumId="6" w15:restartNumberingAfterBreak="0">
+  <w:abstractNum w:abstractNumId="7" w15:restartNumberingAfterBreak="0">
     <w:nsid w:val="148E4C66"/>
     <w:multiLevelType w:val="hybridMultilevel"/>
     <w:tmpl w:val="6160345C"/>
@@ -4911,7 +4680,7 @@
       </w:rPr>
     </w:lvl>
   </w:abstractNum>
-  <w:abstractNum w:abstractNumId="7" w15:restartNumberingAfterBreak="0">
+  <w:abstractNum w:abstractNumId="8" w15:restartNumberingAfterBreak="0">
     <w:nsid w:val="16D53046"/>
     <w:multiLevelType w:val="multilevel"/>
     <w:tmpl w:val="607CDB48"/>
@@ -5060,7 +4829,7 @@
       </w:rPr>
     </w:lvl>
   </w:abstractNum>
-  <w:abstractNum w:abstractNumId="8" w15:restartNumberingAfterBreak="0">
+  <w:abstractNum w:abstractNumId="9" w15:restartNumberingAfterBreak="0">
     <w:nsid w:val="188F5592"/>
     <w:multiLevelType w:val="hybridMultilevel"/>
     <w:tmpl w:val="6B6A3C3E"/>
@@ -5173,7 +4942,7 @@
       </w:rPr>
     </w:lvl>
   </w:abstractNum>
-  <w:abstractNum w:abstractNumId="9" w15:restartNumberingAfterBreak="0">
+  <w:abstractNum w:abstractNumId="10" w15:restartNumberingAfterBreak="0">
     <w:nsid w:val="1C9F32C9"/>
     <w:multiLevelType w:val="hybridMultilevel"/>
     <w:tmpl w:val="F094253C"/>
@@ -5286,7 +5055,7 @@
       </w:rPr>
     </w:lvl>
   </w:abstractNum>
-  <w:abstractNum w:abstractNumId="10" w15:restartNumberingAfterBreak="0">
+  <w:abstractNum w:abstractNumId="11" w15:restartNumberingAfterBreak="0">
     <w:nsid w:val="212D6F3B"/>
     <w:multiLevelType w:val="multilevel"/>
     <w:tmpl w:val="11D808A6"/>
@@ -5435,7 +5204,7 @@
       </w:rPr>
     </w:lvl>
   </w:abstractNum>
-  <w:abstractNum w:abstractNumId="11" w15:restartNumberingAfterBreak="0">
+  <w:abstractNum w:abstractNumId="12" w15:restartNumberingAfterBreak="0">
     <w:nsid w:val="2AC74730"/>
     <w:multiLevelType w:val="multilevel"/>
     <w:tmpl w:val="9A2E6ADA"/>
@@ -5584,7 +5353,7 @@
       </w:rPr>
     </w:lvl>
   </w:abstractNum>
-  <w:abstractNum w:abstractNumId="12" w15:restartNumberingAfterBreak="0">
+  <w:abstractNum w:abstractNumId="13" w15:restartNumberingAfterBreak="0">
     <w:nsid w:val="2BC6029C"/>
     <w:multiLevelType w:val="hybridMultilevel"/>
     <w:tmpl w:val="B8B46B9E"/>
@@ -5697,7 +5466,120 @@
       </w:rPr>
     </w:lvl>
   </w:abstractNum>
-  <w:abstractNum w:abstractNumId="13" w15:restartNumberingAfterBreak="0">
+  <w:abstractNum w:abstractNumId="14" w15:restartNumberingAfterBreak="0">
+    <w:nsid w:val="2C531A1E"/>
+    <w:multiLevelType w:val="hybridMultilevel"/>
+    <w:tmpl w:val="63CAC9A6"/>
+    <w:lvl w:ilvl="0" w:tplc="04090001">
+      <w:start w:val="1"/>
+      <w:numFmt w:val="bullet"/>
+      <w:lvlText w:val=""/>
+      <w:lvlJc w:val="left"/>
+      <w:pPr>
+        <w:ind w:left="1080" w:hanging="360"/>
+      </w:pPr>
+      <w:rPr>
+        <w:rFonts w:ascii="Symbol" w:hAnsi="Symbol" w:hint="default"/>
+      </w:rPr>
+    </w:lvl>
+    <w:lvl w:ilvl="1" w:tplc="04090003" w:tentative="1">
+      <w:start w:val="1"/>
+      <w:numFmt w:val="bullet"/>
+      <w:lvlText w:val="o"/>
+      <w:lvlJc w:val="left"/>
+      <w:pPr>
+        <w:ind w:left="1800" w:hanging="360"/>
+      </w:pPr>
+      <w:rPr>
+        <w:rFonts w:ascii="Courier New" w:hAnsi="Courier New" w:cs="Courier New" w:hint="default"/>
+      </w:rPr>
+    </w:lvl>
+    <w:lvl w:ilvl="2" w:tplc="04090005" w:tentative="1">
+      <w:start w:val="1"/>
+      <w:numFmt w:val="bullet"/>
+      <w:lvlText w:val=""/>
+      <w:lvlJc w:val="left"/>
+      <w:pPr>
+        <w:ind w:left="2520" w:hanging="360"/>
+      </w:pPr>
+      <w:rPr>
+        <w:rFonts w:ascii="Wingdings" w:hAnsi="Wingdings" w:hint="default"/>
+      </w:rPr>
+    </w:lvl>
+    <w:lvl w:ilvl="3" w:tplc="04090001" w:tentative="1">
+      <w:start w:val="1"/>
+      <w:numFmt w:val="bullet"/>
+      <w:lvlText w:val=""/>
+      <w:lvlJc w:val="left"/>
+      <w:pPr>
+        <w:ind w:left="3240" w:hanging="360"/>
+      </w:pPr>
+      <w:rPr>
+        <w:rFonts w:ascii="Symbol" w:hAnsi="Symbol" w:hint="default"/>
+      </w:rPr>
+    </w:lvl>
+    <w:lvl w:ilvl="4" w:tplc="04090003" w:tentative="1">
+      <w:start w:val="1"/>
+      <w:numFmt w:val="bullet"/>
+      <w:lvlText w:val="o"/>
+      <w:lvlJc w:val="left"/>
+      <w:pPr>
+        <w:ind w:left="3960" w:hanging="360"/>
+      </w:pPr>
+      <w:rPr>
+        <w:rFonts w:ascii="Courier New" w:hAnsi="Courier New" w:cs="Courier New" w:hint="default"/>
+      </w:rPr>
+    </w:lvl>
+    <w:lvl w:ilvl="5" w:tplc="04090005" w:tentative="1">
+      <w:start w:val="1"/>
+      <w:numFmt w:val="bullet"/>
+      <w:lvlText w:val=""/>
+      <w:lvlJc w:val="left"/>
+      <w:pPr>
+        <w:ind w:left="4680" w:hanging="360"/>
+      </w:pPr>
+      <w:rPr>
+        <w:rFonts w:ascii="Wingdings" w:hAnsi="Wingdings" w:hint="default"/>
+      </w:rPr>
+    </w:lvl>
+    <w:lvl w:ilvl="6" w:tplc="04090001" w:tentative="1">
+      <w:start w:val="1"/>
+      <w:numFmt w:val="bullet"/>
+      <w:lvlText w:val=""/>
+      <w:lvlJc w:val="left"/>
+      <w:pPr>
+        <w:ind w:left="5400" w:hanging="360"/>
+      </w:pPr>
+      <w:rPr>
+        <w:rFonts w:ascii="Symbol" w:hAnsi="Symbol" w:hint="default"/>
+      </w:rPr>
+    </w:lvl>
+    <w:lvl w:ilvl="7" w:tplc="04090003" w:tentative="1">
+      <w:start w:val="1"/>
+      <w:numFmt w:val="bullet"/>
+      <w:lvlText w:val="o"/>
+      <w:lvlJc w:val="left"/>
+      <w:pPr>
+        <w:ind w:left="6120" w:hanging="360"/>
+      </w:pPr>
+      <w:rPr>
+        <w:rFonts w:ascii="Courier New" w:hAnsi="Courier New" w:cs="Courier New" w:hint="default"/>
+      </w:rPr>
+    </w:lvl>
+    <w:lvl w:ilvl="8" w:tplc="04090005" w:tentative="1">
+      <w:start w:val="1"/>
+      <w:numFmt w:val="bullet"/>
+      <w:lvlText w:val=""/>
+      <w:lvlJc w:val="left"/>
+      <w:pPr>
+        <w:ind w:left="6840" w:hanging="360"/>
+      </w:pPr>
+      <w:rPr>
+        <w:rFonts w:ascii="Wingdings" w:hAnsi="Wingdings" w:hint="default"/>
+      </w:rPr>
+    </w:lvl>
+  </w:abstractNum>
+  <w:abstractNum w:abstractNumId="15" w15:restartNumberingAfterBreak="0">
     <w:nsid w:val="30782AE6"/>
     <w:multiLevelType w:val="hybridMultilevel"/>
     <w:tmpl w:val="C61A564A"/>
@@ -5810,7 +5692,7 @@
       </w:rPr>
     </w:lvl>
   </w:abstractNum>
-  <w:abstractNum w:abstractNumId="14" w15:restartNumberingAfterBreak="0">
+  <w:abstractNum w:abstractNumId="16" w15:restartNumberingAfterBreak="0">
     <w:nsid w:val="31292476"/>
     <w:multiLevelType w:val="hybridMultilevel"/>
     <w:tmpl w:val="FC9A55B4"/>
@@ -5923,7 +5805,7 @@
       </w:rPr>
     </w:lvl>
   </w:abstractNum>
-  <w:abstractNum w:abstractNumId="15" w15:restartNumberingAfterBreak="0">
+  <w:abstractNum w:abstractNumId="17" w15:restartNumberingAfterBreak="0">
     <w:nsid w:val="33550C53"/>
     <w:multiLevelType w:val="hybridMultilevel"/>
     <w:tmpl w:val="F9780E74"/>
@@ -6036,7 +5918,7 @@
       </w:rPr>
     </w:lvl>
   </w:abstractNum>
-  <w:abstractNum w:abstractNumId="16" w15:restartNumberingAfterBreak="0">
+  <w:abstractNum w:abstractNumId="18" w15:restartNumberingAfterBreak="0">
     <w:nsid w:val="36117298"/>
     <w:multiLevelType w:val="hybridMultilevel"/>
     <w:tmpl w:val="38FC8AC8"/>
@@ -6149,7 +6031,7 @@
       </w:rPr>
     </w:lvl>
   </w:abstractNum>
-  <w:abstractNum w:abstractNumId="17" w15:restartNumberingAfterBreak="0">
+  <w:abstractNum w:abstractNumId="19" w15:restartNumberingAfterBreak="0">
     <w:nsid w:val="3B3F1D39"/>
     <w:multiLevelType w:val="hybridMultilevel"/>
     <w:tmpl w:val="9F96BBC0"/>
@@ -6262,7 +6144,7 @@
       </w:rPr>
     </w:lvl>
   </w:abstractNum>
-  <w:abstractNum w:abstractNumId="18" w15:restartNumberingAfterBreak="0">
+  <w:abstractNum w:abstractNumId="20" w15:restartNumberingAfterBreak="0">
     <w:nsid w:val="3D105D83"/>
     <w:multiLevelType w:val="hybridMultilevel"/>
     <w:tmpl w:val="58CCDDAA"/>
@@ -6375,7 +6257,7 @@
       </w:rPr>
     </w:lvl>
   </w:abstractNum>
-  <w:abstractNum w:abstractNumId="19" w15:restartNumberingAfterBreak="0">
+  <w:abstractNum w:abstractNumId="21" w15:restartNumberingAfterBreak="0">
     <w:nsid w:val="3DAD5EFD"/>
     <w:multiLevelType w:val="multilevel"/>
     <w:tmpl w:val="94FAC184"/>
@@ -6524,7 +6406,7 @@
       </w:rPr>
     </w:lvl>
   </w:abstractNum>
-  <w:abstractNum w:abstractNumId="20" w15:restartNumberingAfterBreak="0">
+  <w:abstractNum w:abstractNumId="22" w15:restartNumberingAfterBreak="0">
     <w:nsid w:val="3DE95D10"/>
     <w:multiLevelType w:val="hybridMultilevel"/>
     <w:tmpl w:val="E25448D4"/>
@@ -6637,7 +6519,7 @@
       </w:rPr>
     </w:lvl>
   </w:abstractNum>
-  <w:abstractNum w:abstractNumId="21" w15:restartNumberingAfterBreak="0">
+  <w:abstractNum w:abstractNumId="23" w15:restartNumberingAfterBreak="0">
     <w:nsid w:val="3F12492E"/>
     <w:multiLevelType w:val="multilevel"/>
     <w:tmpl w:val="795C5AAA"/>
@@ -6786,7 +6668,120 @@
       </w:rPr>
     </w:lvl>
   </w:abstractNum>
-  <w:abstractNum w:abstractNumId="22" w15:restartNumberingAfterBreak="0">
+  <w:abstractNum w:abstractNumId="24" w15:restartNumberingAfterBreak="0">
+    <w:nsid w:val="42D36794"/>
+    <w:multiLevelType w:val="hybridMultilevel"/>
+    <w:tmpl w:val="C84ECF48"/>
+    <w:lvl w:ilvl="0" w:tplc="04090001">
+      <w:start w:val="1"/>
+      <w:numFmt w:val="bullet"/>
+      <w:lvlText w:val=""/>
+      <w:lvlJc w:val="left"/>
+      <w:pPr>
+        <w:ind w:left="1440" w:hanging="360"/>
+      </w:pPr>
+      <w:rPr>
+        <w:rFonts w:ascii="Symbol" w:hAnsi="Symbol" w:hint="default"/>
+      </w:rPr>
+    </w:lvl>
+    <w:lvl w:ilvl="1" w:tplc="04090003" w:tentative="1">
+      <w:start w:val="1"/>
+      <w:numFmt w:val="bullet"/>
+      <w:lvlText w:val="o"/>
+      <w:lvlJc w:val="left"/>
+      <w:pPr>
+        <w:ind w:left="2160" w:hanging="360"/>
+      </w:pPr>
+      <w:rPr>
+        <w:rFonts w:ascii="Courier New" w:hAnsi="Courier New" w:cs="Courier New" w:hint="default"/>
+      </w:rPr>
+    </w:lvl>
+    <w:lvl w:ilvl="2" w:tplc="04090005" w:tentative="1">
+      <w:start w:val="1"/>
+      <w:numFmt w:val="bullet"/>
+      <w:lvlText w:val=""/>
+      <w:lvlJc w:val="left"/>
+      <w:pPr>
+        <w:ind w:left="2880" w:hanging="360"/>
+      </w:pPr>
+      <w:rPr>
+        <w:rFonts w:ascii="Wingdings" w:hAnsi="Wingdings" w:hint="default"/>
+      </w:rPr>
+    </w:lvl>
+    <w:lvl w:ilvl="3" w:tplc="04090001" w:tentative="1">
+      <w:start w:val="1"/>
+      <w:numFmt w:val="bullet"/>
+      <w:lvlText w:val=""/>
+      <w:lvlJc w:val="left"/>
+      <w:pPr>
+        <w:ind w:left="3600" w:hanging="360"/>
+      </w:pPr>
+      <w:rPr>
+        <w:rFonts w:ascii="Symbol" w:hAnsi="Symbol" w:hint="default"/>
+      </w:rPr>
+    </w:lvl>
+    <w:lvl w:ilvl="4" w:tplc="04090003" w:tentative="1">
+      <w:start w:val="1"/>
+      <w:numFmt w:val="bullet"/>
+      <w:lvlText w:val="o"/>
+      <w:lvlJc w:val="left"/>
+      <w:pPr>
+        <w:ind w:left="4320" w:hanging="360"/>
+      </w:pPr>
+      <w:rPr>
+        <w:rFonts w:ascii="Courier New" w:hAnsi="Courier New" w:cs="Courier New" w:hint="default"/>
+      </w:rPr>
+    </w:lvl>
+    <w:lvl w:ilvl="5" w:tplc="04090005" w:tentative="1">
+      <w:start w:val="1"/>
+      <w:numFmt w:val="bullet"/>
+      <w:lvlText w:val=""/>
+      <w:lvlJc w:val="left"/>
+      <w:pPr>
+        <w:ind w:left="5040" w:hanging="360"/>
+      </w:pPr>
+      <w:rPr>
+        <w:rFonts w:ascii="Wingdings" w:hAnsi="Wingdings" w:hint="default"/>
+      </w:rPr>
+    </w:lvl>
+    <w:lvl w:ilvl="6" w:tplc="04090001" w:tentative="1">
+      <w:start w:val="1"/>
+      <w:numFmt w:val="bullet"/>
+      <w:lvlText w:val=""/>
+      <w:lvlJc w:val="left"/>
+      <w:pPr>
+        <w:ind w:left="5760" w:hanging="360"/>
+      </w:pPr>
+      <w:rPr>
+        <w:rFonts w:ascii="Symbol" w:hAnsi="Symbol" w:hint="default"/>
+      </w:rPr>
+    </w:lvl>
+    <w:lvl w:ilvl="7" w:tplc="04090003" w:tentative="1">
+      <w:start w:val="1"/>
+      <w:numFmt w:val="bullet"/>
+      <w:lvlText w:val="o"/>
+      <w:lvlJc w:val="left"/>
+      <w:pPr>
+        <w:ind w:left="6480" w:hanging="360"/>
+      </w:pPr>
+      <w:rPr>
+        <w:rFonts w:ascii="Courier New" w:hAnsi="Courier New" w:cs="Courier New" w:hint="default"/>
+      </w:rPr>
+    </w:lvl>
+    <w:lvl w:ilvl="8" w:tplc="04090005" w:tentative="1">
+      <w:start w:val="1"/>
+      <w:numFmt w:val="bullet"/>
+      <w:lvlText w:val=""/>
+      <w:lvlJc w:val="left"/>
+      <w:pPr>
+        <w:ind w:left="7200" w:hanging="360"/>
+      </w:pPr>
+      <w:rPr>
+        <w:rFonts w:ascii="Wingdings" w:hAnsi="Wingdings" w:hint="default"/>
+      </w:rPr>
+    </w:lvl>
+  </w:abstractNum>
+  <w:abstractNum w:abstractNumId="25" w15:restartNumberingAfterBreak="0">
     <w:nsid w:val="489B2C7D"/>
     <w:multiLevelType w:val="multilevel"/>
     <w:tmpl w:val="795C5AAA"/>
@@ -6935,7 +6930,7 @@
       </w:rPr>
     </w:lvl>
   </w:abstractNum>
-  <w:abstractNum w:abstractNumId="23" w15:restartNumberingAfterBreak="0">
+  <w:abstractNum w:abstractNumId="26" w15:restartNumberingAfterBreak="0">
     <w:nsid w:val="4A044ABF"/>
     <w:multiLevelType w:val="hybridMultilevel"/>
     <w:tmpl w:val="98E2AB74"/>
@@ -7048,7 +7043,7 @@
       </w:rPr>
     </w:lvl>
   </w:abstractNum>
-  <w:abstractNum w:abstractNumId="24" w15:restartNumberingAfterBreak="0">
+  <w:abstractNum w:abstractNumId="27" w15:restartNumberingAfterBreak="0">
     <w:nsid w:val="4B663EB6"/>
     <w:multiLevelType w:val="hybridMultilevel"/>
     <w:tmpl w:val="36C205A4"/>
@@ -7161,7 +7156,7 @@
       </w:rPr>
     </w:lvl>
   </w:abstractNum>
-  <w:abstractNum w:abstractNumId="25" w15:restartNumberingAfterBreak="0">
+  <w:abstractNum w:abstractNumId="28" w15:restartNumberingAfterBreak="0">
     <w:nsid w:val="4EF972F9"/>
     <w:multiLevelType w:val="hybridMultilevel"/>
     <w:tmpl w:val="F7E253EA"/>
@@ -7274,7 +7269,7 @@
       </w:rPr>
     </w:lvl>
   </w:abstractNum>
-  <w:abstractNum w:abstractNumId="26" w15:restartNumberingAfterBreak="0">
+  <w:abstractNum w:abstractNumId="29" w15:restartNumberingAfterBreak="0">
     <w:nsid w:val="51347EE0"/>
     <w:multiLevelType w:val="hybridMultilevel"/>
     <w:tmpl w:val="794022A4"/>
@@ -7387,7 +7382,7 @@
       </w:rPr>
     </w:lvl>
   </w:abstractNum>
-  <w:abstractNum w:abstractNumId="27" w15:restartNumberingAfterBreak="0">
+  <w:abstractNum w:abstractNumId="30" w15:restartNumberingAfterBreak="0">
     <w:nsid w:val="513A6562"/>
     <w:multiLevelType w:val="multilevel"/>
     <w:tmpl w:val="795C5AAA"/>
@@ -7536,7 +7531,7 @@
       </w:rPr>
     </w:lvl>
   </w:abstractNum>
-  <w:abstractNum w:abstractNumId="28" w15:restartNumberingAfterBreak="0">
+  <w:abstractNum w:abstractNumId="31" w15:restartNumberingAfterBreak="0">
     <w:nsid w:val="561D6A7B"/>
     <w:multiLevelType w:val="hybridMultilevel"/>
     <w:tmpl w:val="5D9C9C3C"/>
@@ -7649,7 +7644,7 @@
       </w:rPr>
     </w:lvl>
   </w:abstractNum>
-  <w:abstractNum w:abstractNumId="29" w15:restartNumberingAfterBreak="0">
+  <w:abstractNum w:abstractNumId="32" w15:restartNumberingAfterBreak="0">
     <w:nsid w:val="6F601287"/>
     <w:multiLevelType w:val="hybridMultilevel"/>
     <w:tmpl w:val="F1FA86D2"/>
@@ -7762,7 +7757,7 @@
       </w:rPr>
     </w:lvl>
   </w:abstractNum>
-  <w:abstractNum w:abstractNumId="30" w15:restartNumberingAfterBreak="0">
+  <w:abstractNum w:abstractNumId="33" w15:restartNumberingAfterBreak="0">
     <w:nsid w:val="73ED0CFF"/>
     <w:multiLevelType w:val="hybridMultilevel"/>
     <w:tmpl w:val="6D224C5E"/>
@@ -7876,73 +7871,73 @@
     </w:lvl>
   </w:abstractNum>
   <w:num w:numId="1">
-    <w:abstractNumId w:val="27"/>
+    <w:abstractNumId w:val="30"/>
   </w:num>
   <w:num w:numId="2">
+    <w:abstractNumId w:val="21"/>
+  </w:num>
+  <w:num w:numId="3">
+    <w:abstractNumId w:val="25"/>
+  </w:num>
+  <w:num w:numId="4">
+    <w:abstractNumId w:val="23"/>
+  </w:num>
+  <w:num w:numId="5">
+    <w:abstractNumId w:val="22"/>
+  </w:num>
+  <w:num w:numId="6">
+    <w:abstractNumId w:val="15"/>
+  </w:num>
+  <w:num w:numId="7">
+    <w:abstractNumId w:val="32"/>
+  </w:num>
+  <w:num w:numId="8">
     <w:abstractNumId w:val="19"/>
   </w:num>
-  <w:num w:numId="3">
-    <w:abstractNumId w:val="22"/>
-  </w:num>
-  <w:num w:numId="4">
-    <w:abstractNumId w:val="21"/>
-  </w:num>
-  <w:num w:numId="5">
-    <w:abstractNumId w:val="20"/>
-  </w:num>
-  <w:num w:numId="6">
-    <w:abstractNumId w:val="13"/>
-  </w:num>
-  <w:num w:numId="7">
-    <w:abstractNumId w:val="29"/>
-  </w:num>
-  <w:num w:numId="8">
-    <w:abstractNumId w:val="17"/>
-  </w:num>
   <w:num w:numId="9">
-    <w:abstractNumId w:val="9"/>
+    <w:abstractNumId w:val="10"/>
   </w:num>
   <w:num w:numId="10">
-    <w:abstractNumId w:val="11"/>
+    <w:abstractNumId w:val="12"/>
   </w:num>
   <w:num w:numId="11">
     <w:abstractNumId w:val="1"/>
   </w:num>
   <w:num w:numId="12">
-    <w:abstractNumId w:val="24"/>
+    <w:abstractNumId w:val="27"/>
   </w:num>
   <w:num w:numId="13">
-    <w:abstractNumId w:val="12"/>
+    <w:abstractNumId w:val="13"/>
   </w:num>
   <w:num w:numId="14">
     <w:abstractNumId w:val="0"/>
   </w:num>
   <w:num w:numId="15">
-    <w:abstractNumId w:val="23"/>
+    <w:abstractNumId w:val="26"/>
   </w:num>
   <w:num w:numId="16">
-    <w:abstractNumId w:val="8"/>
+    <w:abstractNumId w:val="9"/>
   </w:num>
   <w:num w:numId="17">
-    <w:abstractNumId w:val="25"/>
+    <w:abstractNumId w:val="28"/>
   </w:num>
   <w:num w:numId="18">
-    <w:abstractNumId w:val="28"/>
+    <w:abstractNumId w:val="31"/>
   </w:num>
   <w:num w:numId="19">
-    <w:abstractNumId w:val="26"/>
+    <w:abstractNumId w:val="29"/>
   </w:num>
   <w:num w:numId="20">
-    <w:abstractNumId w:val="6"/>
+    <w:abstractNumId w:val="7"/>
   </w:num>
   <w:num w:numId="21">
-    <w:abstractNumId w:val="30"/>
+    <w:abstractNumId w:val="33"/>
   </w:num>
   <w:num w:numId="22">
     <w:abstractNumId w:val="4"/>
   </w:num>
   <w:num w:numId="23">
-    <w:abstractNumId w:val="30"/>
+    <w:abstractNumId w:val="33"/>
   </w:num>
   <w:num w:numId="24">
     <w:abstractNumId w:val="4"/>
@@ -7951,33 +7946,42 @@
     <w:abstractNumId w:val="0"/>
   </w:num>
   <w:num w:numId="26">
-    <w:abstractNumId w:val="26"/>
+    <w:abstractNumId w:val="29"/>
   </w:num>
   <w:num w:numId="27">
-    <w:abstractNumId w:val="15"/>
+    <w:abstractNumId w:val="17"/>
   </w:num>
   <w:num w:numId="28">
-    <w:abstractNumId w:val="16"/>
+    <w:abstractNumId w:val="18"/>
   </w:num>
   <w:num w:numId="29">
     <w:abstractNumId w:val="3"/>
   </w:num>
   <w:num w:numId="30">
-    <w:abstractNumId w:val="7"/>
+    <w:abstractNumId w:val="8"/>
   </w:num>
   <w:num w:numId="31">
-    <w:abstractNumId w:val="10"/>
+    <w:abstractNumId w:val="11"/>
   </w:num>
   <w:num w:numId="32">
-    <w:abstractNumId w:val="5"/>
+    <w:abstractNumId w:val="6"/>
   </w:num>
   <w:num w:numId="33">
     <w:abstractNumId w:val="2"/>
   </w:num>
   <w:num w:numId="34">
-    <w:abstractNumId w:val="18"/>
+    <w:abstractNumId w:val="20"/>
   </w:num>
   <w:num w:numId="35">
+    <w:abstractNumId w:val="16"/>
+  </w:num>
+  <w:num w:numId="36">
+    <w:abstractNumId w:val="24"/>
+  </w:num>
+  <w:num w:numId="37">
+    <w:abstractNumId w:val="5"/>
+  </w:num>
+  <w:num w:numId="38">
     <w:abstractNumId w:val="14"/>
   </w:num>
   <w:numIdMacAtCleanup w:val="11"/>
@@ -8101,6 +8105,7 @@
     <w:lsdException w:name="HTML Sample" w:semiHidden="1" w:unhideWhenUsed="1"/>
     <w:lsdException w:name="HTML Typewriter" w:semiHidden="1" w:unhideWhenUsed="1"/>
     <w:lsdException w:name="HTML Variable" w:semiHidden="1" w:unhideWhenUsed="1"/>
+    <w:lsdException w:name="Normal Table" w:semiHidden="1" w:unhideWhenUsed="1"/>
     <w:lsdException w:name="annotation subject" w:semiHidden="1" w:unhideWhenUsed="1"/>
     <w:lsdException w:name="No List" w:semiHidden="1" w:unhideWhenUsed="1"/>
     <w:lsdException w:name="Outline List 1" w:semiHidden="1" w:unhideWhenUsed="1"/>
@@ -8143,8 +8148,11 @@
     <w:lsdException w:name="Table Contemporary" w:semiHidden="1" w:unhideWhenUsed="1"/>
     <w:lsdException w:name="Table Elegant" w:semiHidden="1" w:unhideWhenUsed="1"/>
     <w:lsdException w:name="Table Professional" w:semiHidden="1" w:unhideWhenUsed="1"/>
+    <w:lsdException w:name="Table Subtle 1" w:semiHidden="1" w:unhideWhenUsed="1"/>
     <w:lsdException w:name="Table Subtle 2" w:semiHidden="1" w:unhideWhenUsed="1"/>
     <w:lsdException w:name="Table Web 1" w:semiHidden="1" w:unhideWhenUsed="1"/>
+    <w:lsdException w:name="Table Web 2" w:semiHidden="1" w:unhideWhenUsed="1"/>
+    <w:lsdException w:name="Table Web 3" w:semiHidden="1" w:unhideWhenUsed="1"/>
     <w:lsdException w:name="Balloon Text" w:semiHidden="1" w:unhideWhenUsed="1"/>
     <w:lsdException w:name="Table Grid" w:uiPriority="39"/>
     <w:lsdException w:name="Table Theme" w:semiHidden="1" w:unhideWhenUsed="1"/>

</xml_diff>